<commit_message>
simple text edits in the project guide files
</commit_message>
<xml_diff>
--- a/air_quality_project_guide.docx
+++ b/air_quality_project_guide.docx
@@ -763,7 +763,7 @@
           <w:sz w:val="28"/>
           <w:szCs w:val="28"/>
         </w:rPr>
-        <w:t>) provides free access to pre-processed measurement data of various pollutants at various sites within the UK. A csv file containing NO</w:t>
+        <w:t>) provides free access to measurement data of various pollutants at various sites within the UK. A csv file containing NO</w:t>
       </w:r>
       <w:r>
         <w:rPr>
@@ -936,19 +936,8 @@
                                   <w:sz w:val="36"/>
                                   <w:szCs w:val="36"/>
                                 </w:rPr>
-                                <w:t xml:space="preserve">Step 1: Getting Started with </w:t>
+                                <w:t>Step 1: Getting Started with Jupyter</w:t>
                               </w:r>
-                              <w:proofErr w:type="spellStart"/>
-                              <w:r>
-                                <w:rPr>
-                                  <w:rFonts w:ascii="Nunito ExtraBold" w:eastAsia="Nunito ExtraBold" w:hAnsi="Nunito ExtraBold" w:cs="Nunito ExtraBold"/>
-                                  <w:color w:val="FFFFFF"/>
-                                  <w:sz w:val="36"/>
-                                  <w:szCs w:val="36"/>
-                                </w:rPr>
-                                <w:t>Jupyter</w:t>
-                              </w:r>
-                              <w:proofErr w:type="spellEnd"/>
                             </w:p>
                           </w:txbxContent>
                         </wps:txbx>
@@ -997,19 +986,8 @@
                             <w:sz w:val="36"/>
                             <w:szCs w:val="36"/>
                           </w:rPr>
-                          <w:t xml:space="preserve">Step 1: Getting Started with </w:t>
+                          <w:t>Step 1: Getting Started with Jupyter</w:t>
                         </w:r>
-                        <w:proofErr w:type="spellStart"/>
-                        <w:r>
-                          <w:rPr>
-                            <w:rFonts w:ascii="Nunito ExtraBold" w:eastAsia="Nunito ExtraBold" w:hAnsi="Nunito ExtraBold" w:cs="Nunito ExtraBold"/>
-                            <w:color w:val="FFFFFF"/>
-                            <w:sz w:val="36"/>
-                            <w:szCs w:val="36"/>
-                          </w:rPr>
-                          <w:t>Jupyter</w:t>
-                        </w:r>
-                        <w:proofErr w:type="spellEnd"/>
                       </w:p>
                     </w:txbxContent>
                   </v:textbox>
@@ -1172,25 +1150,7 @@
           <w:sz w:val="28"/>
           <w:szCs w:val="28"/>
         </w:rPr>
-        <w:t xml:space="preserve"> </w:t>
-      </w:r>
-      <w:proofErr w:type="spellStart"/>
-      <w:r>
-        <w:rPr>
-          <w:rFonts w:ascii="Nunito" w:eastAsia="Nunito" w:hAnsi="Nunito" w:cs="Nunito"/>
-          <w:sz w:val="28"/>
-          <w:szCs w:val="28"/>
-        </w:rPr>
-        <w:t>Jupyter</w:t>
-      </w:r>
-      <w:proofErr w:type="spellEnd"/>
-      <w:r>
-        <w:rPr>
-          <w:rFonts w:ascii="Nunito" w:eastAsia="Nunito" w:hAnsi="Nunito" w:cs="Nunito"/>
-          <w:sz w:val="28"/>
-          <w:szCs w:val="28"/>
-        </w:rPr>
-        <w:t xml:space="preserve"> </w:t>
+        <w:t xml:space="preserve"> Jupyter </w:t>
       </w:r>
       <w:r>
         <w:rPr>
@@ -1238,105 +1198,23 @@
           <w:sz w:val="28"/>
           <w:szCs w:val="28"/>
         </w:rPr>
-        <w:t xml:space="preserve">Before using </w:t>
-      </w:r>
-      <w:proofErr w:type="spellStart"/>
-      <w:r>
-        <w:rPr>
-          <w:rFonts w:ascii="Nunito" w:eastAsia="Nunito" w:hAnsi="Nunito" w:cs="Nunito"/>
-          <w:sz w:val="28"/>
-          <w:szCs w:val="28"/>
-        </w:rPr>
-        <w:t>Jupyter</w:t>
-      </w:r>
-      <w:proofErr w:type="spellEnd"/>
-      <w:r>
-        <w:rPr>
-          <w:rFonts w:ascii="Nunito" w:eastAsia="Nunito" w:hAnsi="Nunito" w:cs="Nunito"/>
-          <w:sz w:val="28"/>
-          <w:szCs w:val="28"/>
-        </w:rPr>
-        <w:t>,</w:t>
-      </w:r>
-      <w:r>
-        <w:rPr>
-          <w:rFonts w:ascii="Nunito" w:eastAsia="Nunito" w:hAnsi="Nunito" w:cs="Nunito"/>
-          <w:sz w:val="28"/>
-          <w:szCs w:val="28"/>
-        </w:rPr>
-        <w:t xml:space="preserve"> create a folder named </w:t>
-      </w:r>
-      <w:proofErr w:type="spellStart"/>
-      <w:r>
-        <w:rPr>
-          <w:rFonts w:ascii="Nunito" w:eastAsia="Nunito" w:hAnsi="Nunito" w:cs="Nunito"/>
-          <w:sz w:val="28"/>
-          <w:szCs w:val="28"/>
-        </w:rPr>
-        <w:t>air_qaulity</w:t>
-      </w:r>
-      <w:proofErr w:type="spellEnd"/>
-      <w:r>
-        <w:rPr>
-          <w:rFonts w:ascii="Nunito" w:eastAsia="Nunito" w:hAnsi="Nunito" w:cs="Nunito"/>
-          <w:sz w:val="28"/>
-          <w:szCs w:val="28"/>
-        </w:rPr>
-        <w:t xml:space="preserve"> inside your named folder to save all the files for this project. </w:t>
-      </w:r>
-      <w:proofErr w:type="spellStart"/>
-      <w:r>
-        <w:rPr>
-          <w:rFonts w:ascii="Nunito" w:eastAsia="Nunito" w:hAnsi="Nunito" w:cs="Nunito"/>
-          <w:sz w:val="28"/>
-          <w:szCs w:val="28"/>
-        </w:rPr>
-        <w:t>Jupyter</w:t>
-      </w:r>
-      <w:proofErr w:type="spellEnd"/>
-      <w:r>
-        <w:rPr>
-          <w:rFonts w:ascii="Nunito" w:eastAsia="Nunito" w:hAnsi="Nunito" w:cs="Nunito"/>
-          <w:sz w:val="28"/>
-          <w:szCs w:val="28"/>
-        </w:rPr>
-        <w:t xml:space="preserve"> will open in an internet browser and you should browse to the </w:t>
-      </w:r>
-      <w:proofErr w:type="spellStart"/>
-      <w:r>
-        <w:rPr>
-          <w:rFonts w:ascii="Nunito" w:eastAsia="Nunito" w:hAnsi="Nunito" w:cs="Nunito"/>
-          <w:sz w:val="28"/>
-          <w:szCs w:val="28"/>
-        </w:rPr>
-        <w:t>air_quality</w:t>
-      </w:r>
-      <w:proofErr w:type="spellEnd"/>
-      <w:r>
-        <w:rPr>
-          <w:rFonts w:ascii="Nunito" w:eastAsia="Nunito" w:hAnsi="Nunito" w:cs="Nunito"/>
-          <w:sz w:val="28"/>
-          <w:szCs w:val="28"/>
-        </w:rPr>
-        <w:t xml:space="preserve"> folder we created earlier. After you are inside your </w:t>
-      </w:r>
-      <w:proofErr w:type="spellStart"/>
-      <w:r>
-        <w:rPr>
-          <w:rFonts w:ascii="Nunito" w:eastAsia="Nunito" w:hAnsi="Nunito" w:cs="Nunito"/>
-          <w:sz w:val="28"/>
-          <w:szCs w:val="28"/>
-        </w:rPr>
-        <w:t>air_quality</w:t>
-      </w:r>
-      <w:proofErr w:type="spellEnd"/>
-      <w:r>
-        <w:rPr>
-          <w:rFonts w:ascii="Nunito" w:eastAsia="Nunito" w:hAnsi="Nunito" w:cs="Nunito"/>
-          <w:sz w:val="28"/>
-          <w:szCs w:val="28"/>
-        </w:rPr>
-        <w:t xml:space="preserve"> </w:t>
+        <w:t>Before using Jupyter,</w:t>
+      </w:r>
+      <w:r>
+        <w:rPr>
+          <w:rFonts w:ascii="Nunito" w:eastAsia="Nunito" w:hAnsi="Nunito" w:cs="Nunito"/>
+          <w:sz w:val="28"/>
+          <w:szCs w:val="28"/>
+        </w:rPr>
+        <w:t xml:space="preserve"> create a folder named air_qaulity inside your named folder to save all the files for this project. Jupyter will open in an internet browser and you should browse to the air_quality folder we created earlier. After you are inside your </w:t>
+      </w:r>
+      <w:r>
+        <w:rPr>
+          <w:rFonts w:ascii="Nunito" w:eastAsia="Nunito" w:hAnsi="Nunito" w:cs="Nunito"/>
+          <w:sz w:val="28"/>
+          <w:szCs w:val="28"/>
+        </w:rPr>
+        <w:t xml:space="preserve">air_quality </w:t>
       </w:r>
       <w:r>
         <w:rPr>
@@ -1415,25 +1293,7 @@
           <w:sz w:val="28"/>
           <w:szCs w:val="28"/>
         </w:rPr>
-        <w:t xml:space="preserve">After </w:t>
-      </w:r>
-      <w:proofErr w:type="gramStart"/>
-      <w:r>
-        <w:rPr>
-          <w:rFonts w:ascii="Nunito" w:eastAsia="Nunito" w:hAnsi="Nunito" w:cs="Nunito"/>
-          <w:sz w:val="28"/>
-          <w:szCs w:val="28"/>
-        </w:rPr>
-        <w:t>upload</w:t>
-      </w:r>
-      <w:proofErr w:type="gramEnd"/>
-      <w:r>
-        <w:rPr>
-          <w:rFonts w:ascii="Nunito" w:eastAsia="Nunito" w:hAnsi="Nunito" w:cs="Nunito"/>
-          <w:sz w:val="28"/>
-          <w:szCs w:val="28"/>
-        </w:rPr>
-        <w:t xml:space="preserve"> you should see the </w:t>
+        <w:t xml:space="preserve">After upload you should see the </w:t>
       </w:r>
       <w:r>
         <w:rPr>
@@ -1665,72 +1525,16 @@
           <w:sz w:val="28"/>
           <w:szCs w:val="28"/>
         </w:rPr>
-        <w:t xml:space="preserve">reate a new Python 3 notebook using the dropdown option under New. This will open a new tab in the browser and a </w:t>
-      </w:r>
-      <w:proofErr w:type="spellStart"/>
-      <w:r>
-        <w:rPr>
-          <w:rFonts w:ascii="Nunito" w:eastAsia="Nunito" w:hAnsi="Nunito" w:cs="Nunito"/>
-          <w:sz w:val="28"/>
-          <w:szCs w:val="28"/>
-        </w:rPr>
-        <w:t>Jupyter</w:t>
-      </w:r>
-      <w:proofErr w:type="spellEnd"/>
-      <w:r>
-        <w:rPr>
-          <w:rFonts w:ascii="Nunito" w:eastAsia="Nunito" w:hAnsi="Nunito" w:cs="Nunito"/>
-          <w:sz w:val="28"/>
-          <w:szCs w:val="28"/>
-        </w:rPr>
-        <w:t xml:space="preserve"> notebook titled Untitled will be created.</w:t>
-      </w:r>
-      <w:r>
-        <w:rPr>
-          <w:rFonts w:ascii="Nunito" w:eastAsia="Nunito" w:hAnsi="Nunito" w:cs="Nunito"/>
-          <w:sz w:val="28"/>
-          <w:szCs w:val="28"/>
-        </w:rPr>
-        <w:t xml:space="preserve"> Go back to the </w:t>
-      </w:r>
-      <w:proofErr w:type="spellStart"/>
-      <w:r>
-        <w:rPr>
-          <w:rFonts w:ascii="Nunito" w:eastAsia="Nunito" w:hAnsi="Nunito" w:cs="Nunito"/>
-          <w:sz w:val="28"/>
-          <w:szCs w:val="28"/>
-        </w:rPr>
-        <w:t>Jupyter</w:t>
-      </w:r>
-      <w:proofErr w:type="spellEnd"/>
-      <w:r>
-        <w:rPr>
-          <w:rFonts w:ascii="Nunito" w:eastAsia="Nunito" w:hAnsi="Nunito" w:cs="Nunito"/>
-          <w:sz w:val="28"/>
-          <w:szCs w:val="28"/>
-        </w:rPr>
-        <w:t xml:space="preserve"> tab and select the Untitled notebook and rename (button under Files option) it to </w:t>
-      </w:r>
-      <w:proofErr w:type="spellStart"/>
-      <w:r>
-        <w:rPr>
-          <w:rFonts w:ascii="Nunito" w:eastAsia="Nunito" w:hAnsi="Nunito" w:cs="Nunito"/>
-          <w:sz w:val="28"/>
-          <w:szCs w:val="28"/>
-        </w:rPr>
-        <w:t>air_</w:t>
-      </w:r>
-      <w:proofErr w:type="gramStart"/>
-      <w:r>
-        <w:rPr>
-          <w:rFonts w:ascii="Nunito" w:eastAsia="Nunito" w:hAnsi="Nunito" w:cs="Nunito"/>
-          <w:sz w:val="28"/>
-          <w:szCs w:val="28"/>
-        </w:rPr>
-        <w:t>quality.ipynb</w:t>
-      </w:r>
-      <w:proofErr w:type="spellEnd"/>
-      <w:proofErr w:type="gramEnd"/>
+        <w:t>reate a new Python 3 notebook using the dropdown option under New. This will open a new tab in the browser and a Jupyter notebook titled Untitled will be created.</w:t>
+      </w:r>
+      <w:r>
+        <w:rPr>
+          <w:rFonts w:ascii="Nunito" w:eastAsia="Nunito" w:hAnsi="Nunito" w:cs="Nunito"/>
+          <w:sz w:val="28"/>
+          <w:szCs w:val="28"/>
+        </w:rPr>
+        <w:t xml:space="preserve"> Go back to the Jupyter tab and select the Untitled notebook and rename (under Files option) it to air_quality.ipynb</w:t>
+      </w:r>
       <w:r>
         <w:rPr>
           <w:rFonts w:ascii="Nunito" w:eastAsia="Nunito" w:hAnsi="Nunito" w:cs="Nunito"/>
@@ -2194,43 +1998,23 @@
           <w:sz w:val="28"/>
           <w:szCs w:val="28"/>
         </w:rPr>
-        <w:t xml:space="preserve">Now we will import </w:t>
-      </w:r>
-      <w:proofErr w:type="spellStart"/>
-      <w:r>
-        <w:rPr>
-          <w:rFonts w:ascii="Nunito" w:eastAsia="Nunito" w:hAnsi="Nunito" w:cs="Nunito"/>
-          <w:sz w:val="28"/>
-          <w:szCs w:val="28"/>
-        </w:rPr>
-        <w:t>numpy</w:t>
-      </w:r>
-      <w:proofErr w:type="spellEnd"/>
-      <w:r>
-        <w:rPr>
-          <w:rFonts w:ascii="Nunito" w:eastAsia="Nunito" w:hAnsi="Nunito" w:cs="Nunito"/>
-          <w:sz w:val="28"/>
-          <w:szCs w:val="28"/>
-        </w:rPr>
-        <w:t xml:space="preserve"> and </w:t>
-      </w:r>
-      <w:proofErr w:type="gramStart"/>
-      <w:r>
-        <w:rPr>
-          <w:rFonts w:ascii="Nunito" w:eastAsia="Nunito" w:hAnsi="Nunito" w:cs="Nunito"/>
-          <w:sz w:val="28"/>
-          <w:szCs w:val="28"/>
-        </w:rPr>
-        <w:t>pandas</w:t>
-      </w:r>
-      <w:proofErr w:type="gramEnd"/>
-      <w:r>
-        <w:rPr>
-          <w:rFonts w:ascii="Nunito" w:eastAsia="Nunito" w:hAnsi="Nunito" w:cs="Nunito"/>
-          <w:sz w:val="28"/>
-          <w:szCs w:val="28"/>
-        </w:rPr>
-        <w:t xml:space="preserve"> modules which are very popular for data analysis</w:t>
+        <w:t xml:space="preserve">Now we will import numpy and pandas which are very popular </w:t>
+      </w:r>
+      <w:r>
+        <w:rPr>
+          <w:rFonts w:ascii="Nunito" w:eastAsia="Nunito" w:hAnsi="Nunito" w:cs="Nunito"/>
+          <w:sz w:val="28"/>
+          <w:szCs w:val="28"/>
+        </w:rPr>
+        <w:t xml:space="preserve">modules </w:t>
+      </w:r>
+      <w:r>
+        <w:rPr>
+          <w:rFonts w:ascii="Nunito" w:eastAsia="Nunito" w:hAnsi="Nunito" w:cs="Nunito"/>
+          <w:sz w:val="28"/>
+          <w:szCs w:val="28"/>
+        </w:rPr>
+        <w:t>for data analysis</w:t>
       </w:r>
       <w:r>
         <w:rPr>
@@ -2518,23 +2302,13 @@
         </w:rPr>
         <w:t xml:space="preserve">The </w:t>
       </w:r>
-      <w:proofErr w:type="gramStart"/>
-      <w:r>
-        <w:rPr>
-          <w:rFonts w:ascii="Nunito" w:eastAsia="Nunito" w:hAnsi="Nunito" w:cs="Nunito"/>
-          <w:sz w:val="28"/>
-          <w:szCs w:val="28"/>
-        </w:rPr>
-        <w:t>pandas</w:t>
-      </w:r>
-      <w:proofErr w:type="gramEnd"/>
-      <w:r>
-        <w:rPr>
-          <w:rFonts w:ascii="Nunito" w:eastAsia="Nunito" w:hAnsi="Nunito" w:cs="Nunito"/>
-          <w:sz w:val="28"/>
-          <w:szCs w:val="28"/>
-        </w:rPr>
-        <w:t xml:space="preserve"> module </w:t>
+      <w:r>
+        <w:rPr>
+          <w:rFonts w:ascii="Nunito" w:eastAsia="Nunito" w:hAnsi="Nunito" w:cs="Nunito"/>
+          <w:sz w:val="28"/>
+          <w:szCs w:val="28"/>
+        </w:rPr>
+        <w:t xml:space="preserve">pandas module </w:t>
       </w:r>
       <w:r>
         <w:rPr>
@@ -2544,16 +2318,22 @@
         </w:rPr>
         <w:t xml:space="preserve">has </w:t>
       </w:r>
-      <w:proofErr w:type="spellStart"/>
-      <w:r>
-        <w:rPr>
-          <w:rFonts w:ascii="Nunito" w:eastAsia="Nunito" w:hAnsi="Nunito" w:cs="Nunito"/>
-          <w:sz w:val="28"/>
-          <w:szCs w:val="28"/>
-        </w:rPr>
-        <w:t>read_csv</w:t>
-      </w:r>
-      <w:proofErr w:type="spellEnd"/>
+      <w:r>
+        <w:rPr>
+          <w:rFonts w:ascii="Nunito" w:eastAsia="Nunito" w:hAnsi="Nunito" w:cs="Nunito"/>
+          <w:sz w:val="28"/>
+          <w:szCs w:val="28"/>
+        </w:rPr>
+        <w:t xml:space="preserve">read_csv </w:t>
+      </w:r>
+      <w:r>
+        <w:rPr>
+          <w:rFonts w:ascii="Nunito" w:eastAsia="Nunito" w:hAnsi="Nunito" w:cs="Nunito"/>
+          <w:sz w:val="28"/>
+          <w:szCs w:val="28"/>
+        </w:rPr>
+        <w:t>class which</w:t>
+      </w:r>
       <w:r>
         <w:rPr>
           <w:rFonts w:ascii="Nunito" w:eastAsia="Nunito" w:hAnsi="Nunito" w:cs="Nunito"/>
@@ -2568,22 +2348,6 @@
           <w:sz w:val="28"/>
           <w:szCs w:val="28"/>
         </w:rPr>
-        <w:t>class which</w:t>
-      </w:r>
-      <w:r>
-        <w:rPr>
-          <w:rFonts w:ascii="Nunito" w:eastAsia="Nunito" w:hAnsi="Nunito" w:cs="Nunito"/>
-          <w:sz w:val="28"/>
-          <w:szCs w:val="28"/>
-        </w:rPr>
-        <w:t xml:space="preserve"> </w:t>
-      </w:r>
-      <w:r>
-        <w:rPr>
-          <w:rFonts w:ascii="Nunito" w:eastAsia="Nunito" w:hAnsi="Nunito" w:cs="Nunito"/>
-          <w:sz w:val="28"/>
-          <w:szCs w:val="28"/>
-        </w:rPr>
         <w:t xml:space="preserve">we will use </w:t>
       </w:r>
       <w:r>
@@ -2609,43 +2373,7 @@
           <w:sz w:val="28"/>
           <w:szCs w:val="28"/>
         </w:rPr>
-        <w:t xml:space="preserve"> measurement data from the csv files into python as a </w:t>
-      </w:r>
-      <w:proofErr w:type="spellStart"/>
-      <w:r>
-        <w:rPr>
-          <w:rFonts w:ascii="Nunito" w:eastAsia="Nunito" w:hAnsi="Nunito" w:cs="Nunito"/>
-          <w:sz w:val="28"/>
-          <w:szCs w:val="28"/>
-        </w:rPr>
-        <w:t>dataframe</w:t>
-      </w:r>
-      <w:proofErr w:type="spellEnd"/>
-      <w:r>
-        <w:rPr>
-          <w:rFonts w:ascii="Nunito" w:eastAsia="Nunito" w:hAnsi="Nunito" w:cs="Nunito"/>
-          <w:sz w:val="28"/>
-          <w:szCs w:val="28"/>
-        </w:rPr>
-        <w:t xml:space="preserve">, df. We will also display the contents of the measurement file using display command. As the file has quite a lot of </w:t>
-      </w:r>
-      <w:proofErr w:type="gramStart"/>
-      <w:r>
-        <w:rPr>
-          <w:rFonts w:ascii="Nunito" w:eastAsia="Nunito" w:hAnsi="Nunito" w:cs="Nunito"/>
-          <w:sz w:val="28"/>
-          <w:szCs w:val="28"/>
-        </w:rPr>
-        <w:t>rows</w:t>
-      </w:r>
-      <w:proofErr w:type="gramEnd"/>
-      <w:r>
-        <w:rPr>
-          <w:rFonts w:ascii="Nunito" w:eastAsia="Nunito" w:hAnsi="Nunito" w:cs="Nunito"/>
-          <w:sz w:val="28"/>
-          <w:szCs w:val="28"/>
-        </w:rPr>
-        <w:t xml:space="preserve"> we need to change the setting of the display command in the second line of code as shown below</w:t>
+        <w:t xml:space="preserve"> measurement data from the csv files into python as a dataframe, df. We will also display the contents of the measurement file using display command. As the file has quite a lot of rows we need to change the setting of the display command in the second line of code as shown below</w:t>
       </w:r>
       <w:r>
         <w:rPr>
@@ -2906,7 +2634,39 @@
           <w:sz w:val="28"/>
           <w:szCs w:val="28"/>
         </w:rPr>
-        <w:t>Now can see the structure of our dataset collected from DEFRA. We can see the first column is index number for the dataset starting from 0. The first four rows only contain description of the data. After that we can see the columns are divided into Date, NO</w:t>
+        <w:t xml:space="preserve">Now can see the structure of our dataset collected from DEFRA. We can see the first column </w:t>
+      </w:r>
+      <w:r>
+        <w:rPr>
+          <w:rFonts w:ascii="Nunito" w:eastAsia="Nunito" w:hAnsi="Nunito" w:cs="Nunito"/>
+          <w:sz w:val="28"/>
+          <w:szCs w:val="28"/>
+        </w:rPr>
+        <w:t>contains</w:t>
+      </w:r>
+      <w:r>
+        <w:rPr>
+          <w:rFonts w:ascii="Nunito" w:eastAsia="Nunito" w:hAnsi="Nunito" w:cs="Nunito"/>
+          <w:sz w:val="28"/>
+          <w:szCs w:val="28"/>
+        </w:rPr>
+        <w:t xml:space="preserve"> index number for </w:t>
+      </w:r>
+      <w:r>
+        <w:rPr>
+          <w:rFonts w:ascii="Nunito" w:eastAsia="Nunito" w:hAnsi="Nunito" w:cs="Nunito"/>
+          <w:sz w:val="28"/>
+          <w:szCs w:val="28"/>
+        </w:rPr>
+        <w:t xml:space="preserve">all </w:t>
+      </w:r>
+      <w:r>
+        <w:rPr>
+          <w:rFonts w:ascii="Nunito" w:eastAsia="Nunito" w:hAnsi="Nunito" w:cs="Nunito"/>
+          <w:sz w:val="28"/>
+          <w:szCs w:val="28"/>
+        </w:rPr>
+        <w:t>the dataset starting from 0. The first four rows only contain description of the data. After that we can see the columns are divided into Date, NO</w:t>
       </w:r>
       <w:r>
         <w:rPr>
@@ -3147,97 +2907,23 @@
           <w:sz w:val="28"/>
           <w:szCs w:val="28"/>
         </w:rPr>
-        <w:t xml:space="preserve">We can see that the first four and the last four rows of the file do not actually contain measurement data. As a part of pre-processing of dataset, a new </w:t>
-      </w:r>
-      <w:proofErr w:type="spellStart"/>
-      <w:r>
-        <w:rPr>
-          <w:rFonts w:ascii="Nunito" w:eastAsia="Nunito" w:hAnsi="Nunito" w:cs="Nunito"/>
-          <w:sz w:val="28"/>
-          <w:szCs w:val="28"/>
-        </w:rPr>
-        <w:t>dataframe</w:t>
-      </w:r>
-      <w:proofErr w:type="spellEnd"/>
-      <w:r>
-        <w:rPr>
-          <w:rFonts w:ascii="Nunito" w:eastAsia="Nunito" w:hAnsi="Nunito" w:cs="Nunito"/>
-          <w:sz w:val="28"/>
-          <w:szCs w:val="28"/>
-        </w:rPr>
-        <w:t xml:space="preserve">, sf, is created in the first three lines of code below for this purpose. The </w:t>
-      </w:r>
-      <w:proofErr w:type="spellStart"/>
-      <w:r>
-        <w:rPr>
-          <w:rFonts w:ascii="Nunito" w:eastAsia="Nunito" w:hAnsi="Nunito" w:cs="Nunito"/>
-          <w:sz w:val="28"/>
-          <w:szCs w:val="28"/>
-        </w:rPr>
-        <w:t>i</w:t>
-      </w:r>
-      <w:proofErr w:type="spellEnd"/>
-      <w:r>
-        <w:rPr>
-          <w:rFonts w:ascii="Nunito" w:eastAsia="Nunito" w:hAnsi="Nunito" w:cs="Nunito"/>
-          <w:sz w:val="28"/>
-          <w:szCs w:val="28"/>
-        </w:rPr>
-        <w:t xml:space="preserve"> and f values inside the square bracket provide the range of index to be copied into the new </w:t>
-      </w:r>
-      <w:proofErr w:type="spellStart"/>
-      <w:r>
-        <w:rPr>
-          <w:rFonts w:ascii="Nunito" w:eastAsia="Nunito" w:hAnsi="Nunito" w:cs="Nunito"/>
-          <w:sz w:val="28"/>
-          <w:szCs w:val="28"/>
-        </w:rPr>
-        <w:t>dataframe</w:t>
-      </w:r>
-      <w:proofErr w:type="spellEnd"/>
-      <w:r>
-        <w:rPr>
-          <w:rFonts w:ascii="Nunito" w:eastAsia="Nunito" w:hAnsi="Nunito" w:cs="Nunito"/>
-          <w:sz w:val="28"/>
-          <w:szCs w:val="28"/>
-        </w:rPr>
-        <w:t xml:space="preserve">. The fourth line </w:t>
-      </w:r>
-      <w:proofErr w:type="spellStart"/>
-      <w:r>
-        <w:rPr>
-          <w:rFonts w:ascii="Nunito" w:eastAsia="Nunito" w:hAnsi="Nunito" w:cs="Nunito"/>
-          <w:sz w:val="28"/>
-          <w:szCs w:val="28"/>
-        </w:rPr>
-        <w:t>reindexes</w:t>
-      </w:r>
-      <w:proofErr w:type="spellEnd"/>
-      <w:r>
-        <w:rPr>
-          <w:rFonts w:ascii="Nunito" w:eastAsia="Nunito" w:hAnsi="Nunito" w:cs="Nunito"/>
-          <w:sz w:val="28"/>
-          <w:szCs w:val="28"/>
-        </w:rPr>
-        <w:t xml:space="preserve"> the </w:t>
-      </w:r>
-      <w:proofErr w:type="spellStart"/>
-      <w:r>
-        <w:rPr>
-          <w:rFonts w:ascii="Nunito" w:eastAsia="Nunito" w:hAnsi="Nunito" w:cs="Nunito"/>
-          <w:sz w:val="28"/>
-          <w:szCs w:val="28"/>
-        </w:rPr>
-        <w:t>dataframe</w:t>
-      </w:r>
-      <w:proofErr w:type="spellEnd"/>
-      <w:r>
-        <w:rPr>
-          <w:rFonts w:ascii="Nunito" w:eastAsia="Nunito" w:hAnsi="Nunito" w:cs="Nunito"/>
-          <w:sz w:val="28"/>
-          <w:szCs w:val="28"/>
-        </w:rPr>
-        <w:t xml:space="preserve"> so that it starts from 0 again. </w:t>
+        <w:t xml:space="preserve">We can see that the first four and the last four rows of the file do not actually contain measurement data. As a part of </w:t>
+      </w:r>
+      <w:r>
+        <w:rPr>
+          <w:rFonts w:ascii="Nunito" w:eastAsia="Nunito" w:hAnsi="Nunito" w:cs="Nunito"/>
+          <w:sz w:val="28"/>
+          <w:szCs w:val="28"/>
+        </w:rPr>
+        <w:t xml:space="preserve">data </w:t>
+      </w:r>
+      <w:r>
+        <w:rPr>
+          <w:rFonts w:ascii="Nunito" w:eastAsia="Nunito" w:hAnsi="Nunito" w:cs="Nunito"/>
+          <w:sz w:val="28"/>
+          <w:szCs w:val="28"/>
+        </w:rPr>
+        <w:t xml:space="preserve">pre-processing, a new dataframe, sf, is created in the first three lines of code below. The i and f values inside the square bracket provide the range of index to be copied into the new dataframe. The fourth line reindexes the dataframe so that it starts from 0 again. </w:t>
       </w:r>
     </w:p>
     <w:p>
@@ -3451,7 +3137,6 @@
                                 </w:rPr>
                                 <w:t xml:space="preserve">Verify that the </w:t>
                               </w:r>
-                              <w:proofErr w:type="spellStart"/>
                               <w:r>
                                 <w:rPr>
                                   <w:rFonts w:ascii="Nunito" w:eastAsia="Nunito" w:hAnsi="Nunito" w:cs="Nunito"/>
@@ -3460,9 +3145,8 @@
                                   <w:sz w:val="40"/>
                                   <w:szCs w:val="40"/>
                                 </w:rPr>
-                                <w:t>dataframe</w:t>
+                                <w:t xml:space="preserve">sf </w:t>
                               </w:r>
-                              <w:proofErr w:type="spellEnd"/>
                               <w:r>
                                 <w:rPr>
                                   <w:rFonts w:ascii="Nunito" w:eastAsia="Nunito" w:hAnsi="Nunito" w:cs="Nunito"/>
@@ -3471,7 +3155,17 @@
                                   <w:sz w:val="40"/>
                                   <w:szCs w:val="40"/>
                                 </w:rPr>
-                                <w:t xml:space="preserve">, sf, </w:t>
+                                <w:t>dataframe</w:t>
+                              </w:r>
+                              <w:r>
+                                <w:rPr>
+                                  <w:rFonts w:ascii="Nunito" w:eastAsia="Nunito" w:hAnsi="Nunito" w:cs="Nunito"/>
+                                  <w:b/>
+                                  <w:color w:val="000000"/>
+                                  <w:sz w:val="40"/>
+                                  <w:szCs w:val="40"/>
+                                </w:rPr>
+                                <w:t xml:space="preserve"> </w:t>
                               </w:r>
                               <w:r>
                                 <w:rPr>
@@ -3502,7 +3196,7 @@
                                   <w:sz w:val="40"/>
                                   <w:szCs w:val="40"/>
                                 </w:rPr>
-                                <w:t>for analysis using the display command</w:t>
+                                <w:t>using the display command</w:t>
                               </w:r>
                             </w:p>
                             <w:p>
@@ -3592,7 +3286,6 @@
                           </w:rPr>
                           <w:t xml:space="preserve">Verify that the </w:t>
                         </w:r>
-                        <w:proofErr w:type="spellStart"/>
                         <w:r>
                           <w:rPr>
                             <w:rFonts w:ascii="Nunito" w:eastAsia="Nunito" w:hAnsi="Nunito" w:cs="Nunito"/>
@@ -3601,9 +3294,8 @@
                             <w:sz w:val="40"/>
                             <w:szCs w:val="40"/>
                           </w:rPr>
-                          <w:t>dataframe</w:t>
+                          <w:t xml:space="preserve">sf </w:t>
                         </w:r>
-                        <w:proofErr w:type="spellEnd"/>
                         <w:r>
                           <w:rPr>
                             <w:rFonts w:ascii="Nunito" w:eastAsia="Nunito" w:hAnsi="Nunito" w:cs="Nunito"/>
@@ -3612,7 +3304,17 @@
                             <w:sz w:val="40"/>
                             <w:szCs w:val="40"/>
                           </w:rPr>
-                          <w:t xml:space="preserve">, sf, </w:t>
+                          <w:t>dataframe</w:t>
+                        </w:r>
+                        <w:r>
+                          <w:rPr>
+                            <w:rFonts w:ascii="Nunito" w:eastAsia="Nunito" w:hAnsi="Nunito" w:cs="Nunito"/>
+                            <w:b/>
+                            <w:color w:val="000000"/>
+                            <w:sz w:val="40"/>
+                            <w:szCs w:val="40"/>
+                          </w:rPr>
+                          <w:t xml:space="preserve"> </w:t>
                         </w:r>
                         <w:r>
                           <w:rPr>
@@ -3643,7 +3345,7 @@
                             <w:sz w:val="40"/>
                             <w:szCs w:val="40"/>
                           </w:rPr>
-                          <w:t>for analysis using the display command</w:t>
+                          <w:t>using the display command</w:t>
                         </w:r>
                       </w:p>
                       <w:p>
@@ -4002,65 +3704,23 @@
           <w:sz w:val="28"/>
           <w:szCs w:val="28"/>
         </w:rPr>
-        <w:t xml:space="preserve">imported </w:t>
-      </w:r>
-      <w:proofErr w:type="spellStart"/>
-      <w:r>
-        <w:rPr>
-          <w:rFonts w:ascii="Nunito" w:eastAsia="Nunito" w:hAnsi="Nunito" w:cs="Nunito"/>
-          <w:sz w:val="28"/>
-          <w:szCs w:val="28"/>
-        </w:rPr>
-        <w:t>dataframe</w:t>
-      </w:r>
-      <w:proofErr w:type="spellEnd"/>
-      <w:r>
-        <w:rPr>
-          <w:rFonts w:ascii="Nunito" w:eastAsia="Nunito" w:hAnsi="Nunito" w:cs="Nunito"/>
-          <w:sz w:val="28"/>
-          <w:szCs w:val="28"/>
-        </w:rPr>
-        <w:t xml:space="preserve"> into separate arrays for </w:t>
-      </w:r>
-      <w:r>
-        <w:rPr>
-          <w:rFonts w:ascii="Nunito" w:eastAsia="Nunito" w:hAnsi="Nunito" w:cs="Nunito"/>
-          <w:sz w:val="28"/>
-          <w:szCs w:val="28"/>
-        </w:rPr>
-        <w:t xml:space="preserve">dates and measurements from Bristol and London. </w:t>
-      </w:r>
-      <w:r>
-        <w:rPr>
-          <w:rFonts w:ascii="Nunito" w:eastAsia="Nunito" w:hAnsi="Nunito" w:cs="Nunito"/>
-          <w:sz w:val="28"/>
-          <w:szCs w:val="28"/>
-        </w:rPr>
-        <w:t>Array in Python is a collection of data of the same type</w:t>
-      </w:r>
-      <w:r>
-        <w:rPr>
-          <w:rFonts w:ascii="Nunito" w:eastAsia="Nunito" w:hAnsi="Nunito" w:cs="Nunito"/>
-          <w:sz w:val="28"/>
-          <w:szCs w:val="28"/>
-        </w:rPr>
-        <w:t xml:space="preserve"> which can then be operated on by various </w:t>
-      </w:r>
-      <w:r>
-        <w:rPr>
-          <w:rFonts w:ascii="Nunito" w:eastAsia="Nunito" w:hAnsi="Nunito" w:cs="Nunito"/>
-          <w:sz w:val="28"/>
-          <w:szCs w:val="28"/>
-        </w:rPr>
-        <w:t>functions during data analysis</w:t>
-      </w:r>
-      <w:r>
-        <w:rPr>
-          <w:rFonts w:ascii="Nunito" w:eastAsia="Nunito" w:hAnsi="Nunito" w:cs="Nunito"/>
-          <w:sz w:val="28"/>
-          <w:szCs w:val="28"/>
-        </w:rPr>
-        <w:t xml:space="preserve">. </w:t>
+        <w:t xml:space="preserve">imported dataframe into separate arrays for </w:t>
+      </w:r>
+      <w:r>
+        <w:rPr>
+          <w:rFonts w:ascii="Nunito" w:eastAsia="Nunito" w:hAnsi="Nunito" w:cs="Nunito"/>
+          <w:sz w:val="28"/>
+          <w:szCs w:val="28"/>
+        </w:rPr>
+        <w:t xml:space="preserve">dates and measurements from Bristol. </w:t>
+      </w:r>
+      <w:r>
+        <w:rPr>
+          <w:rFonts w:ascii="Nunito" w:eastAsia="Nunito" w:hAnsi="Nunito" w:cs="Nunito"/>
+          <w:sz w:val="28"/>
+          <w:szCs w:val="28"/>
+        </w:rPr>
+        <w:t xml:space="preserve">Array in Python is a collection of data of the same type. </w:t>
       </w:r>
       <w:r>
         <w:rPr>
@@ -4084,115 +3744,7 @@
           <w:sz w:val="28"/>
           <w:szCs w:val="28"/>
         </w:rPr>
-        <w:t xml:space="preserve">. The </w:t>
-      </w:r>
-      <w:proofErr w:type="spellStart"/>
-      <w:r>
-        <w:rPr>
-          <w:rFonts w:ascii="Nunito" w:eastAsia="Nunito" w:hAnsi="Nunito" w:cs="Nunito"/>
-          <w:sz w:val="28"/>
-          <w:szCs w:val="28"/>
-        </w:rPr>
-        <w:t>iloc</w:t>
-      </w:r>
-      <w:proofErr w:type="spellEnd"/>
-      <w:r>
-        <w:rPr>
-          <w:rFonts w:ascii="Nunito" w:eastAsia="Nunito" w:hAnsi="Nunito" w:cs="Nunito"/>
-          <w:sz w:val="28"/>
-          <w:szCs w:val="28"/>
-        </w:rPr>
-        <w:t xml:space="preserve"> attribute of </w:t>
-      </w:r>
-      <w:proofErr w:type="spellStart"/>
-      <w:r>
-        <w:rPr>
-          <w:rFonts w:ascii="Nunito" w:eastAsia="Nunito" w:hAnsi="Nunito" w:cs="Nunito"/>
-          <w:sz w:val="28"/>
-          <w:szCs w:val="28"/>
-        </w:rPr>
-        <w:t>dataframe</w:t>
-      </w:r>
-      <w:proofErr w:type="spellEnd"/>
-      <w:r>
-        <w:rPr>
-          <w:rFonts w:ascii="Nunito" w:eastAsia="Nunito" w:hAnsi="Nunito" w:cs="Nunito"/>
-          <w:sz w:val="28"/>
-          <w:szCs w:val="28"/>
-        </w:rPr>
-        <w:t xml:space="preserve"> is used to select columns with index 1 and 3 for Bristol and London, respectively. The resulting </w:t>
-      </w:r>
-      <w:proofErr w:type="spellStart"/>
-      <w:r>
-        <w:rPr>
-          <w:rFonts w:ascii="Nunito" w:eastAsia="Nunito" w:hAnsi="Nunito" w:cs="Nunito"/>
-          <w:sz w:val="28"/>
-          <w:szCs w:val="28"/>
-        </w:rPr>
-        <w:t>dataframe</w:t>
-      </w:r>
-      <w:proofErr w:type="spellEnd"/>
-      <w:r>
-        <w:rPr>
-          <w:rFonts w:ascii="Nunito" w:eastAsia="Nunito" w:hAnsi="Nunito" w:cs="Nunito"/>
-          <w:sz w:val="28"/>
-          <w:szCs w:val="28"/>
-        </w:rPr>
-        <w:t xml:space="preserve"> series is then converted into </w:t>
-      </w:r>
-      <w:proofErr w:type="spellStart"/>
-      <w:r>
-        <w:rPr>
-          <w:rFonts w:ascii="Nunito" w:eastAsia="Nunito" w:hAnsi="Nunito" w:cs="Nunito"/>
-          <w:sz w:val="28"/>
-          <w:szCs w:val="28"/>
-        </w:rPr>
-        <w:t>numpy</w:t>
-      </w:r>
-      <w:proofErr w:type="spellEnd"/>
-      <w:r>
-        <w:rPr>
-          <w:rFonts w:ascii="Nunito" w:eastAsia="Nunito" w:hAnsi="Nunito" w:cs="Nunito"/>
-          <w:sz w:val="28"/>
-          <w:szCs w:val="28"/>
-        </w:rPr>
-        <w:t xml:space="preserve"> ‘float type’ array using </w:t>
-      </w:r>
-      <w:proofErr w:type="spellStart"/>
-      <w:r>
-        <w:rPr>
-          <w:rFonts w:ascii="Nunito" w:eastAsia="Nunito" w:hAnsi="Nunito" w:cs="Nunito"/>
-          <w:sz w:val="28"/>
-          <w:szCs w:val="28"/>
-        </w:rPr>
-        <w:t>to_numpy</w:t>
-      </w:r>
-      <w:proofErr w:type="spellEnd"/>
-      <w:r>
-        <w:rPr>
-          <w:rFonts w:ascii="Nunito" w:eastAsia="Nunito" w:hAnsi="Nunito" w:cs="Nunito"/>
-          <w:sz w:val="28"/>
-          <w:szCs w:val="28"/>
-        </w:rPr>
-        <w:t xml:space="preserve"> command. This conversion will enable us to use various </w:t>
-      </w:r>
-      <w:proofErr w:type="spellStart"/>
-      <w:r>
-        <w:rPr>
-          <w:rFonts w:ascii="Nunito" w:eastAsia="Nunito" w:hAnsi="Nunito" w:cs="Nunito"/>
-          <w:sz w:val="28"/>
-          <w:szCs w:val="28"/>
-        </w:rPr>
-        <w:t>numpy</w:t>
-      </w:r>
-      <w:proofErr w:type="spellEnd"/>
-      <w:r>
-        <w:rPr>
-          <w:rFonts w:ascii="Nunito" w:eastAsia="Nunito" w:hAnsi="Nunito" w:cs="Nunito"/>
-          <w:sz w:val="28"/>
-          <w:szCs w:val="28"/>
-        </w:rPr>
-        <w:t xml:space="preserve"> functions for further analysis of data later. We can see the values stored in the ‘London’ array using the print command</w:t>
+        <w:t>. The iloc attribute of dataframe is used to select columns with index 1 and 3 for Bristol and London, respectively. The resulting dataframe series is then converted into numpy ‘float type’ array using to_numpy command. This conversion will enable us to use various numpy functions for further analysis of data later. We can see the values stored in the ‘London’ array using the print command</w:t>
       </w:r>
     </w:p>
     <w:p>
@@ -4407,7 +3959,39 @@
           <w:sz w:val="28"/>
           <w:szCs w:val="28"/>
         </w:rPr>
-        <w:t>A similar procedure is applied to extract dates for the measurement. Unlike the measurement values, dates are provided in a different format. We will import the datetime module to format the dates readable in python. The third line in the code below uses list comprehension in which every value stored in the dates series is operated by the datetime commands.</w:t>
+        <w:t>A similar procedure is applied to extract dates for the measurement. Unlike the measurement values, dates are provided in a different format. We will import the datetime module to</w:t>
+      </w:r>
+      <w:r>
+        <w:rPr>
+          <w:rFonts w:ascii="Nunito" w:eastAsia="Nunito" w:hAnsi="Nunito" w:cs="Nunito"/>
+          <w:sz w:val="28"/>
+          <w:szCs w:val="28"/>
+        </w:rPr>
+        <w:t xml:space="preserve"> change</w:t>
+      </w:r>
+      <w:r>
+        <w:rPr>
+          <w:rFonts w:ascii="Nunito" w:eastAsia="Nunito" w:hAnsi="Nunito" w:cs="Nunito"/>
+          <w:sz w:val="28"/>
+          <w:szCs w:val="28"/>
+        </w:rPr>
+        <w:t xml:space="preserve"> the dates </w:t>
+      </w:r>
+      <w:r>
+        <w:rPr>
+          <w:rFonts w:ascii="Nunito" w:eastAsia="Nunito" w:hAnsi="Nunito" w:cs="Nunito"/>
+          <w:sz w:val="28"/>
+          <w:szCs w:val="28"/>
+        </w:rPr>
+        <w:t xml:space="preserve">into a format </w:t>
+      </w:r>
+      <w:r>
+        <w:rPr>
+          <w:rFonts w:ascii="Nunito" w:eastAsia="Nunito" w:hAnsi="Nunito" w:cs="Nunito"/>
+          <w:sz w:val="28"/>
+          <w:szCs w:val="28"/>
+        </w:rPr>
+        <w:t>readable in python. The third line in the code below uses list comprehension in which every value stored in the dates series is operated by the datetime commands.</w:t>
       </w:r>
     </w:p>
     <w:p>
@@ -4512,6 +4096,7 @@
         <w:rPr>
           <w:noProof/>
         </w:rPr>
+        <w:lastRenderedPageBreak/>
         <w:t>Shown below is the output of the print command</w:t>
       </w:r>
     </w:p>
@@ -4719,7 +4304,7 @@
                                   <w:sz w:val="40"/>
                                   <w:szCs w:val="40"/>
                                 </w:rPr>
-                                <w:t>Slice the measurement</w:t>
+                                <w:t xml:space="preserve">Slice the </w:t>
                               </w:r>
                               <w:r>
                                 <w:rPr>
@@ -4729,7 +4314,7 @@
                                   <w:sz w:val="40"/>
                                   <w:szCs w:val="40"/>
                                 </w:rPr>
-                                <w:t>s</w:t>
+                                <w:t xml:space="preserve">Bristol </w:t>
                               </w:r>
                               <w:r>
                                 <w:rPr>
@@ -4739,7 +4324,7 @@
                                   <w:sz w:val="40"/>
                                   <w:szCs w:val="40"/>
                                 </w:rPr>
-                                <w:t xml:space="preserve"> from </w:t>
+                                <w:t>measurement</w:t>
                               </w:r>
                               <w:r>
                                 <w:rPr>
@@ -4749,7 +4334,27 @@
                                   <w:sz w:val="40"/>
                                   <w:szCs w:val="40"/>
                                 </w:rPr>
-                                <w:t xml:space="preserve">Bristol </w:t>
+                                <w:t>s</w:t>
+                              </w:r>
+                              <w:r>
+                                <w:rPr>
+                                  <w:rFonts w:ascii="Nunito" w:eastAsia="Nunito" w:hAnsi="Nunito" w:cs="Nunito"/>
+                                  <w:b/>
+                                  <w:color w:val="000000"/>
+                                  <w:sz w:val="40"/>
+                                  <w:szCs w:val="40"/>
+                                </w:rPr>
+                                <w:t xml:space="preserve"> from </w:t>
+                              </w:r>
+                              <w:r>
+                                <w:rPr>
+                                  <w:rFonts w:ascii="Nunito" w:eastAsia="Nunito" w:hAnsi="Nunito" w:cs="Nunito"/>
+                                  <w:b/>
+                                  <w:color w:val="000000"/>
+                                  <w:sz w:val="40"/>
+                                  <w:szCs w:val="40"/>
+                                </w:rPr>
+                                <w:t>sf dataframe</w:t>
                               </w:r>
                             </w:p>
                             <w:p>
@@ -4880,7 +4485,7 @@
                             <w:sz w:val="40"/>
                             <w:szCs w:val="40"/>
                           </w:rPr>
-                          <w:t>Slice the measurement</w:t>
+                          <w:t xml:space="preserve">Slice the </w:t>
                         </w:r>
                         <w:r>
                           <w:rPr>
@@ -4890,7 +4495,7 @@
                             <w:sz w:val="40"/>
                             <w:szCs w:val="40"/>
                           </w:rPr>
-                          <w:t>s</w:t>
+                          <w:t xml:space="preserve">Bristol </w:t>
                         </w:r>
                         <w:r>
                           <w:rPr>
@@ -4900,7 +4505,7 @@
                             <w:sz w:val="40"/>
                             <w:szCs w:val="40"/>
                           </w:rPr>
-                          <w:t xml:space="preserve"> from </w:t>
+                          <w:t>measurement</w:t>
                         </w:r>
                         <w:r>
                           <w:rPr>
@@ -4910,7 +4515,27 @@
                             <w:sz w:val="40"/>
                             <w:szCs w:val="40"/>
                           </w:rPr>
-                          <w:t xml:space="preserve">Bristol </w:t>
+                          <w:t>s</w:t>
+                        </w:r>
+                        <w:r>
+                          <w:rPr>
+                            <w:rFonts w:ascii="Nunito" w:eastAsia="Nunito" w:hAnsi="Nunito" w:cs="Nunito"/>
+                            <w:b/>
+                            <w:color w:val="000000"/>
+                            <w:sz w:val="40"/>
+                            <w:szCs w:val="40"/>
+                          </w:rPr>
+                          <w:t xml:space="preserve"> from </w:t>
+                        </w:r>
+                        <w:r>
+                          <w:rPr>
+                            <w:rFonts w:ascii="Nunito" w:eastAsia="Nunito" w:hAnsi="Nunito" w:cs="Nunito"/>
+                            <w:b/>
+                            <w:color w:val="000000"/>
+                            <w:sz w:val="40"/>
+                            <w:szCs w:val="40"/>
+                          </w:rPr>
+                          <w:t>sf dataframe</w:t>
                         </w:r>
                       </w:p>
                       <w:p>
@@ -5371,25 +4996,7 @@
           <w:sz w:val="28"/>
           <w:szCs w:val="28"/>
         </w:rPr>
-        <w:t xml:space="preserve">. We will import matplotlib module for this as shown in the first line below. A figure object, fig, is created and subplot, </w:t>
-      </w:r>
-      <w:proofErr w:type="spellStart"/>
-      <w:r>
-        <w:rPr>
-          <w:rFonts w:ascii="Nunito" w:eastAsia="Nunito" w:hAnsi="Nunito" w:cs="Nunito"/>
-          <w:sz w:val="28"/>
-          <w:szCs w:val="28"/>
-        </w:rPr>
-        <w:t>ax</w:t>
-      </w:r>
-      <w:proofErr w:type="spellEnd"/>
-      <w:r>
-        <w:rPr>
-          <w:rFonts w:ascii="Nunito" w:eastAsia="Nunito" w:hAnsi="Nunito" w:cs="Nunito"/>
-          <w:sz w:val="28"/>
-          <w:szCs w:val="28"/>
-        </w:rPr>
-        <w:t xml:space="preserve">, is added to it. A </w:t>
+        <w:t xml:space="preserve">. We will import matplotlib module for this as shown in the first line below. A figure object, fig, is created and subplot, ax, is added to it. A </w:t>
       </w:r>
       <w:r>
         <w:rPr>
@@ -5405,25 +5012,23 @@
           <w:sz w:val="28"/>
           <w:szCs w:val="28"/>
         </w:rPr>
-        <w:t xml:space="preserve"> labelled ‘Bristol’ is created in the </w:t>
-      </w:r>
-      <w:proofErr w:type="spellStart"/>
-      <w:r>
-        <w:rPr>
-          <w:rFonts w:ascii="Nunito" w:eastAsia="Nunito" w:hAnsi="Nunito" w:cs="Nunito"/>
-          <w:sz w:val="28"/>
-          <w:szCs w:val="28"/>
-        </w:rPr>
-        <w:t>ax</w:t>
-      </w:r>
-      <w:proofErr w:type="spellEnd"/>
-      <w:r>
-        <w:rPr>
-          <w:rFonts w:ascii="Nunito" w:eastAsia="Nunito" w:hAnsi="Nunito" w:cs="Nunito"/>
-          <w:sz w:val="28"/>
-          <w:szCs w:val="28"/>
-        </w:rPr>
-        <w:t xml:space="preserve"> subplot to visualise the NO</w:t>
+        <w:t xml:space="preserve"> labelled ‘Bristol’ is created in the ax subplot to visualise the </w:t>
+      </w:r>
+      <w:r>
+        <w:rPr>
+          <w:rFonts w:ascii="Nunito" w:eastAsia="Nunito" w:hAnsi="Nunito" w:cs="Nunito"/>
+          <w:sz w:val="28"/>
+          <w:szCs w:val="28"/>
+        </w:rPr>
+        <w:t xml:space="preserve">Bristol </w:t>
+      </w:r>
+      <w:r>
+        <w:rPr>
+          <w:rFonts w:ascii="Nunito" w:eastAsia="Nunito" w:hAnsi="Nunito" w:cs="Nunito"/>
+          <w:sz w:val="28"/>
+          <w:szCs w:val="28"/>
+        </w:rPr>
+        <w:t>NO</w:t>
       </w:r>
       <w:r>
         <w:rPr>
@@ -5449,7 +5054,23 @@
           <w:sz w:val="28"/>
           <w:szCs w:val="28"/>
         </w:rPr>
-        <w:t xml:space="preserve">measurements in Bristol. The plot and legend are displayed using </w:t>
+        <w:t>measurements</w:t>
+      </w:r>
+      <w:r>
+        <w:rPr>
+          <w:rFonts w:ascii="Nunito" w:eastAsia="Nunito" w:hAnsi="Nunito" w:cs="Nunito"/>
+          <w:sz w:val="28"/>
+          <w:szCs w:val="28"/>
+        </w:rPr>
+        <w:t>.</w:t>
+      </w:r>
+      <w:r>
+        <w:rPr>
+          <w:rFonts w:ascii="Nunito" w:eastAsia="Nunito" w:hAnsi="Nunito" w:cs="Nunito"/>
+          <w:sz w:val="28"/>
+          <w:szCs w:val="28"/>
+        </w:rPr>
+        <w:t xml:space="preserve"> The plot and legend are displayed using </w:t>
       </w:r>
       <w:r>
         <w:rPr>
@@ -5768,43 +5389,7 @@
           <w:sz w:val="28"/>
           <w:szCs w:val="28"/>
         </w:rPr>
-        <w:t xml:space="preserve"> to display labels for the x (horizontal, </w:t>
-      </w:r>
-      <w:proofErr w:type="spellStart"/>
-      <w:r>
-        <w:rPr>
-          <w:rFonts w:ascii="Nunito" w:eastAsia="Nunito" w:hAnsi="Nunito" w:cs="Nunito"/>
-          <w:sz w:val="28"/>
-          <w:szCs w:val="28"/>
-        </w:rPr>
-        <w:t>xlabel</w:t>
-      </w:r>
-      <w:proofErr w:type="spellEnd"/>
-      <w:r>
-        <w:rPr>
-          <w:rFonts w:ascii="Nunito" w:eastAsia="Nunito" w:hAnsi="Nunito" w:cs="Nunito"/>
-          <w:sz w:val="28"/>
-          <w:szCs w:val="28"/>
-        </w:rPr>
-        <w:t xml:space="preserve">) and y (vertical, </w:t>
-      </w:r>
-      <w:proofErr w:type="spellStart"/>
-      <w:r>
-        <w:rPr>
-          <w:rFonts w:ascii="Nunito" w:eastAsia="Nunito" w:hAnsi="Nunito" w:cs="Nunito"/>
-          <w:sz w:val="28"/>
-          <w:szCs w:val="28"/>
-        </w:rPr>
-        <w:t>ylabel</w:t>
-      </w:r>
-      <w:proofErr w:type="spellEnd"/>
-      <w:r>
-        <w:rPr>
-          <w:rFonts w:ascii="Nunito" w:eastAsia="Nunito" w:hAnsi="Nunito" w:cs="Nunito"/>
-          <w:sz w:val="28"/>
-          <w:szCs w:val="28"/>
-        </w:rPr>
-        <w:t xml:space="preserve">) axis. The dates in the x axis </w:t>
+        <w:t xml:space="preserve"> to display labels for the x (horizontal, xlabel) and y (vertical, ylabel) axis. The dates in the x axis </w:t>
       </w:r>
       <w:r>
         <w:rPr>
@@ -5982,7 +5567,7 @@
         <mc:AlternateContent>
           <mc:Choice Requires="wpg">
             <w:drawing>
-              <wp:inline distT="114300" distB="114300" distL="114300" distR="114300" wp14:anchorId="1EE92BF9" wp14:editId="08E6ECEF">
+              <wp:inline distT="114300" distB="114300" distL="114300" distR="114300" wp14:anchorId="1EE92BF9" wp14:editId="3E31FFD4">
                 <wp:extent cx="5942624" cy="1304925"/>
                 <wp:effectExtent l="0" t="0" r="20320" b="28575"/>
                 <wp:docPr id="151" name="Group 151"/>
@@ -6045,8 +5630,8 @@
                         <wps:cNvSpPr txBox="1"/>
                         <wps:spPr>
                           <a:xfrm>
-                            <a:off x="331906" y="1552306"/>
-                            <a:ext cx="9204884" cy="2163924"/>
+                            <a:off x="95287" y="1552306"/>
+                            <a:ext cx="9566571" cy="2163924"/>
                           </a:xfrm>
                           <a:prstGeom prst="rect">
                             <a:avLst/>
@@ -6091,8 +5676,8 @@
                                   <w:rFonts w:ascii="Nunito" w:eastAsia="Nunito" w:hAnsi="Nunito" w:cs="Nunito"/>
                                   <w:b/>
                                   <w:color w:val="000000"/>
-                                  <w:sz w:val="40"/>
-                                  <w:szCs w:val="40"/>
+                                  <w:sz w:val="36"/>
+                                  <w:szCs w:val="36"/>
                                 </w:rPr>
                               </w:pPr>
                               <w:r>
@@ -6100,8 +5685,8 @@
                                   <w:rFonts w:ascii="Nunito" w:eastAsia="Nunito" w:hAnsi="Nunito" w:cs="Nunito"/>
                                   <w:b/>
                                   <w:color w:val="000000"/>
-                                  <w:sz w:val="40"/>
-                                  <w:szCs w:val="40"/>
+                                  <w:sz w:val="36"/>
+                                  <w:szCs w:val="36"/>
                                 </w:rPr>
                                 <w:t xml:space="preserve">The </w:t>
                               </w:r>
@@ -6110,8 +5695,8 @@
                                   <w:rFonts w:ascii="Nunito" w:eastAsia="Nunito" w:hAnsi="Nunito" w:cs="Nunito"/>
                                   <w:b/>
                                   <w:color w:val="000000"/>
-                                  <w:sz w:val="40"/>
-                                  <w:szCs w:val="40"/>
+                                  <w:sz w:val="36"/>
+                                  <w:szCs w:val="36"/>
                                 </w:rPr>
                                 <w:t xml:space="preserve">concentration </w:t>
                               </w:r>
@@ -6120,19 +5705,42 @@
                                   <w:rFonts w:ascii="Nunito" w:eastAsia="Nunito" w:hAnsi="Nunito" w:cs="Nunito"/>
                                   <w:b/>
                                   <w:color w:val="000000"/>
-                                  <w:sz w:val="40"/>
-                                  <w:szCs w:val="40"/>
-                                </w:rPr>
-                                <w:t>units are microgram cubic meter air (</w:t>
+                                  <w:sz w:val="36"/>
+                                  <w:szCs w:val="36"/>
+                                </w:rPr>
+                                <w:t xml:space="preserve">units are microgram cubic meter air </w:t>
                               </w:r>
-                              <w:proofErr w:type="spellStart"/>
+                            </w:p>
+                            <w:p>
+                              <w:pPr>
+                                <w:ind w:left="0"/>
+                                <w:jc w:val="center"/>
+                                <w:textDirection w:val="btLr"/>
+                                <w:rPr>
+                                  <w:rFonts w:ascii="Nunito" w:eastAsia="Nunito" w:hAnsi="Nunito" w:cs="Nunito"/>
+                                  <w:b/>
+                                  <w:color w:val="000000"/>
+                                  <w:sz w:val="36"/>
+                                  <w:szCs w:val="36"/>
+                                </w:rPr>
+                              </w:pPr>
+                              <w:r>
+                                <w:rPr>
+                                  <w:rFonts w:ascii="Nunito" w:eastAsia="Nunito" w:hAnsi="Nunito" w:cs="Nunito"/>
+                                  <w:b/>
+                                  <w:color w:val="000000"/>
+                                  <w:sz w:val="36"/>
+                                  <w:szCs w:val="36"/>
+                                </w:rPr>
+                                <w:t>(</w:t>
+                              </w:r>
                               <w:r>
                                 <w:rPr>
                                   <w:rFonts w:ascii="Calibri" w:eastAsia="Nunito" w:hAnsi="Calibri" w:cs="Nunito"/>
                                   <w:b/>
                                   <w:color w:val="000000"/>
-                                  <w:sz w:val="40"/>
-                                  <w:szCs w:val="40"/>
+                                  <w:sz w:val="36"/>
+                                  <w:szCs w:val="36"/>
                                 </w:rPr>
                                 <w:t>μ</w:t>
                               </w:r>
@@ -6141,29 +5749,89 @@
                                   <w:rFonts w:ascii="Nunito" w:eastAsia="Nunito" w:hAnsi="Nunito" w:cs="Nunito"/>
                                   <w:b/>
                                   <w:color w:val="000000"/>
-                                  <w:sz w:val="40"/>
-                                  <w:szCs w:val="40"/>
-                                </w:rPr>
-                                <w:t>g</w:t>
+                                  <w:sz w:val="36"/>
+                                  <w:szCs w:val="36"/>
+                                </w:rPr>
+                                <w:t>g m</w:t>
                               </w:r>
-                              <w:proofErr w:type="spellEnd"/>
                               <w:r>
                                 <w:rPr>
                                   <w:rFonts w:ascii="Nunito" w:eastAsia="Nunito" w:hAnsi="Nunito" w:cs="Nunito"/>
                                   <w:b/>
                                   <w:color w:val="000000"/>
-                                  <w:sz w:val="40"/>
-                                  <w:szCs w:val="40"/>
-                                </w:rPr>
-                                <w:t xml:space="preserve"> m</w:t>
+                                  <w:sz w:val="36"/>
+                                  <w:szCs w:val="36"/>
+                                  <w:vertAlign w:val="superscript"/>
+                                </w:rPr>
+                                <w:t>-3</w:t>
                               </w:r>
                               <w:r>
                                 <w:rPr>
                                   <w:rFonts w:ascii="Nunito" w:eastAsia="Nunito" w:hAnsi="Nunito" w:cs="Nunito"/>
                                   <w:b/>
                                   <w:color w:val="000000"/>
-                                  <w:sz w:val="40"/>
-                                  <w:szCs w:val="40"/>
+                                  <w:sz w:val="36"/>
+                                  <w:szCs w:val="36"/>
+                                </w:rPr>
+                                <w:t>)</w:t>
+                              </w:r>
+                              <w:r>
+                                <w:rPr>
+                                  <w:rFonts w:ascii="Nunito" w:eastAsia="Nunito" w:hAnsi="Nunito" w:cs="Nunito"/>
+                                  <w:b/>
+                                  <w:color w:val="000000"/>
+                                  <w:sz w:val="36"/>
+                                  <w:szCs w:val="36"/>
+                                </w:rPr>
+                                <w:t xml:space="preserve">, </w:t>
+                              </w:r>
+                              <w:r>
+                                <w:rPr>
+                                  <w:rFonts w:ascii="Nunito" w:eastAsia="Nunito" w:hAnsi="Nunito" w:cs="Nunito"/>
+                                  <w:b/>
+                                  <w:color w:val="000000"/>
+                                  <w:sz w:val="36"/>
+                                  <w:szCs w:val="36"/>
+                                </w:rPr>
+                                <w:t>1</w:t>
+                              </w:r>
+                              <w:r>
+                                <w:rPr>
+                                  <w:rFonts w:ascii="Nunito" w:eastAsia="Nunito" w:hAnsi="Nunito" w:cs="Nunito"/>
+                                  <w:b/>
+                                  <w:color w:val="000000"/>
+                                  <w:sz w:val="36"/>
+                                  <w:szCs w:val="36"/>
+                                </w:rPr>
+                                <w:t xml:space="preserve"> </w:t>
+                              </w:r>
+                              <w:r>
+                                <w:rPr>
+                                  <w:rFonts w:ascii="Calibri" w:eastAsia="Nunito" w:hAnsi="Calibri" w:cs="Nunito"/>
+                                  <w:b/>
+                                  <w:color w:val="000000"/>
+                                  <w:sz w:val="36"/>
+                                  <w:szCs w:val="36"/>
+                                </w:rPr>
+                                <w:t>μ</w:t>
+                              </w:r>
+                              <w:r>
+                                <w:rPr>
+                                  <w:rFonts w:ascii="Nunito" w:eastAsia="Nunito" w:hAnsi="Nunito" w:cs="Nunito"/>
+                                  <w:b/>
+                                  <w:color w:val="000000"/>
+                                  <w:sz w:val="36"/>
+                                  <w:szCs w:val="36"/>
+                                </w:rPr>
+                                <w:t>g m</w:t>
+                              </w:r>
+                              <w:r>
+                                <w:rPr>
+                                  <w:rFonts w:ascii="Nunito" w:eastAsia="Nunito" w:hAnsi="Nunito" w:cs="Nunito"/>
+                                  <w:b/>
+                                  <w:color w:val="000000"/>
+                                  <w:sz w:val="36"/>
+                                  <w:szCs w:val="36"/>
                                   <w:vertAlign w:val="superscript"/>
                                 </w:rPr>
                                 <w:t>-3</w:t>
@@ -6173,123 +5841,80 @@
                                   <w:rFonts w:ascii="Nunito" w:eastAsia="Nunito" w:hAnsi="Nunito" w:cs="Nunito"/>
                                   <w:b/>
                                   <w:color w:val="000000"/>
-                                  <w:sz w:val="40"/>
-                                  <w:szCs w:val="40"/>
-                                </w:rPr>
-                                <w:t>)</w:t>
+                                  <w:sz w:val="36"/>
+                                  <w:szCs w:val="36"/>
+                                </w:rPr>
+                                <w:t xml:space="preserve"> </w:t>
+                              </w:r>
+                              <w:r>
+                                <w:rPr>
+                                  <w:rFonts w:ascii="Calibri" w:eastAsia="Nunito" w:hAnsi="Calibri" w:cs="Nunito"/>
+                                  <w:b/>
+                                  <w:color w:val="000000"/>
+                                  <w:sz w:val="36"/>
+                                  <w:szCs w:val="36"/>
+                                </w:rPr>
+                                <w:t>~</w:t>
                               </w:r>
                               <w:r>
                                 <w:rPr>
                                   <w:rFonts w:ascii="Nunito" w:eastAsia="Nunito" w:hAnsi="Nunito" w:cs="Nunito"/>
                                   <w:b/>
                                   <w:color w:val="000000"/>
-                                  <w:sz w:val="40"/>
-                                  <w:szCs w:val="40"/>
-                                </w:rPr>
-                                <w:t xml:space="preserve">, </w:t>
+                                  <w:sz w:val="36"/>
+                                  <w:szCs w:val="36"/>
+                                </w:rPr>
+                                <w:t xml:space="preserve"> </w:t>
                               </w:r>
                               <w:r>
                                 <w:rPr>
                                   <w:rFonts w:ascii="Nunito" w:eastAsia="Nunito" w:hAnsi="Nunito" w:cs="Nunito"/>
                                   <w:b/>
                                   <w:color w:val="000000"/>
-                                  <w:sz w:val="40"/>
-                                  <w:szCs w:val="40"/>
-                                </w:rPr>
-                                <w:t>1</w:t>
+                                  <w:sz w:val="36"/>
+                                  <w:szCs w:val="36"/>
+                                </w:rPr>
+                                <w:t xml:space="preserve">1 </w:t>
                               </w:r>
                               <w:r>
                                 <w:rPr>
                                   <w:rFonts w:ascii="Nunito" w:eastAsia="Nunito" w:hAnsi="Nunito" w:cs="Nunito"/>
                                   <w:b/>
                                   <w:color w:val="000000"/>
-                                  <w:sz w:val="40"/>
-                                  <w:szCs w:val="40"/>
-                                </w:rPr>
-                                <w:t xml:space="preserve"> </w:t>
-                              </w:r>
-                              <w:proofErr w:type="spellStart"/>
-                              <w:r>
-                                <w:rPr>
-                                  <w:rFonts w:ascii="Calibri" w:eastAsia="Nunito" w:hAnsi="Calibri" w:cs="Nunito"/>
-                                  <w:b/>
-                                  <w:color w:val="000000"/>
-                                  <w:sz w:val="40"/>
-                                  <w:szCs w:val="40"/>
-                                </w:rPr>
-                                <w:t>μ</w:t>
+                                  <w:sz w:val="36"/>
+                                  <w:szCs w:val="36"/>
+                                </w:rPr>
+                                <w:t>molecule</w:t>
                               </w:r>
                               <w:r>
                                 <w:rPr>
                                   <w:rFonts w:ascii="Nunito" w:eastAsia="Nunito" w:hAnsi="Nunito" w:cs="Nunito"/>
                                   <w:b/>
                                   <w:color w:val="000000"/>
-                                  <w:sz w:val="40"/>
-                                  <w:szCs w:val="40"/>
-                                </w:rPr>
-                                <w:t>g</w:t>
+                                  <w:sz w:val="36"/>
+                                  <w:szCs w:val="36"/>
+                                </w:rPr>
+                                <w:t xml:space="preserve"> per billion air</w:t>
                               </w:r>
-                              <w:proofErr w:type="spellEnd"/>
                               <w:r>
                                 <w:rPr>
                                   <w:rFonts w:ascii="Nunito" w:eastAsia="Nunito" w:hAnsi="Nunito" w:cs="Nunito"/>
                                   <w:b/>
                                   <w:color w:val="000000"/>
-                                  <w:sz w:val="40"/>
-                                  <w:szCs w:val="40"/>
-                                </w:rPr>
-                                <w:t xml:space="preserve"> m</w:t>
+                                  <w:sz w:val="36"/>
+                                  <w:szCs w:val="36"/>
+                                </w:rPr>
+                                <w:t xml:space="preserve"> molecules</w:t>
                               </w:r>
                               <w:r>
                                 <w:rPr>
                                   <w:rFonts w:ascii="Nunito" w:eastAsia="Nunito" w:hAnsi="Nunito" w:cs="Nunito"/>
                                   <w:b/>
                                   <w:color w:val="000000"/>
-                                  <w:sz w:val="40"/>
-                                  <w:szCs w:val="40"/>
-                                  <w:vertAlign w:val="superscript"/>
-                                </w:rPr>
-                                <w:t>-3</w:t>
-                              </w:r>
-                              <w:r>
-                                <w:rPr>
-                                  <w:rFonts w:ascii="Nunito" w:eastAsia="Nunito" w:hAnsi="Nunito" w:cs="Nunito"/>
-                                  <w:b/>
-                                  <w:color w:val="000000"/>
-                                  <w:sz w:val="40"/>
-                                  <w:szCs w:val="40"/>
-                                </w:rPr>
-                                <w:t xml:space="preserve"> </w:t>
-                              </w:r>
-                              <w:r>
-                                <w:rPr>
-                                  <w:rFonts w:ascii="Calibri" w:eastAsia="Nunito" w:hAnsi="Calibri" w:cs="Nunito"/>
-                                  <w:b/>
-                                  <w:color w:val="000000"/>
-                                  <w:sz w:val="40"/>
-                                  <w:szCs w:val="40"/>
-                                </w:rPr>
-                                <w:t>~</w:t>
-                              </w:r>
-                              <w:r>
-                                <w:rPr>
-                                  <w:rFonts w:ascii="Nunito" w:eastAsia="Nunito" w:hAnsi="Nunito" w:cs="Nunito"/>
-                                  <w:b/>
-                                  <w:color w:val="000000"/>
-                                  <w:sz w:val="40"/>
-                                  <w:szCs w:val="40"/>
-                                </w:rPr>
-                                <w:t xml:space="preserve"> </w:t>
-                              </w:r>
-                              <w:r>
-                                <w:rPr>
-                                  <w:rFonts w:ascii="Nunito" w:eastAsia="Nunito" w:hAnsi="Nunito" w:cs="Nunito"/>
-                                  <w:b/>
-                                  <w:color w:val="000000"/>
-                                  <w:sz w:val="40"/>
-                                  <w:szCs w:val="40"/>
-                                </w:rPr>
-                                <w:t>1 part per billion air molecules</w:t>
+                                  <w:sz w:val="36"/>
+                                  <w:szCs w:val="36"/>
+                                </w:rPr>
+                                <w:t xml:space="preserve"> molecules</w:t>
                               </w:r>
                             </w:p>
                           </w:txbxContent>
@@ -6306,7 +5931,7 @@
           </mc:Choice>
           <mc:Fallback>
             <w:pict>
-              <v:group w14:anchorId="1EE92BF9" id="Group 151" o:spid="_x0000_s1099" style="width:467.9pt;height:102.75pt;mso-position-horizontal-relative:char;mso-position-vertical-relative:line" coordorigin="-151,14134" coordsize="97536,23784" o:gfxdata="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">
+              <v:group w14:anchorId="1EE92BF9" id="Group 151" o:spid="_x0000_s1099" style="width:467.9pt;height:102.75pt;mso-position-horizontal-relative:char;mso-position-vertical-relative:line" coordorigin="-151,14134" coordsize="97536,23784" o:gfxdata="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">
                 <v:roundrect id="Rectangle: Rounded Corners 152" o:spid="_x0000_s1100" style="position:absolute;left:-151;top:14134;width:97535;height:23784;visibility:visible;mso-wrap-style:square;v-text-anchor:middle" arcsize="10923f" o:gfxdata="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" filled="f" strokecolor="yellow">
                   <v:stroke startarrowwidth="narrow" startarrowlength="short" endarrowwidth="narrow" endarrowlength="short"/>
                   <v:textbox inset="2.53958mm,2.53958mm,2.53958mm,2.53958mm">
@@ -6320,7 +5945,7 @@
                     </w:txbxContent>
                   </v:textbox>
                 </v:roundrect>
-                <v:shape id="Text Box 153" o:spid="_x0000_s1101" type="#_x0000_t202" style="position:absolute;left:3319;top:15523;width:92048;height:21639;visibility:visible;mso-wrap-style:square;v-text-anchor:top" o:gfxdata="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" fillcolor="yellow" stroked="f">
+                <v:shape id="Text Box 153" o:spid="_x0000_s1101" type="#_x0000_t202" style="position:absolute;left:952;top:15523;width:95666;height:21639;visibility:visible;mso-wrap-style:square;v-text-anchor:top" o:gfxdata="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" fillcolor="yellow" stroked="f">
                   <v:textbox inset="2.53958mm,2.53958mm,2.53958mm,2.53958mm">
                     <w:txbxContent>
                       <w:p>
@@ -6354,8 +5979,8 @@
                             <w:rFonts w:ascii="Nunito" w:eastAsia="Nunito" w:hAnsi="Nunito" w:cs="Nunito"/>
                             <w:b/>
                             <w:color w:val="000000"/>
-                            <w:sz w:val="40"/>
-                            <w:szCs w:val="40"/>
+                            <w:sz w:val="36"/>
+                            <w:szCs w:val="36"/>
                           </w:rPr>
                         </w:pPr>
                         <w:r>
@@ -6363,8 +5988,8 @@
                             <w:rFonts w:ascii="Nunito" w:eastAsia="Nunito" w:hAnsi="Nunito" w:cs="Nunito"/>
                             <w:b/>
                             <w:color w:val="000000"/>
-                            <w:sz w:val="40"/>
-                            <w:szCs w:val="40"/>
+                            <w:sz w:val="36"/>
+                            <w:szCs w:val="36"/>
                           </w:rPr>
                           <w:t xml:space="preserve">The </w:t>
                         </w:r>
@@ -6373,8 +5998,8 @@
                             <w:rFonts w:ascii="Nunito" w:eastAsia="Nunito" w:hAnsi="Nunito" w:cs="Nunito"/>
                             <w:b/>
                             <w:color w:val="000000"/>
-                            <w:sz w:val="40"/>
-                            <w:szCs w:val="40"/>
+                            <w:sz w:val="36"/>
+                            <w:szCs w:val="36"/>
                           </w:rPr>
                           <w:t xml:space="preserve">concentration </w:t>
                         </w:r>
@@ -6383,19 +6008,42 @@
                             <w:rFonts w:ascii="Nunito" w:eastAsia="Nunito" w:hAnsi="Nunito" w:cs="Nunito"/>
                             <w:b/>
                             <w:color w:val="000000"/>
-                            <w:sz w:val="40"/>
-                            <w:szCs w:val="40"/>
-                          </w:rPr>
-                          <w:t>units are microgram cubic meter air (</w:t>
+                            <w:sz w:val="36"/>
+                            <w:szCs w:val="36"/>
+                          </w:rPr>
+                          <w:t xml:space="preserve">units are microgram cubic meter air </w:t>
                         </w:r>
-                        <w:proofErr w:type="spellStart"/>
+                      </w:p>
+                      <w:p>
+                        <w:pPr>
+                          <w:ind w:left="0"/>
+                          <w:jc w:val="center"/>
+                          <w:textDirection w:val="btLr"/>
+                          <w:rPr>
+                            <w:rFonts w:ascii="Nunito" w:eastAsia="Nunito" w:hAnsi="Nunito" w:cs="Nunito"/>
+                            <w:b/>
+                            <w:color w:val="000000"/>
+                            <w:sz w:val="36"/>
+                            <w:szCs w:val="36"/>
+                          </w:rPr>
+                        </w:pPr>
+                        <w:r>
+                          <w:rPr>
+                            <w:rFonts w:ascii="Nunito" w:eastAsia="Nunito" w:hAnsi="Nunito" w:cs="Nunito"/>
+                            <w:b/>
+                            <w:color w:val="000000"/>
+                            <w:sz w:val="36"/>
+                            <w:szCs w:val="36"/>
+                          </w:rPr>
+                          <w:t>(</w:t>
+                        </w:r>
                         <w:r>
                           <w:rPr>
                             <w:rFonts w:ascii="Calibri" w:eastAsia="Nunito" w:hAnsi="Calibri" w:cs="Nunito"/>
                             <w:b/>
                             <w:color w:val="000000"/>
-                            <w:sz w:val="40"/>
-                            <w:szCs w:val="40"/>
+                            <w:sz w:val="36"/>
+                            <w:szCs w:val="36"/>
                           </w:rPr>
                           <w:t>μ</w:t>
                         </w:r>
@@ -6404,29 +6052,89 @@
                             <w:rFonts w:ascii="Nunito" w:eastAsia="Nunito" w:hAnsi="Nunito" w:cs="Nunito"/>
                             <w:b/>
                             <w:color w:val="000000"/>
-                            <w:sz w:val="40"/>
-                            <w:szCs w:val="40"/>
-                          </w:rPr>
-                          <w:t>g</w:t>
+                            <w:sz w:val="36"/>
+                            <w:szCs w:val="36"/>
+                          </w:rPr>
+                          <w:t>g m</w:t>
                         </w:r>
-                        <w:proofErr w:type="spellEnd"/>
                         <w:r>
                           <w:rPr>
                             <w:rFonts w:ascii="Nunito" w:eastAsia="Nunito" w:hAnsi="Nunito" w:cs="Nunito"/>
                             <w:b/>
                             <w:color w:val="000000"/>
-                            <w:sz w:val="40"/>
-                            <w:szCs w:val="40"/>
-                          </w:rPr>
-                          <w:t xml:space="preserve"> m</w:t>
+                            <w:sz w:val="36"/>
+                            <w:szCs w:val="36"/>
+                            <w:vertAlign w:val="superscript"/>
+                          </w:rPr>
+                          <w:t>-3</w:t>
                         </w:r>
                         <w:r>
                           <w:rPr>
                             <w:rFonts w:ascii="Nunito" w:eastAsia="Nunito" w:hAnsi="Nunito" w:cs="Nunito"/>
                             <w:b/>
                             <w:color w:val="000000"/>
-                            <w:sz w:val="40"/>
-                            <w:szCs w:val="40"/>
+                            <w:sz w:val="36"/>
+                            <w:szCs w:val="36"/>
+                          </w:rPr>
+                          <w:t>)</w:t>
+                        </w:r>
+                        <w:r>
+                          <w:rPr>
+                            <w:rFonts w:ascii="Nunito" w:eastAsia="Nunito" w:hAnsi="Nunito" w:cs="Nunito"/>
+                            <w:b/>
+                            <w:color w:val="000000"/>
+                            <w:sz w:val="36"/>
+                            <w:szCs w:val="36"/>
+                          </w:rPr>
+                          <w:t xml:space="preserve">, </w:t>
+                        </w:r>
+                        <w:r>
+                          <w:rPr>
+                            <w:rFonts w:ascii="Nunito" w:eastAsia="Nunito" w:hAnsi="Nunito" w:cs="Nunito"/>
+                            <w:b/>
+                            <w:color w:val="000000"/>
+                            <w:sz w:val="36"/>
+                            <w:szCs w:val="36"/>
+                          </w:rPr>
+                          <w:t>1</w:t>
+                        </w:r>
+                        <w:r>
+                          <w:rPr>
+                            <w:rFonts w:ascii="Nunito" w:eastAsia="Nunito" w:hAnsi="Nunito" w:cs="Nunito"/>
+                            <w:b/>
+                            <w:color w:val="000000"/>
+                            <w:sz w:val="36"/>
+                            <w:szCs w:val="36"/>
+                          </w:rPr>
+                          <w:t xml:space="preserve"> </w:t>
+                        </w:r>
+                        <w:r>
+                          <w:rPr>
+                            <w:rFonts w:ascii="Calibri" w:eastAsia="Nunito" w:hAnsi="Calibri" w:cs="Nunito"/>
+                            <w:b/>
+                            <w:color w:val="000000"/>
+                            <w:sz w:val="36"/>
+                            <w:szCs w:val="36"/>
+                          </w:rPr>
+                          <w:t>μ</w:t>
+                        </w:r>
+                        <w:r>
+                          <w:rPr>
+                            <w:rFonts w:ascii="Nunito" w:eastAsia="Nunito" w:hAnsi="Nunito" w:cs="Nunito"/>
+                            <w:b/>
+                            <w:color w:val="000000"/>
+                            <w:sz w:val="36"/>
+                            <w:szCs w:val="36"/>
+                          </w:rPr>
+                          <w:t>g m</w:t>
+                        </w:r>
+                        <w:r>
+                          <w:rPr>
+                            <w:rFonts w:ascii="Nunito" w:eastAsia="Nunito" w:hAnsi="Nunito" w:cs="Nunito"/>
+                            <w:b/>
+                            <w:color w:val="000000"/>
+                            <w:sz w:val="36"/>
+                            <w:szCs w:val="36"/>
                             <w:vertAlign w:val="superscript"/>
                           </w:rPr>
                           <w:t>-3</w:t>
@@ -6436,123 +6144,80 @@
                             <w:rFonts w:ascii="Nunito" w:eastAsia="Nunito" w:hAnsi="Nunito" w:cs="Nunito"/>
                             <w:b/>
                             <w:color w:val="000000"/>
-                            <w:sz w:val="40"/>
-                            <w:szCs w:val="40"/>
-                          </w:rPr>
-                          <w:t>)</w:t>
+                            <w:sz w:val="36"/>
+                            <w:szCs w:val="36"/>
+                          </w:rPr>
+                          <w:t xml:space="preserve"> </w:t>
+                        </w:r>
+                        <w:r>
+                          <w:rPr>
+                            <w:rFonts w:ascii="Calibri" w:eastAsia="Nunito" w:hAnsi="Calibri" w:cs="Nunito"/>
+                            <w:b/>
+                            <w:color w:val="000000"/>
+                            <w:sz w:val="36"/>
+                            <w:szCs w:val="36"/>
+                          </w:rPr>
+                          <w:t>~</w:t>
                         </w:r>
                         <w:r>
                           <w:rPr>
                             <w:rFonts w:ascii="Nunito" w:eastAsia="Nunito" w:hAnsi="Nunito" w:cs="Nunito"/>
                             <w:b/>
                             <w:color w:val="000000"/>
-                            <w:sz w:val="40"/>
-                            <w:szCs w:val="40"/>
-                          </w:rPr>
-                          <w:t xml:space="preserve">, </w:t>
+                            <w:sz w:val="36"/>
+                            <w:szCs w:val="36"/>
+                          </w:rPr>
+                          <w:t xml:space="preserve"> </w:t>
                         </w:r>
                         <w:r>
                           <w:rPr>
                             <w:rFonts w:ascii="Nunito" w:eastAsia="Nunito" w:hAnsi="Nunito" w:cs="Nunito"/>
                             <w:b/>
                             <w:color w:val="000000"/>
-                            <w:sz w:val="40"/>
-                            <w:szCs w:val="40"/>
-                          </w:rPr>
-                          <w:t>1</w:t>
+                            <w:sz w:val="36"/>
+                            <w:szCs w:val="36"/>
+                          </w:rPr>
+                          <w:t xml:space="preserve">1 </w:t>
                         </w:r>
                         <w:r>
                           <w:rPr>
                             <w:rFonts w:ascii="Nunito" w:eastAsia="Nunito" w:hAnsi="Nunito" w:cs="Nunito"/>
                             <w:b/>
                             <w:color w:val="000000"/>
-                            <w:sz w:val="40"/>
-                            <w:szCs w:val="40"/>
-                          </w:rPr>
-                          <w:t xml:space="preserve"> </w:t>
-                        </w:r>
-                        <w:proofErr w:type="spellStart"/>
-                        <w:r>
-                          <w:rPr>
-                            <w:rFonts w:ascii="Calibri" w:eastAsia="Nunito" w:hAnsi="Calibri" w:cs="Nunito"/>
-                            <w:b/>
-                            <w:color w:val="000000"/>
-                            <w:sz w:val="40"/>
-                            <w:szCs w:val="40"/>
-                          </w:rPr>
-                          <w:t>μ</w:t>
+                            <w:sz w:val="36"/>
+                            <w:szCs w:val="36"/>
+                          </w:rPr>
+                          <w:t>molecule</w:t>
                         </w:r>
                         <w:r>
                           <w:rPr>
                             <w:rFonts w:ascii="Nunito" w:eastAsia="Nunito" w:hAnsi="Nunito" w:cs="Nunito"/>
                             <w:b/>
                             <w:color w:val="000000"/>
-                            <w:sz w:val="40"/>
-                            <w:szCs w:val="40"/>
-                          </w:rPr>
-                          <w:t>g</w:t>
+                            <w:sz w:val="36"/>
+                            <w:szCs w:val="36"/>
+                          </w:rPr>
+                          <w:t xml:space="preserve"> per billion air</w:t>
                         </w:r>
-                        <w:proofErr w:type="spellEnd"/>
                         <w:r>
                           <w:rPr>
                             <w:rFonts w:ascii="Nunito" w:eastAsia="Nunito" w:hAnsi="Nunito" w:cs="Nunito"/>
                             <w:b/>
                             <w:color w:val="000000"/>
-                            <w:sz w:val="40"/>
-                            <w:szCs w:val="40"/>
-                          </w:rPr>
-                          <w:t xml:space="preserve"> m</w:t>
+                            <w:sz w:val="36"/>
+                            <w:szCs w:val="36"/>
+                          </w:rPr>
+                          <w:t xml:space="preserve"> molecules</w:t>
                         </w:r>
                         <w:r>
                           <w:rPr>
                             <w:rFonts w:ascii="Nunito" w:eastAsia="Nunito" w:hAnsi="Nunito" w:cs="Nunito"/>
                             <w:b/>
                             <w:color w:val="000000"/>
-                            <w:sz w:val="40"/>
-                            <w:szCs w:val="40"/>
-                            <w:vertAlign w:val="superscript"/>
-                          </w:rPr>
-                          <w:t>-3</w:t>
-                        </w:r>
-                        <w:r>
-                          <w:rPr>
-                            <w:rFonts w:ascii="Nunito" w:eastAsia="Nunito" w:hAnsi="Nunito" w:cs="Nunito"/>
-                            <w:b/>
-                            <w:color w:val="000000"/>
-                            <w:sz w:val="40"/>
-                            <w:szCs w:val="40"/>
-                          </w:rPr>
-                          <w:t xml:space="preserve"> </w:t>
-                        </w:r>
-                        <w:r>
-                          <w:rPr>
-                            <w:rFonts w:ascii="Calibri" w:eastAsia="Nunito" w:hAnsi="Calibri" w:cs="Nunito"/>
-                            <w:b/>
-                            <w:color w:val="000000"/>
-                            <w:sz w:val="40"/>
-                            <w:szCs w:val="40"/>
-                          </w:rPr>
-                          <w:t>~</w:t>
-                        </w:r>
-                        <w:r>
-                          <w:rPr>
-                            <w:rFonts w:ascii="Nunito" w:eastAsia="Nunito" w:hAnsi="Nunito" w:cs="Nunito"/>
-                            <w:b/>
-                            <w:color w:val="000000"/>
-                            <w:sz w:val="40"/>
-                            <w:szCs w:val="40"/>
-                          </w:rPr>
-                          <w:t xml:space="preserve"> </w:t>
-                        </w:r>
-                        <w:r>
-                          <w:rPr>
-                            <w:rFonts w:ascii="Nunito" w:eastAsia="Nunito" w:hAnsi="Nunito" w:cs="Nunito"/>
-                            <w:b/>
-                            <w:color w:val="000000"/>
-                            <w:sz w:val="40"/>
-                            <w:szCs w:val="40"/>
-                          </w:rPr>
-                          <w:t>1 part per billion air molecules</w:t>
+                            <w:sz w:val="36"/>
+                            <w:szCs w:val="36"/>
+                          </w:rPr>
+                          <w:t xml:space="preserve"> molecules</w:t>
                         </w:r>
                       </w:p>
                     </w:txbxContent>
@@ -6709,7 +6374,6 @@
                                 </w:rPr>
                                 <w:t xml:space="preserve">Add a plot in the </w:t>
                               </w:r>
-                              <w:proofErr w:type="spellStart"/>
                               <w:r>
                                 <w:rPr>
                                   <w:rFonts w:ascii="Nunito" w:eastAsia="Nunito" w:hAnsi="Nunito" w:cs="Nunito"/>
@@ -6718,9 +6382,8 @@
                                   <w:sz w:val="40"/>
                                   <w:szCs w:val="40"/>
                                 </w:rPr>
-                                <w:t>ax</w:t>
+                                <w:t xml:space="preserve">ax subplot to </w:t>
                               </w:r>
-                              <w:proofErr w:type="spellEnd"/>
                               <w:r>
                                 <w:rPr>
                                   <w:rFonts w:ascii="Nunito" w:eastAsia="Nunito" w:hAnsi="Nunito" w:cs="Nunito"/>
@@ -6729,7 +6392,7 @@
                                   <w:sz w:val="40"/>
                                   <w:szCs w:val="40"/>
                                 </w:rPr>
-                                <w:t xml:space="preserve"> subplot to </w:t>
+                                <w:t xml:space="preserve">visualise the measurements from </w:t>
                               </w:r>
                               <w:r>
                                 <w:rPr>
@@ -6739,7 +6402,7 @@
                                   <w:sz w:val="40"/>
                                   <w:szCs w:val="40"/>
                                 </w:rPr>
-                                <w:t>visualise the measurements from Bristol</w:t>
+                                <w:t>both</w:t>
                               </w:r>
                               <w:r>
                                 <w:rPr>
@@ -6749,7 +6412,7 @@
                                   <w:sz w:val="40"/>
                                   <w:szCs w:val="40"/>
                                 </w:rPr>
-                                <w:t xml:space="preserve"> too</w:t>
+                                <w:t xml:space="preserve"> </w:t>
                               </w:r>
                               <w:r>
                                 <w:rPr>
@@ -6759,14 +6422,9 @@
                                   <w:sz w:val="40"/>
                                   <w:szCs w:val="40"/>
                                 </w:rPr>
-                                <w:t xml:space="preserve">. </w:t>
+                                <w:t>London</w:t>
                               </w:r>
-                            </w:p>
-                            <w:p>
-                              <w:pPr>
-                                <w:ind w:left="0"/>
-                                <w:jc w:val="center"/>
-                                <w:textDirection w:val="btLr"/>
+                              <w:r>
                                 <w:rPr>
                                   <w:rFonts w:ascii="Nunito" w:eastAsia="Nunito" w:hAnsi="Nunito" w:cs="Nunito"/>
                                   <w:b/>
@@ -6774,7 +6432,8 @@
                                   <w:sz w:val="40"/>
                                   <w:szCs w:val="40"/>
                                 </w:rPr>
-                              </w:pPr>
+                                <w:t xml:space="preserve"> and Bristol</w:t>
+                              </w:r>
                               <w:r>
                                 <w:rPr>
                                   <w:rFonts w:ascii="Nunito" w:eastAsia="Nunito" w:hAnsi="Nunito" w:cs="Nunito"/>
@@ -6783,7 +6442,27 @@
                                   <w:sz w:val="40"/>
                                   <w:szCs w:val="40"/>
                                 </w:rPr>
-                                <w:t xml:space="preserve">The final plot should look as </w:t>
+                                <w:t>. The final plot should look</w:t>
+                              </w:r>
+                              <w:r>
+                                <w:rPr>
+                                  <w:rFonts w:ascii="Nunito" w:eastAsia="Nunito" w:hAnsi="Nunito" w:cs="Nunito"/>
+                                  <w:b/>
+                                  <w:color w:val="000000"/>
+                                  <w:sz w:val="40"/>
+                                  <w:szCs w:val="40"/>
+                                </w:rPr>
+                                <w:t xml:space="preserve"> </w:t>
+                              </w:r>
+                              <w:r>
+                                <w:rPr>
+                                  <w:rFonts w:ascii="Nunito" w:eastAsia="Nunito" w:hAnsi="Nunito" w:cs="Nunito"/>
+                                  <w:b/>
+                                  <w:color w:val="000000"/>
+                                  <w:sz w:val="40"/>
+                                  <w:szCs w:val="40"/>
+                                </w:rPr>
+                                <w:t xml:space="preserve">as </w:t>
                               </w:r>
                               <w:r>
                                 <w:rPr>
@@ -6892,7 +6571,6 @@
                           </w:rPr>
                           <w:t xml:space="preserve">Add a plot in the </w:t>
                         </w:r>
-                        <w:proofErr w:type="spellStart"/>
                         <w:r>
                           <w:rPr>
                             <w:rFonts w:ascii="Nunito" w:eastAsia="Nunito" w:hAnsi="Nunito" w:cs="Nunito"/>
@@ -6901,9 +6579,8 @@
                             <w:sz w:val="40"/>
                             <w:szCs w:val="40"/>
                           </w:rPr>
-                          <w:t>ax</w:t>
+                          <w:t xml:space="preserve">ax subplot to </w:t>
                         </w:r>
-                        <w:proofErr w:type="spellEnd"/>
                         <w:r>
                           <w:rPr>
                             <w:rFonts w:ascii="Nunito" w:eastAsia="Nunito" w:hAnsi="Nunito" w:cs="Nunito"/>
@@ -6912,7 +6589,7 @@
                             <w:sz w:val="40"/>
                             <w:szCs w:val="40"/>
                           </w:rPr>
-                          <w:t xml:space="preserve"> subplot to </w:t>
+                          <w:t xml:space="preserve">visualise the measurements from </w:t>
                         </w:r>
                         <w:r>
                           <w:rPr>
@@ -6922,7 +6599,7 @@
                             <w:sz w:val="40"/>
                             <w:szCs w:val="40"/>
                           </w:rPr>
-                          <w:t>visualise the measurements from Bristol</w:t>
+                          <w:t>both</w:t>
                         </w:r>
                         <w:r>
                           <w:rPr>
@@ -6932,7 +6609,7 @@
                             <w:sz w:val="40"/>
                             <w:szCs w:val="40"/>
                           </w:rPr>
-                          <w:t xml:space="preserve"> too</w:t>
+                          <w:t xml:space="preserve"> </w:t>
                         </w:r>
                         <w:r>
                           <w:rPr>
@@ -6942,14 +6619,9 @@
                             <w:sz w:val="40"/>
                             <w:szCs w:val="40"/>
                           </w:rPr>
-                          <w:t xml:space="preserve">. </w:t>
+                          <w:t>London</w:t>
                         </w:r>
-                      </w:p>
-                      <w:p>
-                        <w:pPr>
-                          <w:ind w:left="0"/>
-                          <w:jc w:val="center"/>
-                          <w:textDirection w:val="btLr"/>
+                        <w:r>
                           <w:rPr>
                             <w:rFonts w:ascii="Nunito" w:eastAsia="Nunito" w:hAnsi="Nunito" w:cs="Nunito"/>
                             <w:b/>
@@ -6957,7 +6629,8 @@
                             <w:sz w:val="40"/>
                             <w:szCs w:val="40"/>
                           </w:rPr>
-                        </w:pPr>
+                          <w:t xml:space="preserve"> and Bristol</w:t>
+                        </w:r>
                         <w:r>
                           <w:rPr>
                             <w:rFonts w:ascii="Nunito" w:eastAsia="Nunito" w:hAnsi="Nunito" w:cs="Nunito"/>
@@ -6966,7 +6639,27 @@
                             <w:sz w:val="40"/>
                             <w:szCs w:val="40"/>
                           </w:rPr>
-                          <w:t xml:space="preserve">The final plot should look as </w:t>
+                          <w:t>. The final plot should look</w:t>
+                        </w:r>
+                        <w:r>
+                          <w:rPr>
+                            <w:rFonts w:ascii="Nunito" w:eastAsia="Nunito" w:hAnsi="Nunito" w:cs="Nunito"/>
+                            <w:b/>
+                            <w:color w:val="000000"/>
+                            <w:sz w:val="40"/>
+                            <w:szCs w:val="40"/>
+                          </w:rPr>
+                          <w:t xml:space="preserve"> </w:t>
+                        </w:r>
+                        <w:r>
+                          <w:rPr>
+                            <w:rFonts w:ascii="Nunito" w:eastAsia="Nunito" w:hAnsi="Nunito" w:cs="Nunito"/>
+                            <w:b/>
+                            <w:color w:val="000000"/>
+                            <w:sz w:val="40"/>
+                            <w:szCs w:val="40"/>
+                          </w:rPr>
+                          <w:t xml:space="preserve">as </w:t>
                         </w:r>
                         <w:r>
                           <w:rPr>
@@ -7522,25 +7215,7 @@
           <w:sz w:val="28"/>
           <w:szCs w:val="28"/>
         </w:rPr>
-        <w:t xml:space="preserve"> March and displaying the sf </w:t>
-      </w:r>
-      <w:proofErr w:type="spellStart"/>
-      <w:r>
-        <w:rPr>
-          <w:rFonts w:ascii="Nunito" w:eastAsia="Nunito" w:hAnsi="Nunito" w:cs="Nunito"/>
-          <w:sz w:val="28"/>
-          <w:szCs w:val="28"/>
-        </w:rPr>
-        <w:t>dataframe</w:t>
-      </w:r>
-      <w:proofErr w:type="spellEnd"/>
-      <w:r>
-        <w:rPr>
-          <w:rFonts w:ascii="Nunito" w:eastAsia="Nunito" w:hAnsi="Nunito" w:cs="Nunito"/>
-          <w:sz w:val="28"/>
-          <w:szCs w:val="28"/>
-        </w:rPr>
-        <w:t xml:space="preserve"> shows that </w:t>
+        <w:t xml:space="preserve"> March and displaying the sf dataframe shows that </w:t>
       </w:r>
       <w:r>
         <w:rPr>
@@ -7806,16 +7481,7 @@
           <w:sz w:val="28"/>
           <w:szCs w:val="28"/>
         </w:rPr>
-        <w:t>‘</w:t>
-      </w:r>
-      <w:proofErr w:type="spellStart"/>
-      <w:r>
-        <w:rPr>
-          <w:rFonts w:ascii="Nunito" w:eastAsia="Nunito" w:hAnsi="Nunito" w:cs="Nunito"/>
-          <w:sz w:val="28"/>
-          <w:szCs w:val="28"/>
-        </w:rPr>
-        <w:t>London</w:t>
+        <w:t>‘London</w:t>
       </w:r>
       <w:r>
         <w:rPr>
@@ -7825,7 +7491,6 @@
         </w:rPr>
         <w:t>_prelock</w:t>
       </w:r>
-      <w:proofErr w:type="spellEnd"/>
       <w:r>
         <w:rPr>
           <w:rFonts w:ascii="Nunito" w:eastAsia="Nunito" w:hAnsi="Nunito" w:cs="Nunito"/>
@@ -7848,16 +7513,7 @@
           <w:sz w:val="28"/>
           <w:szCs w:val="28"/>
         </w:rPr>
-        <w:t>‘</w:t>
-      </w:r>
-      <w:proofErr w:type="spellStart"/>
-      <w:r>
-        <w:rPr>
-          <w:rFonts w:ascii="Nunito" w:eastAsia="Nunito" w:hAnsi="Nunito" w:cs="Nunito"/>
-          <w:sz w:val="28"/>
-          <w:szCs w:val="28"/>
-        </w:rPr>
-        <w:t>London</w:t>
+        <w:t>‘London</w:t>
       </w:r>
       <w:r>
         <w:rPr>
@@ -7883,7 +7539,6 @@
         </w:rPr>
         <w:t>lock</w:t>
       </w:r>
-      <w:proofErr w:type="spellEnd"/>
       <w:r>
         <w:rPr>
           <w:rFonts w:ascii="Nunito" w:eastAsia="Nunito" w:hAnsi="Nunito" w:cs="Nunito"/>
@@ -8146,23 +7801,13 @@
         </w:rPr>
         <w:t xml:space="preserve">mean and std function of the </w:t>
       </w:r>
-      <w:proofErr w:type="spellStart"/>
-      <w:r>
-        <w:rPr>
-          <w:rFonts w:ascii="Nunito" w:eastAsia="Nunito" w:hAnsi="Nunito" w:cs="Nunito"/>
-          <w:sz w:val="28"/>
-          <w:szCs w:val="28"/>
-        </w:rPr>
-        <w:t>numpy</w:t>
-      </w:r>
-      <w:proofErr w:type="spellEnd"/>
-      <w:r>
-        <w:rPr>
-          <w:rFonts w:ascii="Nunito" w:eastAsia="Nunito" w:hAnsi="Nunito" w:cs="Nunito"/>
-          <w:sz w:val="28"/>
-          <w:szCs w:val="28"/>
-        </w:rPr>
-        <w:t xml:space="preserve"> </w:t>
+      <w:r>
+        <w:rPr>
+          <w:rFonts w:ascii="Nunito" w:eastAsia="Nunito" w:hAnsi="Nunito" w:cs="Nunito"/>
+          <w:sz w:val="28"/>
+          <w:szCs w:val="28"/>
+        </w:rPr>
+        <w:t xml:space="preserve">numpy </w:t>
       </w:r>
       <w:r>
         <w:rPr>
@@ -8218,18 +7863,16 @@
           <w:sz w:val="28"/>
           <w:szCs w:val="28"/>
         </w:rPr>
-        <w:t xml:space="preserve"> The standard deviation </w:t>
-      </w:r>
-      <w:proofErr w:type="gramStart"/>
-      <w:r>
-        <w:rPr>
-          <w:rFonts w:ascii="Nunito" w:eastAsia="Nunito" w:hAnsi="Nunito" w:cs="Nunito"/>
-          <w:sz w:val="28"/>
-          <w:szCs w:val="28"/>
-        </w:rPr>
-        <w:t>represent</w:t>
-      </w:r>
-      <w:proofErr w:type="gramEnd"/>
+        <w:t xml:space="preserve"> The standard deviation represent</w:t>
+      </w:r>
+      <w:r>
+        <w:rPr>
+          <w:rFonts w:ascii="Nunito" w:eastAsia="Nunito" w:hAnsi="Nunito" w:cs="Nunito"/>
+          <w:sz w:val="28"/>
+          <w:szCs w:val="28"/>
+        </w:rPr>
+        <w:t>s</w:t>
+      </w:r>
       <w:r>
         <w:rPr>
           <w:rFonts w:ascii="Nunito" w:eastAsia="Nunito" w:hAnsi="Nunito" w:cs="Nunito"/>
@@ -9088,7 +8731,7 @@
                                   <w:sz w:val="40"/>
                                   <w:szCs w:val="40"/>
                                 </w:rPr>
-                                <w:t xml:space="preserve">come down to within the recommended upper limit value </w:t>
+                                <w:t>decreased</w:t>
                               </w:r>
                               <w:r>
                                 <w:rPr>
@@ -9098,9 +8741,18 @@
                                   <w:sz w:val="40"/>
                                   <w:szCs w:val="40"/>
                                 </w:rPr>
+                                <w:t xml:space="preserve"> to within the recommended upper limit value </w:t>
+                              </w:r>
+                              <w:r>
+                                <w:rPr>
+                                  <w:rFonts w:ascii="Nunito" w:eastAsia="Nunito" w:hAnsi="Nunito" w:cs="Nunito"/>
+                                  <w:b/>
+                                  <w:color w:val="000000"/>
+                                  <w:sz w:val="40"/>
+                                  <w:szCs w:val="40"/>
+                                </w:rPr>
                                 <w:t xml:space="preserve">of 40 </w:t>
                               </w:r>
-                              <w:proofErr w:type="spellStart"/>
                               <w:r>
                                 <w:rPr>
                                   <w:rFonts w:ascii="Calibri" w:eastAsia="Nunito" w:hAnsi="Calibri" w:cs="Nunito"/>
@@ -9119,18 +8771,7 @@
                                   <w:sz w:val="40"/>
                                   <w:szCs w:val="40"/>
                                 </w:rPr>
-                                <w:t>g</w:t>
-                              </w:r>
-                              <w:proofErr w:type="spellEnd"/>
-                              <w:r>
-                                <w:rPr>
-                                  <w:rFonts w:ascii="Nunito" w:eastAsia="Nunito" w:hAnsi="Nunito" w:cs="Nunito"/>
-                                  <w:b/>
-                                  <w:color w:val="000000"/>
-                                  <w:sz w:val="40"/>
-                                  <w:szCs w:val="40"/>
-                                </w:rPr>
-                                <w:t xml:space="preserve"> m</w:t>
+                                <w:t>g m</w:t>
                               </w:r>
                               <w:r>
                                 <w:rPr>
@@ -9151,7 +8792,27 @@
                                   <w:sz w:val="40"/>
                                   <w:szCs w:val="40"/>
                                 </w:rPr>
-                                <w:t xml:space="preserve"> by the </w:t>
+                                <w:t xml:space="preserve"> </w:t>
+                              </w:r>
+                              <w:r>
+                                <w:rPr>
+                                  <w:rFonts w:ascii="Nunito" w:eastAsia="Nunito" w:hAnsi="Nunito" w:cs="Nunito"/>
+                                  <w:b/>
+                                  <w:color w:val="000000"/>
+                                  <w:sz w:val="40"/>
+                                  <w:szCs w:val="40"/>
+                                </w:rPr>
+                                <w:t xml:space="preserve">set </w:t>
+                              </w:r>
+                              <w:r>
+                                <w:rPr>
+                                  <w:rFonts w:ascii="Nunito" w:eastAsia="Nunito" w:hAnsi="Nunito" w:cs="Nunito"/>
+                                  <w:b/>
+                                  <w:color w:val="000000"/>
+                                  <w:sz w:val="40"/>
+                                  <w:szCs w:val="40"/>
+                                </w:rPr>
+                                <w:t xml:space="preserve">by the </w:t>
                               </w:r>
                               <w:r>
                                 <w:rPr>
@@ -9329,7 +8990,7 @@
                             <w:sz w:val="40"/>
                             <w:szCs w:val="40"/>
                           </w:rPr>
-                          <w:t xml:space="preserve">come down to within the recommended upper limit value </w:t>
+                          <w:t>decreased</w:t>
                         </w:r>
                         <w:r>
                           <w:rPr>
@@ -9339,9 +9000,18 @@
                             <w:sz w:val="40"/>
                             <w:szCs w:val="40"/>
                           </w:rPr>
+                          <w:t xml:space="preserve"> to within the recommended upper limit value </w:t>
+                        </w:r>
+                        <w:r>
+                          <w:rPr>
+                            <w:rFonts w:ascii="Nunito" w:eastAsia="Nunito" w:hAnsi="Nunito" w:cs="Nunito"/>
+                            <w:b/>
+                            <w:color w:val="000000"/>
+                            <w:sz w:val="40"/>
+                            <w:szCs w:val="40"/>
+                          </w:rPr>
                           <w:t xml:space="preserve">of 40 </w:t>
                         </w:r>
-                        <w:proofErr w:type="spellStart"/>
                         <w:r>
                           <w:rPr>
                             <w:rFonts w:ascii="Calibri" w:eastAsia="Nunito" w:hAnsi="Calibri" w:cs="Nunito"/>
@@ -9360,18 +9030,7 @@
                             <w:sz w:val="40"/>
                             <w:szCs w:val="40"/>
                           </w:rPr>
-                          <w:t>g</w:t>
-                        </w:r>
-                        <w:proofErr w:type="spellEnd"/>
-                        <w:r>
-                          <w:rPr>
-                            <w:rFonts w:ascii="Nunito" w:eastAsia="Nunito" w:hAnsi="Nunito" w:cs="Nunito"/>
-                            <w:b/>
-                            <w:color w:val="000000"/>
-                            <w:sz w:val="40"/>
-                            <w:szCs w:val="40"/>
-                          </w:rPr>
-                          <w:t xml:space="preserve"> m</w:t>
+                          <w:t>g m</w:t>
                         </w:r>
                         <w:r>
                           <w:rPr>
@@ -9392,7 +9051,27 @@
                             <w:sz w:val="40"/>
                             <w:szCs w:val="40"/>
                           </w:rPr>
-                          <w:t xml:space="preserve"> by the </w:t>
+                          <w:t xml:space="preserve"> </w:t>
+                        </w:r>
+                        <w:r>
+                          <w:rPr>
+                            <w:rFonts w:ascii="Nunito" w:eastAsia="Nunito" w:hAnsi="Nunito" w:cs="Nunito"/>
+                            <w:b/>
+                            <w:color w:val="000000"/>
+                            <w:sz w:val="40"/>
+                            <w:szCs w:val="40"/>
+                          </w:rPr>
+                          <w:t xml:space="preserve">set </w:t>
+                        </w:r>
+                        <w:r>
+                          <w:rPr>
+                            <w:rFonts w:ascii="Nunito" w:eastAsia="Nunito" w:hAnsi="Nunito" w:cs="Nunito"/>
+                            <w:b/>
+                            <w:color w:val="000000"/>
+                            <w:sz w:val="40"/>
+                            <w:szCs w:val="40"/>
+                          </w:rPr>
+                          <w:t xml:space="preserve">by the </w:t>
                         </w:r>
                         <w:r>
                           <w:rPr>
@@ -9609,7 +9288,7 @@
                                   <w:sz w:val="40"/>
                                   <w:szCs w:val="40"/>
                                 </w:rPr>
-                                <w:t xml:space="preserve">Find whether the </w:t>
+                                <w:t xml:space="preserve">Find </w:t>
                               </w:r>
                               <w:r>
                                 <w:rPr>
@@ -9619,7 +9298,7 @@
                                   <w:sz w:val="40"/>
                                   <w:szCs w:val="40"/>
                                 </w:rPr>
-                                <w:t>nitrogen dioxide concentration</w:t>
+                                <w:t xml:space="preserve">whether </w:t>
                               </w:r>
                               <w:r>
                                 <w:rPr>
@@ -9629,7 +9308,7 @@
                                   <w:sz w:val="40"/>
                                   <w:szCs w:val="40"/>
                                 </w:rPr>
-                                <w:t xml:space="preserve"> in Bristol</w:t>
+                                <w:t>NO</w:t>
                               </w:r>
                               <w:r>
                                 <w:rPr>
@@ -9638,8 +9317,49 @@
                                   <w:color w:val="000000"/>
                                   <w:sz w:val="40"/>
                                   <w:szCs w:val="40"/>
+                                  <w:vertAlign w:val="subscript"/>
+                                </w:rPr>
+                                <w:t>2</w:t>
+                              </w:r>
+                              <w:r>
+                                <w:rPr>
+                                  <w:rFonts w:ascii="Nunito" w:eastAsia="Nunito" w:hAnsi="Nunito" w:cs="Nunito"/>
+                                  <w:b/>
+                                  <w:color w:val="000000"/>
+                                  <w:sz w:val="40"/>
+                                  <w:szCs w:val="40"/>
+                                </w:rPr>
+                                <w:t xml:space="preserve"> concentration</w:t>
+                              </w:r>
+                              <w:r>
+                                <w:rPr>
+                                  <w:rFonts w:ascii="Nunito" w:eastAsia="Nunito" w:hAnsi="Nunito" w:cs="Nunito"/>
+                                  <w:b/>
+                                  <w:color w:val="000000"/>
+                                  <w:sz w:val="40"/>
+                                  <w:szCs w:val="40"/>
+                                </w:rPr>
+                                <w:t xml:space="preserve"> in Bristol</w:t>
+                              </w:r>
+                              <w:r>
+                                <w:rPr>
+                                  <w:rFonts w:ascii="Nunito" w:eastAsia="Nunito" w:hAnsi="Nunito" w:cs="Nunito"/>
+                                  <w:b/>
+                                  <w:color w:val="000000"/>
+                                  <w:sz w:val="40"/>
+                                  <w:szCs w:val="40"/>
                                 </w:rPr>
                                 <w:t xml:space="preserve"> has changed </w:t>
+                              </w:r>
+                              <w:r>
+                                <w:rPr>
+                                  <w:rFonts w:ascii="Nunito" w:eastAsia="Nunito" w:hAnsi="Nunito" w:cs="Nunito"/>
+                                  <w:b/>
+                                  <w:color w:val="000000"/>
+                                  <w:sz w:val="40"/>
+                                  <w:szCs w:val="40"/>
+                                </w:rPr>
+                                <w:t xml:space="preserve">significantly </w:t>
                               </w:r>
                               <w:r>
                                 <w:rPr>
@@ -9726,7 +9446,7 @@
                             <w:sz w:val="40"/>
                             <w:szCs w:val="40"/>
                           </w:rPr>
-                          <w:t xml:space="preserve">Find whether the </w:t>
+                          <w:t xml:space="preserve">Find </w:t>
                         </w:r>
                         <w:r>
                           <w:rPr>
@@ -9736,7 +9456,7 @@
                             <w:sz w:val="40"/>
                             <w:szCs w:val="40"/>
                           </w:rPr>
-                          <w:t>nitrogen dioxide concentration</w:t>
+                          <w:t xml:space="preserve">whether </w:t>
                         </w:r>
                         <w:r>
                           <w:rPr>
@@ -9746,7 +9466,7 @@
                             <w:sz w:val="40"/>
                             <w:szCs w:val="40"/>
                           </w:rPr>
-                          <w:t xml:space="preserve"> in Bristol</w:t>
+                          <w:t>NO</w:t>
                         </w:r>
                         <w:r>
                           <w:rPr>
@@ -9755,8 +9475,49 @@
                             <w:color w:val="000000"/>
                             <w:sz w:val="40"/>
                             <w:szCs w:val="40"/>
+                            <w:vertAlign w:val="subscript"/>
+                          </w:rPr>
+                          <w:t>2</w:t>
+                        </w:r>
+                        <w:r>
+                          <w:rPr>
+                            <w:rFonts w:ascii="Nunito" w:eastAsia="Nunito" w:hAnsi="Nunito" w:cs="Nunito"/>
+                            <w:b/>
+                            <w:color w:val="000000"/>
+                            <w:sz w:val="40"/>
+                            <w:szCs w:val="40"/>
+                          </w:rPr>
+                          <w:t xml:space="preserve"> concentration</w:t>
+                        </w:r>
+                        <w:r>
+                          <w:rPr>
+                            <w:rFonts w:ascii="Nunito" w:eastAsia="Nunito" w:hAnsi="Nunito" w:cs="Nunito"/>
+                            <w:b/>
+                            <w:color w:val="000000"/>
+                            <w:sz w:val="40"/>
+                            <w:szCs w:val="40"/>
+                          </w:rPr>
+                          <w:t xml:space="preserve"> in Bristol</w:t>
+                        </w:r>
+                        <w:r>
+                          <w:rPr>
+                            <w:rFonts w:ascii="Nunito" w:eastAsia="Nunito" w:hAnsi="Nunito" w:cs="Nunito"/>
+                            <w:b/>
+                            <w:color w:val="000000"/>
+                            <w:sz w:val="40"/>
+                            <w:szCs w:val="40"/>
                           </w:rPr>
                           <w:t xml:space="preserve"> has changed </w:t>
+                        </w:r>
+                        <w:r>
+                          <w:rPr>
+                            <w:rFonts w:ascii="Nunito" w:eastAsia="Nunito" w:hAnsi="Nunito" w:cs="Nunito"/>
+                            <w:b/>
+                            <w:color w:val="000000"/>
+                            <w:sz w:val="40"/>
+                            <w:szCs w:val="40"/>
+                          </w:rPr>
+                          <w:t xml:space="preserve">significantly </w:t>
                         </w:r>
                         <w:r>
                           <w:rPr>
@@ -9804,8 +9565,8 @@
         <mc:AlternateContent>
           <mc:Choice Requires="wpg">
             <w:drawing>
-              <wp:inline distT="114300" distB="114300" distL="114300" distR="114300" wp14:anchorId="520C84FE" wp14:editId="52D45209">
-                <wp:extent cx="6121400" cy="1914525"/>
+              <wp:inline distT="114300" distB="114300" distL="114300" distR="114300" wp14:anchorId="520C84FE" wp14:editId="3A90A8CC">
+                <wp:extent cx="6121400" cy="1247775"/>
                 <wp:effectExtent l="0" t="0" r="0" b="28575"/>
                 <wp:docPr id="189" name="Group 189"/>
                 <wp:cNvGraphicFramePr/>
@@ -9816,7 +9577,7 @@
                       <wpg:grpSpPr>
                         <a:xfrm>
                           <a:off x="0" y="0"/>
-                          <a:ext cx="6121400" cy="1914525"/>
+                          <a:ext cx="6121400" cy="1247775"/>
                           <a:chOff x="-121423" y="1413423"/>
                           <a:chExt cx="10047025" cy="2378401"/>
                         </a:xfrm>
@@ -9952,7 +9713,7 @@
                                   <w:sz w:val="40"/>
                                   <w:szCs w:val="40"/>
                                 </w:rPr>
-                                <w:t>largest</w:t>
+                                <w:t xml:space="preserve">highest and lowest </w:t>
                               </w:r>
                               <w:r>
                                 <w:rPr>
@@ -9962,7 +9723,7 @@
                                   <w:sz w:val="40"/>
                                   <w:szCs w:val="40"/>
                                 </w:rPr>
-                                <w:t xml:space="preserve"> NO</w:t>
+                                <w:t>NO</w:t>
                               </w:r>
                               <w:r>
                                 <w:rPr>
@@ -9983,7 +9744,7 @@
                                   <w:sz w:val="40"/>
                                   <w:szCs w:val="40"/>
                                 </w:rPr>
-                                <w:t xml:space="preserve"> concentration </w:t>
+                                <w:t xml:space="preserve"> concentration</w:t>
                               </w:r>
                               <w:r>
                                 <w:rPr>
@@ -9993,7 +9754,7 @@
                                   <w:sz w:val="40"/>
                                   <w:szCs w:val="40"/>
                                 </w:rPr>
-                                <w:t>on average within the four-month time frame</w:t>
+                                <w:t>s</w:t>
                               </w:r>
                               <w:r>
                                 <w:rPr>
@@ -10003,7 +9764,37 @@
                                   <w:sz w:val="40"/>
                                   <w:szCs w:val="40"/>
                                 </w:rPr>
-                                <w:t xml:space="preserve"> imported for Bristol </w:t>
+                                <w:t xml:space="preserve"> </w:t>
+                              </w:r>
+                              <w:r>
+                                <w:rPr>
+                                  <w:rFonts w:ascii="Nunito" w:eastAsia="Nunito" w:hAnsi="Nunito" w:cs="Nunito"/>
+                                  <w:b/>
+                                  <w:color w:val="000000"/>
+                                  <w:sz w:val="40"/>
+                                  <w:szCs w:val="40"/>
+                                </w:rPr>
+                                <w:t xml:space="preserve">on average </w:t>
+                              </w:r>
+                              <w:r>
+                                <w:rPr>
+                                  <w:rFonts w:ascii="Nunito" w:eastAsia="Nunito" w:hAnsi="Nunito" w:cs="Nunito"/>
+                                  <w:b/>
+                                  <w:color w:val="000000"/>
+                                  <w:sz w:val="40"/>
+                                  <w:szCs w:val="40"/>
+                                </w:rPr>
+                                <w:t>in</w:t>
+                              </w:r>
+                              <w:r>
+                                <w:rPr>
+                                  <w:rFonts w:ascii="Nunito" w:eastAsia="Nunito" w:hAnsi="Nunito" w:cs="Nunito"/>
+                                  <w:b/>
+                                  <w:color w:val="000000"/>
+                                  <w:sz w:val="40"/>
+                                  <w:szCs w:val="40"/>
+                                </w:rPr>
+                                <w:t xml:space="preserve"> Bristol </w:t>
                               </w:r>
                             </w:p>
                             <w:p>
@@ -10019,46 +9810,6 @@
                                   <w:szCs w:val="40"/>
                                 </w:rPr>
                               </w:pPr>
-                              <w:r>
-                                <w:rPr>
-                                  <w:rFonts w:ascii="Nunito" w:eastAsia="Nunito" w:hAnsi="Nunito" w:cs="Nunito"/>
-                                  <w:b/>
-                                  <w:color w:val="000000"/>
-                                  <w:sz w:val="40"/>
-                                  <w:szCs w:val="40"/>
-                                </w:rPr>
-                                <w:t xml:space="preserve">[i.e. which day </w:t>
-                              </w:r>
-                              <w:r>
-                                <w:rPr>
-                                  <w:rFonts w:ascii="Nunito" w:eastAsia="Nunito" w:hAnsi="Nunito" w:cs="Nunito"/>
-                                  <w:b/>
-                                  <w:color w:val="000000"/>
-                                  <w:sz w:val="40"/>
-                                  <w:szCs w:val="40"/>
-                                </w:rPr>
-                                <w:t>wa</w:t>
-                              </w:r>
-                              <w:r>
-                                <w:rPr>
-                                  <w:rFonts w:ascii="Nunito" w:eastAsia="Nunito" w:hAnsi="Nunito" w:cs="Nunito"/>
-                                  <w:b/>
-                                  <w:color w:val="000000"/>
-                                  <w:sz w:val="40"/>
-                                  <w:szCs w:val="40"/>
-                                </w:rPr>
-                                <w:t>s most poll</w:t>
-                              </w:r>
-                              <w:r>
-                                <w:rPr>
-                                  <w:rFonts w:ascii="Nunito" w:eastAsia="Nunito" w:hAnsi="Nunito" w:cs="Nunito"/>
-                                  <w:b/>
-                                  <w:color w:val="000000"/>
-                                  <w:sz w:val="40"/>
-                                  <w:szCs w:val="40"/>
-                                </w:rPr>
-                                <w:t>uted]</w:t>
-                              </w:r>
                             </w:p>
                           </w:txbxContent>
                         </wps:txbx>
@@ -10074,7 +9825,7 @@
           </mc:Choice>
           <mc:Fallback>
             <w:pict>
-              <v:group w14:anchorId="520C84FE" id="Group 189" o:spid="_x0000_s1134" style="width:482pt;height:150.75pt;mso-position-horizontal-relative:char;mso-position-vertical-relative:line" coordorigin="-1214,14134" coordsize="100470,23784" o:gfxdata="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">
+              <v:group w14:anchorId="520C84FE" id="Group 189" o:spid="_x0000_s1134" style="width:482pt;height:98.25pt;mso-position-horizontal-relative:char;mso-position-vertical-relative:line" coordorigin="-1214,14134" coordsize="100470,23784" o:gfxdata="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">
                 <v:roundrect id="Rectangle: Rounded Corners 190" o:spid="_x0000_s1135" style="position:absolute;left:-151;top:14134;width:97535;height:23784;visibility:visible;mso-wrap-style:square;v-text-anchor:middle" arcsize="10923f" o:gfxdata="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" fillcolor="#39b54a" strokecolor="#39b54a">
                   <v:stroke startarrowwidth="narrow" startarrowlength="short" endarrowwidth="narrow" endarrowlength="short"/>
                   <v:textbox inset="2.53958mm,2.53958mm,2.53958mm,2.53958mm">
@@ -10164,7 +9915,7 @@
                             <w:sz w:val="40"/>
                             <w:szCs w:val="40"/>
                           </w:rPr>
-                          <w:t>largest</w:t>
+                          <w:t xml:space="preserve">highest and lowest </w:t>
                         </w:r>
                         <w:r>
                           <w:rPr>
@@ -10174,7 +9925,7 @@
                             <w:sz w:val="40"/>
                             <w:szCs w:val="40"/>
                           </w:rPr>
-                          <w:t xml:space="preserve"> NO</w:t>
+                          <w:t>NO</w:t>
                         </w:r>
                         <w:r>
                           <w:rPr>
@@ -10195,7 +9946,7 @@
                             <w:sz w:val="40"/>
                             <w:szCs w:val="40"/>
                           </w:rPr>
-                          <w:t xml:space="preserve"> concentration </w:t>
+                          <w:t xml:space="preserve"> concentration</w:t>
                         </w:r>
                         <w:r>
                           <w:rPr>
@@ -10205,7 +9956,7 @@
                             <w:sz w:val="40"/>
                             <w:szCs w:val="40"/>
                           </w:rPr>
-                          <w:t>on average within the four-month time frame</w:t>
+                          <w:t>s</w:t>
                         </w:r>
                         <w:r>
                           <w:rPr>
@@ -10215,7 +9966,37 @@
                             <w:sz w:val="40"/>
                             <w:szCs w:val="40"/>
                           </w:rPr>
-                          <w:t xml:space="preserve"> imported for Bristol </w:t>
+                          <w:t xml:space="preserve"> </w:t>
+                        </w:r>
+                        <w:r>
+                          <w:rPr>
+                            <w:rFonts w:ascii="Nunito" w:eastAsia="Nunito" w:hAnsi="Nunito" w:cs="Nunito"/>
+                            <w:b/>
+                            <w:color w:val="000000"/>
+                            <w:sz w:val="40"/>
+                            <w:szCs w:val="40"/>
+                          </w:rPr>
+                          <w:t xml:space="preserve">on average </w:t>
+                        </w:r>
+                        <w:r>
+                          <w:rPr>
+                            <w:rFonts w:ascii="Nunito" w:eastAsia="Nunito" w:hAnsi="Nunito" w:cs="Nunito"/>
+                            <w:b/>
+                            <w:color w:val="000000"/>
+                            <w:sz w:val="40"/>
+                            <w:szCs w:val="40"/>
+                          </w:rPr>
+                          <w:t>in</w:t>
+                        </w:r>
+                        <w:r>
+                          <w:rPr>
+                            <w:rFonts w:ascii="Nunito" w:eastAsia="Nunito" w:hAnsi="Nunito" w:cs="Nunito"/>
+                            <w:b/>
+                            <w:color w:val="000000"/>
+                            <w:sz w:val="40"/>
+                            <w:szCs w:val="40"/>
+                          </w:rPr>
+                          <w:t xml:space="preserve"> Bristol </w:t>
                         </w:r>
                       </w:p>
                       <w:p>
@@ -10231,46 +10012,6 @@
                             <w:szCs w:val="40"/>
                           </w:rPr>
                         </w:pPr>
-                        <w:r>
-                          <w:rPr>
-                            <w:rFonts w:ascii="Nunito" w:eastAsia="Nunito" w:hAnsi="Nunito" w:cs="Nunito"/>
-                            <w:b/>
-                            <w:color w:val="000000"/>
-                            <w:sz w:val="40"/>
-                            <w:szCs w:val="40"/>
-                          </w:rPr>
-                          <w:t xml:space="preserve">[i.e. which day </w:t>
-                        </w:r>
-                        <w:r>
-                          <w:rPr>
-                            <w:rFonts w:ascii="Nunito" w:eastAsia="Nunito" w:hAnsi="Nunito" w:cs="Nunito"/>
-                            <w:b/>
-                            <w:color w:val="000000"/>
-                            <w:sz w:val="40"/>
-                            <w:szCs w:val="40"/>
-                          </w:rPr>
-                          <w:t>wa</w:t>
-                        </w:r>
-                        <w:r>
-                          <w:rPr>
-                            <w:rFonts w:ascii="Nunito" w:eastAsia="Nunito" w:hAnsi="Nunito" w:cs="Nunito"/>
-                            <w:b/>
-                            <w:color w:val="000000"/>
-                            <w:sz w:val="40"/>
-                            <w:szCs w:val="40"/>
-                          </w:rPr>
-                          <w:t>s most poll</w:t>
-                        </w:r>
-                        <w:r>
-                          <w:rPr>
-                            <w:rFonts w:ascii="Nunito" w:eastAsia="Nunito" w:hAnsi="Nunito" w:cs="Nunito"/>
-                            <w:b/>
-                            <w:color w:val="000000"/>
-                            <w:sz w:val="40"/>
-                            <w:szCs w:val="40"/>
-                          </w:rPr>
-                          <w:t>uted]</w:t>
-                        </w:r>
                       </w:p>
                     </w:txbxContent>
                   </v:textbox>
@@ -10338,26 +10079,23 @@
           <w:sz w:val="32"/>
           <w:szCs w:val="32"/>
         </w:rPr>
-        <w:lastRenderedPageBreak/>
-        <w:t xml:space="preserve">This project guide was created by </w:t>
-      </w:r>
-      <w:proofErr w:type="spellStart"/>
+        <w:t>This project guide was created by Dr. Rabi Chhantyal Pun from the School of Chemistry</w:t>
+      </w:r>
       <w:r>
         <w:rPr>
           <w:rFonts w:ascii="Calibri" w:eastAsia="Calibri" w:hAnsi="Calibri" w:cs="Calibri"/>
           <w:sz w:val="32"/>
           <w:szCs w:val="32"/>
         </w:rPr>
-        <w:t>Dr.</w:t>
-      </w:r>
-      <w:proofErr w:type="spellEnd"/>
+        <w:t xml:space="preserve"> at </w:t>
+      </w:r>
       <w:r>
         <w:rPr>
           <w:rFonts w:ascii="Calibri" w:eastAsia="Calibri" w:hAnsi="Calibri" w:cs="Calibri"/>
           <w:sz w:val="32"/>
           <w:szCs w:val="32"/>
         </w:rPr>
-        <w:t xml:space="preserve"> Rabi Chhantyal Pun from the School of Chemistry</w:t>
+        <w:t xml:space="preserve">University of Bristol as a part of </w:t>
       </w:r>
       <w:r>
         <w:rPr>
@@ -10365,7 +10103,7 @@
           <w:sz w:val="32"/>
           <w:szCs w:val="32"/>
         </w:rPr>
-        <w:t xml:space="preserve"> at </w:t>
+        <w:t xml:space="preserve">the </w:t>
       </w:r>
       <w:r>
         <w:rPr>
@@ -10373,7 +10111,7 @@
           <w:sz w:val="32"/>
           <w:szCs w:val="32"/>
         </w:rPr>
-        <w:t xml:space="preserve">University of Bristol as a part of </w:t>
+        <w:t>pathways to impact</w:t>
       </w:r>
       <w:r>
         <w:rPr>
@@ -10381,7 +10119,7 @@
           <w:sz w:val="32"/>
           <w:szCs w:val="32"/>
         </w:rPr>
-        <w:t xml:space="preserve">the </w:t>
+        <w:t xml:space="preserve"> for </w:t>
       </w:r>
       <w:r>
         <w:rPr>
@@ -10389,7 +10127,7 @@
           <w:sz w:val="32"/>
           <w:szCs w:val="32"/>
         </w:rPr>
-        <w:t xml:space="preserve">outreach </w:t>
+        <w:t xml:space="preserve">the </w:t>
       </w:r>
       <w:r>
         <w:rPr>
@@ -10397,15 +10135,7 @@
           <w:sz w:val="32"/>
           <w:szCs w:val="32"/>
         </w:rPr>
-        <w:t>activities</w:t>
-      </w:r>
-      <w:r>
-        <w:rPr>
-          <w:rFonts w:ascii="Calibri" w:eastAsia="Calibri" w:hAnsi="Calibri" w:cs="Calibri"/>
-          <w:sz w:val="32"/>
-          <w:szCs w:val="32"/>
-        </w:rPr>
-        <w:t xml:space="preserve"> for NERC </w:t>
+        <w:t xml:space="preserve">NERC </w:t>
       </w:r>
       <w:r>
         <w:rPr>
@@ -10574,23 +10304,7 @@
         <w:sz w:val="20"/>
         <w:szCs w:val="20"/>
       </w:rPr>
-      <w:t xml:space="preserve">© </w:t>
-    </w:r>
-    <w:proofErr w:type="spellStart"/>
-    <w:r>
-      <w:rPr>
-        <w:sz w:val="20"/>
-        <w:szCs w:val="20"/>
-      </w:rPr>
-      <w:t>DigiLocal</w:t>
-    </w:r>
-    <w:proofErr w:type="spellEnd"/>
-    <w:r>
-      <w:rPr>
-        <w:sz w:val="20"/>
-        <w:szCs w:val="20"/>
-      </w:rPr>
-      <w:t xml:space="preserve"> CIO all rights reserved</w:t>
+      <w:t>© DigiLocal CIO all rights reserved</w:t>
     </w:r>
   </w:p>
 </w:ftr>
@@ -11741,6 +11455,15 @@
 </file>
 
 <file path=customXml/item1.xml><?xml version="1.0" encoding="utf-8"?>
+<?mso-contentType ?>
+<FormTemplates xmlns="http://schemas.microsoft.com/sharepoint/v3/contenttype/forms">
+  <Display>DocumentLibraryForm</Display>
+  <Edit>DocumentLibraryForm</Edit>
+  <New>DocumentLibraryForm</New>
+</FormTemplates>
+</file>
+
+<file path=customXml/item2.xml><?xml version="1.0" encoding="utf-8"?>
 <ct:contentTypeSchema xmlns:ct="http://schemas.microsoft.com/office/2006/metadata/contentType" xmlns:ma="http://schemas.microsoft.com/office/2006/metadata/properties/metaAttributes" ct:_="" ma:_="" ma:contentTypeName="Document" ma:contentTypeID="0x010100B574F21EE459804898C26619F73BFFBD" ma:contentTypeVersion="13" ma:contentTypeDescription="Create a new document." ma:contentTypeScope="" ma:versionID="a03061818b22c84a644f0d8181e6743d">
   <xsd:schema xmlns:xsd="http://www.w3.org/2001/XMLSchema" xmlns:xs="http://www.w3.org/2001/XMLSchema" xmlns:p="http://schemas.microsoft.com/office/2006/metadata/properties" xmlns:ns3="a513e81c-aa9f-4134-a2a7-faa122d73f4f" xmlns:ns4="ea475f6a-d5b8-4bf9-8b37-4787615644ac" targetNamespace="http://schemas.microsoft.com/office/2006/metadata/properties" ma:root="true" ma:fieldsID="c62688f31e901686823f46f3f5fa32ef" ns3:_="" ns4:_="">
     <xsd:import namespace="a513e81c-aa9f-4134-a2a7-faa122d73f4f"/>
@@ -11963,26 +11686,25 @@
 </ct:contentTypeSchema>
 </file>
 
-<file path=customXml/item2.xml><?xml version="1.0" encoding="utf-8"?>
-<?mso-contentType ?>
-<FormTemplates xmlns="http://schemas.microsoft.com/sharepoint/v3/contenttype/forms">
-  <Display>DocumentLibraryForm</Display>
-  <Edit>DocumentLibraryForm</Edit>
-  <New>DocumentLibraryForm</New>
-</FormTemplates>
+<file path=customXml/item3.xml><?xml version="1.0" encoding="utf-8"?>
+<b:Sources xmlns:b="http://schemas.openxmlformats.org/officeDocument/2006/bibliography" xmlns="http://schemas.openxmlformats.org/officeDocument/2006/bibliography" SelectedStyle="\APASixthEditionOfficeOnline.xsl" StyleName="APA" Version="6"/>
 </file>
 
-<file path=customXml/item3.xml><?xml version="1.0" encoding="utf-8"?>
+<file path=customXml/item4.xml><?xml version="1.0" encoding="utf-8"?>
 <p:properties xmlns:p="http://schemas.microsoft.com/office/2006/metadata/properties" xmlns:xsi="http://www.w3.org/2001/XMLSchema-instance" xmlns:pc="http://schemas.microsoft.com/office/infopath/2007/PartnerControls">
   <documentManagement/>
 </p:properties>
 </file>
 
-<file path=customXml/item4.xml><?xml version="1.0" encoding="utf-8"?>
-<b:Sources xmlns:b="http://schemas.openxmlformats.org/officeDocument/2006/bibliography" xmlns="http://schemas.openxmlformats.org/officeDocument/2006/bibliography" SelectedStyle="\APASixthEditionOfficeOnline.xsl" StyleName="APA" Version="6"/>
+<file path=customXml/itemProps1.xml><?xml version="1.0" encoding="utf-8"?>
+<ds:datastoreItem xmlns:ds="http://schemas.openxmlformats.org/officeDocument/2006/customXml" ds:itemID="{5C7B0E3C-CE11-4C31-9895-A8CFF167A105}">
+  <ds:schemaRefs>
+    <ds:schemaRef ds:uri="http://schemas.microsoft.com/sharepoint/v3/contenttype/forms"/>
+  </ds:schemaRefs>
+</ds:datastoreItem>
 </file>
 
-<file path=customXml/itemProps1.xml><?xml version="1.0" encoding="utf-8"?>
+<file path=customXml/itemProps2.xml><?xml version="1.0" encoding="utf-8"?>
 <ds:datastoreItem xmlns:ds="http://schemas.openxmlformats.org/officeDocument/2006/customXml" ds:itemID="{40088209-542B-46EC-BADA-8264BD50288E}">
   <ds:schemaRefs>
     <ds:schemaRef ds:uri="http://schemas.microsoft.com/office/2006/metadata/contentType"/>
@@ -12001,27 +11723,19 @@
 </ds:datastoreItem>
 </file>
 
-<file path=customXml/itemProps2.xml><?xml version="1.0" encoding="utf-8"?>
-<ds:datastoreItem xmlns:ds="http://schemas.openxmlformats.org/officeDocument/2006/customXml" ds:itemID="{5C7B0E3C-CE11-4C31-9895-A8CFF167A105}">
+<file path=customXml/itemProps3.xml><?xml version="1.0" encoding="utf-8"?>
+<ds:datastoreItem xmlns:ds="http://schemas.openxmlformats.org/officeDocument/2006/customXml" ds:itemID="{8771A068-5AB8-42D4-BF23-3B1FED850335}">
   <ds:schemaRefs>
-    <ds:schemaRef ds:uri="http://schemas.microsoft.com/sharepoint/v3/contenttype/forms"/>
+    <ds:schemaRef ds:uri="http://schemas.openxmlformats.org/officeDocument/2006/bibliography"/>
   </ds:schemaRefs>
 </ds:datastoreItem>
 </file>
 
-<file path=customXml/itemProps3.xml><?xml version="1.0" encoding="utf-8"?>
+<file path=customXml/itemProps4.xml><?xml version="1.0" encoding="utf-8"?>
 <ds:datastoreItem xmlns:ds="http://schemas.openxmlformats.org/officeDocument/2006/customXml" ds:itemID="{292FECC2-C6A5-429B-8923-EA4AA8F708E2}">
   <ds:schemaRefs>
     <ds:schemaRef ds:uri="http://schemas.microsoft.com/office/2006/metadata/properties"/>
     <ds:schemaRef ds:uri="http://schemas.microsoft.com/office/infopath/2007/PartnerControls"/>
   </ds:schemaRefs>
 </ds:datastoreItem>
-</file>
-
-<file path=customXml/itemProps4.xml><?xml version="1.0" encoding="utf-8"?>
-<ds:datastoreItem xmlns:ds="http://schemas.openxmlformats.org/officeDocument/2006/customXml" ds:itemID="{8771A068-5AB8-42D4-BF23-3B1FED850335}">
-  <ds:schemaRefs>
-    <ds:schemaRef ds:uri="http://schemas.openxmlformats.org/officeDocument/2006/bibliography"/>
-  </ds:schemaRefs>
-</ds:datastoreItem>
 </file>
</xml_diff>

<commit_message>
picture change for air pollution
</commit_message>
<xml_diff>
--- a/air_quality_project_guide.docx
+++ b/air_quality_project_guide.docx
@@ -334,6 +334,16 @@
     </w:p>
     <w:p>
       <w:pPr>
+        <w:jc w:val="both"/>
+        <w:rPr>
+          <w:rFonts w:ascii="Nunito" w:eastAsia="Nunito" w:hAnsi="Nunito" w:cs="Nunito"/>
+          <w:sz w:val="28"/>
+          <w:szCs w:val="28"/>
+        </w:rPr>
+      </w:pPr>
+    </w:p>
+    <w:p>
+      <w:pPr>
         <w:jc w:val="center"/>
         <w:rPr>
           <w:rFonts w:ascii="Nunito" w:eastAsia="Nunito" w:hAnsi="Nunito" w:cs="Nunito"/>
@@ -346,10 +356,10 @@
           <w:noProof/>
         </w:rPr>
         <w:drawing>
-          <wp:inline distT="0" distB="0" distL="0" distR="0" wp14:anchorId="76C64907" wp14:editId="122F00ED">
-            <wp:extent cx="4152900" cy="2336006"/>
-            <wp:effectExtent l="0" t="0" r="0" b="7620"/>
-            <wp:docPr id="3" name="Picture 3" descr="Pandemic Sign Coronavirus Vector Covid People White Medical Face ..."/>
+          <wp:inline distT="0" distB="0" distL="0" distR="0" wp14:anchorId="61092CC5" wp14:editId="74259B4F">
+            <wp:extent cx="5215605" cy="2933205"/>
+            <wp:effectExtent l="0" t="0" r="4445" b="635"/>
+            <wp:docPr id="8" name="Picture 8" descr="Coronavirus: Before and after - How lockdown has changed smog ..."/>
             <wp:cNvGraphicFramePr>
               <a:graphicFrameLocks xmlns:a="http://schemas.openxmlformats.org/drawingml/2006/main" noChangeAspect="1"/>
             </wp:cNvGraphicFramePr>
@@ -357,7 +367,7 @@
               <a:graphicData uri="http://schemas.openxmlformats.org/drawingml/2006/picture">
                 <pic:pic xmlns:pic="http://schemas.openxmlformats.org/drawingml/2006/picture">
                   <pic:nvPicPr>
-                    <pic:cNvPr id="0" name="Picture 3" descr="Pandemic Sign Coronavirus Vector Covid People White Medical Face ..."/>
+                    <pic:cNvPr id="0" name="Picture 2" descr="Coronavirus: Before and after - How lockdown has changed smog ..."/>
                     <pic:cNvPicPr>
                       <a:picLocks noChangeAspect="1" noChangeArrowheads="1"/>
                     </pic:cNvPicPr>
@@ -378,7 +388,7 @@
                   <pic:spPr bwMode="auto">
                     <a:xfrm>
                       <a:off x="0" y="0"/>
-                      <a:ext cx="4169840" cy="2345535"/>
+                      <a:ext cx="5224246" cy="2938064"/>
                     </a:xfrm>
                     <a:prstGeom prst="rect">
                       <a:avLst/>
@@ -394,6 +404,84 @@
           </wp:inline>
         </w:drawing>
       </w:r>
+    </w:p>
+    <w:p>
+      <w:pPr>
+        <w:jc w:val="center"/>
+        <w:rPr>
+          <w:rFonts w:ascii="Nunito" w:eastAsia="Nunito" w:hAnsi="Nunito" w:cs="Nunito"/>
+        </w:rPr>
+      </w:pPr>
+      <w:r>
+        <w:rPr>
+          <w:rFonts w:ascii="Nunito" w:eastAsia="Nunito" w:hAnsi="Nunito" w:cs="Nunito"/>
+        </w:rPr>
+        <w:t xml:space="preserve">Pictures taken </w:t>
+      </w:r>
+      <w:r>
+        <w:rPr>
+          <w:rFonts w:ascii="Nunito" w:eastAsia="Nunito" w:hAnsi="Nunito" w:cs="Nunito"/>
+        </w:rPr>
+        <w:t xml:space="preserve">over Milan, Italy, </w:t>
+      </w:r>
+      <w:r>
+        <w:rPr>
+          <w:rFonts w:ascii="Nunito" w:eastAsia="Nunito" w:hAnsi="Nunito" w:cs="Nunito"/>
+        </w:rPr>
+        <w:t>b</w:t>
+      </w:r>
+      <w:r>
+        <w:rPr>
+          <w:rFonts w:ascii="Nunito" w:eastAsia="Nunito" w:hAnsi="Nunito" w:cs="Nunito"/>
+        </w:rPr>
+        <w:t>efore (</w:t>
+      </w:r>
+      <w:r>
+        <w:rPr>
+          <w:rFonts w:ascii="Nunito" w:eastAsia="Nunito" w:hAnsi="Nunito" w:cs="Nunito"/>
+        </w:rPr>
+        <w:t>left</w:t>
+      </w:r>
+      <w:r>
+        <w:rPr>
+          <w:rFonts w:ascii="Nunito" w:eastAsia="Nunito" w:hAnsi="Nunito" w:cs="Nunito"/>
+        </w:rPr>
+        <w:t>) and after (</w:t>
+      </w:r>
+      <w:r>
+        <w:rPr>
+          <w:rFonts w:ascii="Nunito" w:eastAsia="Nunito" w:hAnsi="Nunito" w:cs="Nunito"/>
+        </w:rPr>
+        <w:t>after</w:t>
+      </w:r>
+      <w:r>
+        <w:rPr>
+          <w:rFonts w:ascii="Nunito" w:eastAsia="Nunito" w:hAnsi="Nunito" w:cs="Nunito"/>
+        </w:rPr>
+        <w:t>) COVID-19</w:t>
+      </w:r>
+      <w:r>
+        <w:rPr>
+          <w:rFonts w:ascii="Nunito" w:eastAsia="Nunito" w:hAnsi="Nunito" w:cs="Nunito"/>
+        </w:rPr>
+        <w:t xml:space="preserve"> pandemic</w:t>
+      </w:r>
+      <w:r>
+        <w:rPr>
+          <w:rFonts w:ascii="Nunito" w:eastAsia="Nunito" w:hAnsi="Nunito" w:cs="Nunito"/>
+        </w:rPr>
+        <w:t xml:space="preserve"> </w:t>
+      </w:r>
+    </w:p>
+    <w:p>
+      <w:pPr>
+        <w:jc w:val="center"/>
+        <w:rPr>
+          <w:rFonts w:ascii="Nunito" w:eastAsia="Nunito" w:hAnsi="Nunito" w:cs="Nunito"/>
+          <w:sz w:val="28"/>
+          <w:szCs w:val="28"/>
+        </w:rPr>
+      </w:pPr>
     </w:p>
     <w:p>
       <w:pPr>
@@ -796,7 +884,16 @@
           <w:sz w:val="28"/>
           <w:szCs w:val="28"/>
         </w:rPr>
-        <w:t>Bristol Temple Way and London Marylebone Road is provided in the resources folder for this project. Detail instructions on accessing data from the DEFRA website are provided in the Primary Science Teaching Trust website (</w:t>
+        <w:t xml:space="preserve">Bristol Temple Way and London Marylebone </w:t>
+      </w:r>
+      <w:r>
+        <w:rPr>
+          <w:rFonts w:ascii="Nunito" w:eastAsia="Nunito" w:hAnsi="Nunito" w:cs="Nunito"/>
+          <w:sz w:val="28"/>
+          <w:szCs w:val="28"/>
+        </w:rPr>
+        <w:lastRenderedPageBreak/>
+        <w:t>Road is provided in the resources folder for this project. Detail instructions on accessing data from the DEFRA website are provided in the Primary Science Teaching Trust website (</w:t>
       </w:r>
       <w:hyperlink r:id="rId12" w:history="1">
         <w:r>
@@ -841,7 +938,6 @@
         <w:rPr>
           <w:noProof/>
         </w:rPr>
-        <w:lastRenderedPageBreak/>
         <mc:AlternateContent>
           <mc:Choice Requires="wpg">
             <w:drawing>
@@ -936,8 +1032,19 @@
                                   <w:sz w:val="36"/>
                                   <w:szCs w:val="36"/>
                                 </w:rPr>
-                                <w:t>Step 1: Getting Started with Jupyter</w:t>
+                                <w:t xml:space="preserve">Step 1: Getting Started with </w:t>
                               </w:r>
+                              <w:proofErr w:type="spellStart"/>
+                              <w:r>
+                                <w:rPr>
+                                  <w:rFonts w:ascii="Nunito ExtraBold" w:eastAsia="Nunito ExtraBold" w:hAnsi="Nunito ExtraBold" w:cs="Nunito ExtraBold"/>
+                                  <w:color w:val="FFFFFF"/>
+                                  <w:sz w:val="36"/>
+                                  <w:szCs w:val="36"/>
+                                </w:rPr>
+                                <w:t>Jupyter</w:t>
+                              </w:r>
+                              <w:proofErr w:type="spellEnd"/>
                             </w:p>
                           </w:txbxContent>
                         </wps:txbx>
@@ -986,8 +1093,19 @@
                             <w:sz w:val="36"/>
                             <w:szCs w:val="36"/>
                           </w:rPr>
-                          <w:t>Step 1: Getting Started with Jupyter</w:t>
+                          <w:t xml:space="preserve">Step 1: Getting Started with </w:t>
                         </w:r>
+                        <w:proofErr w:type="spellStart"/>
+                        <w:r>
+                          <w:rPr>
+                            <w:rFonts w:ascii="Nunito ExtraBold" w:eastAsia="Nunito ExtraBold" w:hAnsi="Nunito ExtraBold" w:cs="Nunito ExtraBold"/>
+                            <w:color w:val="FFFFFF"/>
+                            <w:sz w:val="36"/>
+                            <w:szCs w:val="36"/>
+                          </w:rPr>
+                          <w:t>Jupyter</w:t>
+                        </w:r>
+                        <w:proofErr w:type="spellEnd"/>
                       </w:p>
                     </w:txbxContent>
                   </v:textbox>
@@ -1150,7 +1268,25 @@
           <w:sz w:val="28"/>
           <w:szCs w:val="28"/>
         </w:rPr>
-        <w:t xml:space="preserve"> Jupyter </w:t>
+        <w:t xml:space="preserve"> </w:t>
+      </w:r>
+      <w:proofErr w:type="spellStart"/>
+      <w:r>
+        <w:rPr>
+          <w:rFonts w:ascii="Nunito" w:eastAsia="Nunito" w:hAnsi="Nunito" w:cs="Nunito"/>
+          <w:sz w:val="28"/>
+          <w:szCs w:val="28"/>
+        </w:rPr>
+        <w:t>Jupyter</w:t>
+      </w:r>
+      <w:proofErr w:type="spellEnd"/>
+      <w:r>
+        <w:rPr>
+          <w:rFonts w:ascii="Nunito" w:eastAsia="Nunito" w:hAnsi="Nunito" w:cs="Nunito"/>
+          <w:sz w:val="28"/>
+          <w:szCs w:val="28"/>
+        </w:rPr>
+        <w:t xml:space="preserve"> </w:t>
       </w:r>
       <w:r>
         <w:rPr>
@@ -1198,23 +1334,105 @@
           <w:sz w:val="28"/>
           <w:szCs w:val="28"/>
         </w:rPr>
-        <w:t>Before using Jupyter,</w:t>
-      </w:r>
-      <w:r>
-        <w:rPr>
-          <w:rFonts w:ascii="Nunito" w:eastAsia="Nunito" w:hAnsi="Nunito" w:cs="Nunito"/>
-          <w:sz w:val="28"/>
-          <w:szCs w:val="28"/>
-        </w:rPr>
-        <w:t xml:space="preserve"> create a folder named air_qaulity inside your named folder to save all the files for this project. Jupyter will open in an internet browser and you should browse to the air_quality folder we created earlier. After you are inside your </w:t>
-      </w:r>
-      <w:r>
-        <w:rPr>
-          <w:rFonts w:ascii="Nunito" w:eastAsia="Nunito" w:hAnsi="Nunito" w:cs="Nunito"/>
-          <w:sz w:val="28"/>
-          <w:szCs w:val="28"/>
-        </w:rPr>
-        <w:t xml:space="preserve">air_quality </w:t>
+        <w:t xml:space="preserve">Before using </w:t>
+      </w:r>
+      <w:proofErr w:type="spellStart"/>
+      <w:r>
+        <w:rPr>
+          <w:rFonts w:ascii="Nunito" w:eastAsia="Nunito" w:hAnsi="Nunito" w:cs="Nunito"/>
+          <w:sz w:val="28"/>
+          <w:szCs w:val="28"/>
+        </w:rPr>
+        <w:t>Jupyter</w:t>
+      </w:r>
+      <w:proofErr w:type="spellEnd"/>
+      <w:r>
+        <w:rPr>
+          <w:rFonts w:ascii="Nunito" w:eastAsia="Nunito" w:hAnsi="Nunito" w:cs="Nunito"/>
+          <w:sz w:val="28"/>
+          <w:szCs w:val="28"/>
+        </w:rPr>
+        <w:t>,</w:t>
+      </w:r>
+      <w:r>
+        <w:rPr>
+          <w:rFonts w:ascii="Nunito" w:eastAsia="Nunito" w:hAnsi="Nunito" w:cs="Nunito"/>
+          <w:sz w:val="28"/>
+          <w:szCs w:val="28"/>
+        </w:rPr>
+        <w:t xml:space="preserve"> create a folder named </w:t>
+      </w:r>
+      <w:proofErr w:type="spellStart"/>
+      <w:r>
+        <w:rPr>
+          <w:rFonts w:ascii="Nunito" w:eastAsia="Nunito" w:hAnsi="Nunito" w:cs="Nunito"/>
+          <w:sz w:val="28"/>
+          <w:szCs w:val="28"/>
+        </w:rPr>
+        <w:t>air_qaulity</w:t>
+      </w:r>
+      <w:proofErr w:type="spellEnd"/>
+      <w:r>
+        <w:rPr>
+          <w:rFonts w:ascii="Nunito" w:eastAsia="Nunito" w:hAnsi="Nunito" w:cs="Nunito"/>
+          <w:sz w:val="28"/>
+          <w:szCs w:val="28"/>
+        </w:rPr>
+        <w:t xml:space="preserve"> inside your named folder to save all the files for this project. </w:t>
+      </w:r>
+      <w:proofErr w:type="spellStart"/>
+      <w:r>
+        <w:rPr>
+          <w:rFonts w:ascii="Nunito" w:eastAsia="Nunito" w:hAnsi="Nunito" w:cs="Nunito"/>
+          <w:sz w:val="28"/>
+          <w:szCs w:val="28"/>
+        </w:rPr>
+        <w:t>Jupyter</w:t>
+      </w:r>
+      <w:proofErr w:type="spellEnd"/>
+      <w:r>
+        <w:rPr>
+          <w:rFonts w:ascii="Nunito" w:eastAsia="Nunito" w:hAnsi="Nunito" w:cs="Nunito"/>
+          <w:sz w:val="28"/>
+          <w:szCs w:val="28"/>
+        </w:rPr>
+        <w:t xml:space="preserve"> will open in an internet browser and you should browse to the </w:t>
+      </w:r>
+      <w:proofErr w:type="spellStart"/>
+      <w:r>
+        <w:rPr>
+          <w:rFonts w:ascii="Nunito" w:eastAsia="Nunito" w:hAnsi="Nunito" w:cs="Nunito"/>
+          <w:sz w:val="28"/>
+          <w:szCs w:val="28"/>
+        </w:rPr>
+        <w:t>air_quality</w:t>
+      </w:r>
+      <w:proofErr w:type="spellEnd"/>
+      <w:r>
+        <w:rPr>
+          <w:rFonts w:ascii="Nunito" w:eastAsia="Nunito" w:hAnsi="Nunito" w:cs="Nunito"/>
+          <w:sz w:val="28"/>
+          <w:szCs w:val="28"/>
+        </w:rPr>
+        <w:t xml:space="preserve"> folder we created earlier. After you are inside your </w:t>
+      </w:r>
+      <w:proofErr w:type="spellStart"/>
+      <w:r>
+        <w:rPr>
+          <w:rFonts w:ascii="Nunito" w:eastAsia="Nunito" w:hAnsi="Nunito" w:cs="Nunito"/>
+          <w:sz w:val="28"/>
+          <w:szCs w:val="28"/>
+        </w:rPr>
+        <w:t>air_quality</w:t>
+      </w:r>
+      <w:proofErr w:type="spellEnd"/>
+      <w:r>
+        <w:rPr>
+          <w:rFonts w:ascii="Nunito" w:eastAsia="Nunito" w:hAnsi="Nunito" w:cs="Nunito"/>
+          <w:sz w:val="28"/>
+          <w:szCs w:val="28"/>
+        </w:rPr>
+        <w:t xml:space="preserve"> </w:t>
       </w:r>
       <w:r>
         <w:rPr>
@@ -1525,16 +1743,71 @@
           <w:sz w:val="28"/>
           <w:szCs w:val="28"/>
         </w:rPr>
-        <w:t>reate a new Python 3 notebook using the dropdown option under New. This will open a new tab in the browser and a Jupyter notebook titled Untitled will be created.</w:t>
-      </w:r>
-      <w:r>
-        <w:rPr>
-          <w:rFonts w:ascii="Nunito" w:eastAsia="Nunito" w:hAnsi="Nunito" w:cs="Nunito"/>
-          <w:sz w:val="28"/>
-          <w:szCs w:val="28"/>
-        </w:rPr>
-        <w:t xml:space="preserve"> Go back to the Jupyter tab and select the Untitled notebook and rename (under Files option) it to air_quality.ipynb</w:t>
-      </w:r>
+        <w:t xml:space="preserve">reate a new Python 3 notebook using the dropdown option under New. This will open a new tab in the browser and a </w:t>
+      </w:r>
+      <w:proofErr w:type="spellStart"/>
+      <w:r>
+        <w:rPr>
+          <w:rFonts w:ascii="Nunito" w:eastAsia="Nunito" w:hAnsi="Nunito" w:cs="Nunito"/>
+          <w:sz w:val="28"/>
+          <w:szCs w:val="28"/>
+        </w:rPr>
+        <w:t>Jupyter</w:t>
+      </w:r>
+      <w:proofErr w:type="spellEnd"/>
+      <w:r>
+        <w:rPr>
+          <w:rFonts w:ascii="Nunito" w:eastAsia="Nunito" w:hAnsi="Nunito" w:cs="Nunito"/>
+          <w:sz w:val="28"/>
+          <w:szCs w:val="28"/>
+        </w:rPr>
+        <w:t xml:space="preserve"> notebook titled Untitled </w:t>
+      </w:r>
+      <w:r>
+        <w:rPr>
+          <w:rFonts w:ascii="Nunito" w:eastAsia="Nunito" w:hAnsi="Nunito" w:cs="Nunito"/>
+          <w:sz w:val="28"/>
+          <w:szCs w:val="28"/>
+        </w:rPr>
+        <w:lastRenderedPageBreak/>
+        <w:t>will be created.</w:t>
+      </w:r>
+      <w:r>
+        <w:rPr>
+          <w:rFonts w:ascii="Nunito" w:eastAsia="Nunito" w:hAnsi="Nunito" w:cs="Nunito"/>
+          <w:sz w:val="28"/>
+          <w:szCs w:val="28"/>
+        </w:rPr>
+        <w:t xml:space="preserve"> Go back to the </w:t>
+      </w:r>
+      <w:proofErr w:type="spellStart"/>
+      <w:r>
+        <w:rPr>
+          <w:rFonts w:ascii="Nunito" w:eastAsia="Nunito" w:hAnsi="Nunito" w:cs="Nunito"/>
+          <w:sz w:val="28"/>
+          <w:szCs w:val="28"/>
+        </w:rPr>
+        <w:t>Jupyter</w:t>
+      </w:r>
+      <w:proofErr w:type="spellEnd"/>
+      <w:r>
+        <w:rPr>
+          <w:rFonts w:ascii="Nunito" w:eastAsia="Nunito" w:hAnsi="Nunito" w:cs="Nunito"/>
+          <w:sz w:val="28"/>
+          <w:szCs w:val="28"/>
+        </w:rPr>
+        <w:t xml:space="preserve"> tab and select the Untitled notebook and rename (under Files option) it to </w:t>
+      </w:r>
+      <w:proofErr w:type="spellStart"/>
+      <w:r>
+        <w:rPr>
+          <w:rFonts w:ascii="Nunito" w:eastAsia="Nunito" w:hAnsi="Nunito" w:cs="Nunito"/>
+          <w:sz w:val="28"/>
+          <w:szCs w:val="28"/>
+        </w:rPr>
+        <w:t>air_quality.ipynb</w:t>
+      </w:r>
+      <w:proofErr w:type="spellEnd"/>
       <w:r>
         <w:rPr>
           <w:rFonts w:ascii="Nunito" w:eastAsia="Nunito" w:hAnsi="Nunito" w:cs="Nunito"/>
@@ -1545,29 +1818,7 @@
       </w:r>
     </w:p>
     <w:p>
-      <w:pPr>
-        <w:rPr>
-          <w:rFonts w:ascii="Nunito" w:eastAsia="Nunito" w:hAnsi="Nunito" w:cs="Nunito"/>
-          <w:sz w:val="28"/>
-          <w:szCs w:val="28"/>
-        </w:rPr>
-      </w:pPr>
-    </w:p>
-    <w:p/>
-    <w:p>
-      <w:pPr>
-        <w:rPr>
-          <w:sz w:val="22"/>
-          <w:szCs w:val="22"/>
-        </w:rPr>
-      </w:pPr>
-      <w:r>
-        <w:br w:type="page"/>
-      </w:r>
-    </w:p>
-    <w:p>
-      <w:r>
-        <w:lastRenderedPageBreak/>
+      <w:r>
         <w:tab/>
       </w:r>
       <w:r>
@@ -1998,7 +2249,25 @@
           <w:sz w:val="28"/>
           <w:szCs w:val="28"/>
         </w:rPr>
-        <w:t xml:space="preserve">Now we will import numpy and pandas which are very popular </w:t>
+        <w:t xml:space="preserve">Now we will import </w:t>
+      </w:r>
+      <w:proofErr w:type="spellStart"/>
+      <w:r>
+        <w:rPr>
+          <w:rFonts w:ascii="Nunito" w:eastAsia="Nunito" w:hAnsi="Nunito" w:cs="Nunito"/>
+          <w:sz w:val="28"/>
+          <w:szCs w:val="28"/>
+        </w:rPr>
+        <w:t>numpy</w:t>
+      </w:r>
+      <w:proofErr w:type="spellEnd"/>
+      <w:r>
+        <w:rPr>
+          <w:rFonts w:ascii="Nunito" w:eastAsia="Nunito" w:hAnsi="Nunito" w:cs="Nunito"/>
+          <w:sz w:val="28"/>
+          <w:szCs w:val="28"/>
+        </w:rPr>
+        <w:t xml:space="preserve"> and pandas which are very popular </w:t>
       </w:r>
       <w:r>
         <w:rPr>
@@ -2318,13 +2587,23 @@
         </w:rPr>
         <w:t xml:space="preserve">has </w:t>
       </w:r>
-      <w:r>
-        <w:rPr>
-          <w:rFonts w:ascii="Nunito" w:eastAsia="Nunito" w:hAnsi="Nunito" w:cs="Nunito"/>
-          <w:sz w:val="28"/>
-          <w:szCs w:val="28"/>
-        </w:rPr>
-        <w:t xml:space="preserve">read_csv </w:t>
+      <w:proofErr w:type="spellStart"/>
+      <w:r>
+        <w:rPr>
+          <w:rFonts w:ascii="Nunito" w:eastAsia="Nunito" w:hAnsi="Nunito" w:cs="Nunito"/>
+          <w:sz w:val="28"/>
+          <w:szCs w:val="28"/>
+        </w:rPr>
+        <w:t>read_csv</w:t>
+      </w:r>
+      <w:proofErr w:type="spellEnd"/>
+      <w:r>
+        <w:rPr>
+          <w:rFonts w:ascii="Nunito" w:eastAsia="Nunito" w:hAnsi="Nunito" w:cs="Nunito"/>
+          <w:sz w:val="28"/>
+          <w:szCs w:val="28"/>
+        </w:rPr>
+        <w:t xml:space="preserve"> </w:t>
       </w:r>
       <w:r>
         <w:rPr>
@@ -2373,7 +2652,25 @@
           <w:sz w:val="28"/>
           <w:szCs w:val="28"/>
         </w:rPr>
-        <w:t xml:space="preserve"> measurement data from the csv files into python as a dataframe, df. We will also display the contents of the measurement file using display command. As the file has quite a lot of rows we need to change the setting of the display command in the second line of code as shown below</w:t>
+        <w:t xml:space="preserve"> measurement data from the csv files into python as a </w:t>
+      </w:r>
+      <w:proofErr w:type="spellStart"/>
+      <w:r>
+        <w:rPr>
+          <w:rFonts w:ascii="Nunito" w:eastAsia="Nunito" w:hAnsi="Nunito" w:cs="Nunito"/>
+          <w:sz w:val="28"/>
+          <w:szCs w:val="28"/>
+        </w:rPr>
+        <w:t>dataframe</w:t>
+      </w:r>
+      <w:proofErr w:type="spellEnd"/>
+      <w:r>
+        <w:rPr>
+          <w:rFonts w:ascii="Nunito" w:eastAsia="Nunito" w:hAnsi="Nunito" w:cs="Nunito"/>
+          <w:sz w:val="28"/>
+          <w:szCs w:val="28"/>
+        </w:rPr>
+        <w:t>, df. We will also display the contents of the measurement file using display command. As the file has quite a lot of rows we need to change the setting of the display command in the second line of code as shown below</w:t>
       </w:r>
       <w:r>
         <w:rPr>
@@ -2923,7 +3220,97 @@
           <w:sz w:val="28"/>
           <w:szCs w:val="28"/>
         </w:rPr>
-        <w:t xml:space="preserve">pre-processing, a new dataframe, sf, is created in the first three lines of code below. The i and f values inside the square bracket provide the range of index to be copied into the new dataframe. The fourth line reindexes the dataframe so that it starts from 0 again. </w:t>
+        <w:t xml:space="preserve">pre-processing, a new </w:t>
+      </w:r>
+      <w:proofErr w:type="spellStart"/>
+      <w:r>
+        <w:rPr>
+          <w:rFonts w:ascii="Nunito" w:eastAsia="Nunito" w:hAnsi="Nunito" w:cs="Nunito"/>
+          <w:sz w:val="28"/>
+          <w:szCs w:val="28"/>
+        </w:rPr>
+        <w:t>dataframe</w:t>
+      </w:r>
+      <w:proofErr w:type="spellEnd"/>
+      <w:r>
+        <w:rPr>
+          <w:rFonts w:ascii="Nunito" w:eastAsia="Nunito" w:hAnsi="Nunito" w:cs="Nunito"/>
+          <w:sz w:val="28"/>
+          <w:szCs w:val="28"/>
+        </w:rPr>
+        <w:t xml:space="preserve">, sf, is created in the first three lines of code below. The </w:t>
+      </w:r>
+      <w:proofErr w:type="spellStart"/>
+      <w:r>
+        <w:rPr>
+          <w:rFonts w:ascii="Nunito" w:eastAsia="Nunito" w:hAnsi="Nunito" w:cs="Nunito"/>
+          <w:sz w:val="28"/>
+          <w:szCs w:val="28"/>
+        </w:rPr>
+        <w:t>i</w:t>
+      </w:r>
+      <w:proofErr w:type="spellEnd"/>
+      <w:r>
+        <w:rPr>
+          <w:rFonts w:ascii="Nunito" w:eastAsia="Nunito" w:hAnsi="Nunito" w:cs="Nunito"/>
+          <w:sz w:val="28"/>
+          <w:szCs w:val="28"/>
+        </w:rPr>
+        <w:t xml:space="preserve"> and f values inside the square bracket provide the range of index to be copied into the new </w:t>
+      </w:r>
+      <w:proofErr w:type="spellStart"/>
+      <w:r>
+        <w:rPr>
+          <w:rFonts w:ascii="Nunito" w:eastAsia="Nunito" w:hAnsi="Nunito" w:cs="Nunito"/>
+          <w:sz w:val="28"/>
+          <w:szCs w:val="28"/>
+        </w:rPr>
+        <w:t>dataframe</w:t>
+      </w:r>
+      <w:proofErr w:type="spellEnd"/>
+      <w:r>
+        <w:rPr>
+          <w:rFonts w:ascii="Nunito" w:eastAsia="Nunito" w:hAnsi="Nunito" w:cs="Nunito"/>
+          <w:sz w:val="28"/>
+          <w:szCs w:val="28"/>
+        </w:rPr>
+        <w:t xml:space="preserve">. The fourth line </w:t>
+      </w:r>
+      <w:proofErr w:type="spellStart"/>
+      <w:r>
+        <w:rPr>
+          <w:rFonts w:ascii="Nunito" w:eastAsia="Nunito" w:hAnsi="Nunito" w:cs="Nunito"/>
+          <w:sz w:val="28"/>
+          <w:szCs w:val="28"/>
+        </w:rPr>
+        <w:t>reindexes</w:t>
+      </w:r>
+      <w:proofErr w:type="spellEnd"/>
+      <w:r>
+        <w:rPr>
+          <w:rFonts w:ascii="Nunito" w:eastAsia="Nunito" w:hAnsi="Nunito" w:cs="Nunito"/>
+          <w:sz w:val="28"/>
+          <w:szCs w:val="28"/>
+        </w:rPr>
+        <w:t xml:space="preserve"> the </w:t>
+      </w:r>
+      <w:proofErr w:type="spellStart"/>
+      <w:r>
+        <w:rPr>
+          <w:rFonts w:ascii="Nunito" w:eastAsia="Nunito" w:hAnsi="Nunito" w:cs="Nunito"/>
+          <w:sz w:val="28"/>
+          <w:szCs w:val="28"/>
+        </w:rPr>
+        <w:t>dataframe</w:t>
+      </w:r>
+      <w:proofErr w:type="spellEnd"/>
+      <w:r>
+        <w:rPr>
+          <w:rFonts w:ascii="Nunito" w:eastAsia="Nunito" w:hAnsi="Nunito" w:cs="Nunito"/>
+          <w:sz w:val="28"/>
+          <w:szCs w:val="28"/>
+        </w:rPr>
+        <w:t xml:space="preserve"> so that it starts from 0 again. </w:t>
       </w:r>
     </w:p>
     <w:p>
@@ -3147,6 +3534,7 @@
                                 </w:rPr>
                                 <w:t xml:space="preserve">sf </w:t>
                               </w:r>
+                              <w:proofErr w:type="spellStart"/>
                               <w:r>
                                 <w:rPr>
                                   <w:rFonts w:ascii="Nunito" w:eastAsia="Nunito" w:hAnsi="Nunito" w:cs="Nunito"/>
@@ -3157,6 +3545,7 @@
                                 </w:rPr>
                                 <w:t>dataframe</w:t>
                               </w:r>
+                              <w:proofErr w:type="spellEnd"/>
                               <w:r>
                                 <w:rPr>
                                   <w:rFonts w:ascii="Nunito" w:eastAsia="Nunito" w:hAnsi="Nunito" w:cs="Nunito"/>
@@ -3296,6 +3685,7 @@
                           </w:rPr>
                           <w:t xml:space="preserve">sf </w:t>
                         </w:r>
+                        <w:proofErr w:type="spellStart"/>
                         <w:r>
                           <w:rPr>
                             <w:rFonts w:ascii="Nunito" w:eastAsia="Nunito" w:hAnsi="Nunito" w:cs="Nunito"/>
@@ -3306,6 +3696,7 @@
                           </w:rPr>
                           <w:t>dataframe</w:t>
                         </w:r>
+                        <w:proofErr w:type="spellEnd"/>
                         <w:r>
                           <w:rPr>
                             <w:rFonts w:ascii="Nunito" w:eastAsia="Nunito" w:hAnsi="Nunito" w:cs="Nunito"/>
@@ -3704,7 +4095,25 @@
           <w:sz w:val="28"/>
           <w:szCs w:val="28"/>
         </w:rPr>
-        <w:t xml:space="preserve">imported dataframe into separate arrays for </w:t>
+        <w:t xml:space="preserve">imported </w:t>
+      </w:r>
+      <w:proofErr w:type="spellStart"/>
+      <w:r>
+        <w:rPr>
+          <w:rFonts w:ascii="Nunito" w:eastAsia="Nunito" w:hAnsi="Nunito" w:cs="Nunito"/>
+          <w:sz w:val="28"/>
+          <w:szCs w:val="28"/>
+        </w:rPr>
+        <w:t>dataframe</w:t>
+      </w:r>
+      <w:proofErr w:type="spellEnd"/>
+      <w:r>
+        <w:rPr>
+          <w:rFonts w:ascii="Nunito" w:eastAsia="Nunito" w:hAnsi="Nunito" w:cs="Nunito"/>
+          <w:sz w:val="28"/>
+          <w:szCs w:val="28"/>
+        </w:rPr>
+        <w:t xml:space="preserve"> into separate arrays for </w:t>
       </w:r>
       <w:r>
         <w:rPr>
@@ -3744,7 +4153,115 @@
           <w:sz w:val="28"/>
           <w:szCs w:val="28"/>
         </w:rPr>
-        <w:t>. The iloc attribute of dataframe is used to select columns with index 1 and 3 for Bristol and London, respectively. The resulting dataframe series is then converted into numpy ‘float type’ array using to_numpy command. This conversion will enable us to use various numpy functions for further analysis of data later. We can see the values stored in the ‘London’ array using the print command</w:t>
+        <w:t xml:space="preserve">. The </w:t>
+      </w:r>
+      <w:proofErr w:type="spellStart"/>
+      <w:r>
+        <w:rPr>
+          <w:rFonts w:ascii="Nunito" w:eastAsia="Nunito" w:hAnsi="Nunito" w:cs="Nunito"/>
+          <w:sz w:val="28"/>
+          <w:szCs w:val="28"/>
+        </w:rPr>
+        <w:t>iloc</w:t>
+      </w:r>
+      <w:proofErr w:type="spellEnd"/>
+      <w:r>
+        <w:rPr>
+          <w:rFonts w:ascii="Nunito" w:eastAsia="Nunito" w:hAnsi="Nunito" w:cs="Nunito"/>
+          <w:sz w:val="28"/>
+          <w:szCs w:val="28"/>
+        </w:rPr>
+        <w:t xml:space="preserve"> attribute of </w:t>
+      </w:r>
+      <w:proofErr w:type="spellStart"/>
+      <w:r>
+        <w:rPr>
+          <w:rFonts w:ascii="Nunito" w:eastAsia="Nunito" w:hAnsi="Nunito" w:cs="Nunito"/>
+          <w:sz w:val="28"/>
+          <w:szCs w:val="28"/>
+        </w:rPr>
+        <w:t>dataframe</w:t>
+      </w:r>
+      <w:proofErr w:type="spellEnd"/>
+      <w:r>
+        <w:rPr>
+          <w:rFonts w:ascii="Nunito" w:eastAsia="Nunito" w:hAnsi="Nunito" w:cs="Nunito"/>
+          <w:sz w:val="28"/>
+          <w:szCs w:val="28"/>
+        </w:rPr>
+        <w:t xml:space="preserve"> is used to select columns with index 1 and 3 for Bristol and London, respectively. The resulting </w:t>
+      </w:r>
+      <w:proofErr w:type="spellStart"/>
+      <w:r>
+        <w:rPr>
+          <w:rFonts w:ascii="Nunito" w:eastAsia="Nunito" w:hAnsi="Nunito" w:cs="Nunito"/>
+          <w:sz w:val="28"/>
+          <w:szCs w:val="28"/>
+        </w:rPr>
+        <w:t>dataframe</w:t>
+      </w:r>
+      <w:proofErr w:type="spellEnd"/>
+      <w:r>
+        <w:rPr>
+          <w:rFonts w:ascii="Nunito" w:eastAsia="Nunito" w:hAnsi="Nunito" w:cs="Nunito"/>
+          <w:sz w:val="28"/>
+          <w:szCs w:val="28"/>
+        </w:rPr>
+        <w:t xml:space="preserve"> series is then converted into </w:t>
+      </w:r>
+      <w:proofErr w:type="spellStart"/>
+      <w:r>
+        <w:rPr>
+          <w:rFonts w:ascii="Nunito" w:eastAsia="Nunito" w:hAnsi="Nunito" w:cs="Nunito"/>
+          <w:sz w:val="28"/>
+          <w:szCs w:val="28"/>
+        </w:rPr>
+        <w:t>numpy</w:t>
+      </w:r>
+      <w:proofErr w:type="spellEnd"/>
+      <w:r>
+        <w:rPr>
+          <w:rFonts w:ascii="Nunito" w:eastAsia="Nunito" w:hAnsi="Nunito" w:cs="Nunito"/>
+          <w:sz w:val="28"/>
+          <w:szCs w:val="28"/>
+        </w:rPr>
+        <w:t xml:space="preserve"> ‘float type’ array using </w:t>
+      </w:r>
+      <w:proofErr w:type="spellStart"/>
+      <w:r>
+        <w:rPr>
+          <w:rFonts w:ascii="Nunito" w:eastAsia="Nunito" w:hAnsi="Nunito" w:cs="Nunito"/>
+          <w:sz w:val="28"/>
+          <w:szCs w:val="28"/>
+        </w:rPr>
+        <w:t>to_numpy</w:t>
+      </w:r>
+      <w:proofErr w:type="spellEnd"/>
+      <w:r>
+        <w:rPr>
+          <w:rFonts w:ascii="Nunito" w:eastAsia="Nunito" w:hAnsi="Nunito" w:cs="Nunito"/>
+          <w:sz w:val="28"/>
+          <w:szCs w:val="28"/>
+        </w:rPr>
+        <w:t xml:space="preserve"> command. This conversion will enable us to use various </w:t>
+      </w:r>
+      <w:proofErr w:type="spellStart"/>
+      <w:r>
+        <w:rPr>
+          <w:rFonts w:ascii="Nunito" w:eastAsia="Nunito" w:hAnsi="Nunito" w:cs="Nunito"/>
+          <w:sz w:val="28"/>
+          <w:szCs w:val="28"/>
+        </w:rPr>
+        <w:t>numpy</w:t>
+      </w:r>
+      <w:proofErr w:type="spellEnd"/>
+      <w:r>
+        <w:rPr>
+          <w:rFonts w:ascii="Nunito" w:eastAsia="Nunito" w:hAnsi="Nunito" w:cs="Nunito"/>
+          <w:sz w:val="28"/>
+          <w:szCs w:val="28"/>
+        </w:rPr>
+        <w:t xml:space="preserve"> functions for further analysis of data later. We can see the values stored in the ‘London’ array using the print command</w:t>
       </w:r>
     </w:p>
     <w:p>
@@ -4354,8 +4871,20 @@
                                   <w:sz w:val="40"/>
                                   <w:szCs w:val="40"/>
                                 </w:rPr>
-                                <w:t>sf dataframe</w:t>
+                                <w:t xml:space="preserve">sf </w:t>
                               </w:r>
+                              <w:proofErr w:type="spellStart"/>
+                              <w:r>
+                                <w:rPr>
+                                  <w:rFonts w:ascii="Nunito" w:eastAsia="Nunito" w:hAnsi="Nunito" w:cs="Nunito"/>
+                                  <w:b/>
+                                  <w:color w:val="000000"/>
+                                  <w:sz w:val="40"/>
+                                  <w:szCs w:val="40"/>
+                                </w:rPr>
+                                <w:t>dataframe</w:t>
+                              </w:r>
+                              <w:proofErr w:type="spellEnd"/>
                             </w:p>
                             <w:p>
                               <w:pPr>
@@ -4535,8 +5064,20 @@
                             <w:sz w:val="40"/>
                             <w:szCs w:val="40"/>
                           </w:rPr>
-                          <w:t>sf dataframe</w:t>
+                          <w:t xml:space="preserve">sf </w:t>
                         </w:r>
+                        <w:proofErr w:type="spellStart"/>
+                        <w:r>
+                          <w:rPr>
+                            <w:rFonts w:ascii="Nunito" w:eastAsia="Nunito" w:hAnsi="Nunito" w:cs="Nunito"/>
+                            <w:b/>
+                            <w:color w:val="000000"/>
+                            <w:sz w:val="40"/>
+                            <w:szCs w:val="40"/>
+                          </w:rPr>
+                          <w:t>dataframe</w:t>
+                        </w:r>
+                        <w:proofErr w:type="spellEnd"/>
                       </w:p>
                       <w:p>
                         <w:pPr>
@@ -4996,7 +5537,25 @@
           <w:sz w:val="28"/>
           <w:szCs w:val="28"/>
         </w:rPr>
-        <w:t xml:space="preserve">. We will import matplotlib module for this as shown in the first line below. A figure object, fig, is created and subplot, ax, is added to it. A </w:t>
+        <w:t xml:space="preserve">. We will import matplotlib module for this as shown in the first line below. A figure object, fig, is created and subplot, </w:t>
+      </w:r>
+      <w:proofErr w:type="spellStart"/>
+      <w:r>
+        <w:rPr>
+          <w:rFonts w:ascii="Nunito" w:eastAsia="Nunito" w:hAnsi="Nunito" w:cs="Nunito"/>
+          <w:sz w:val="28"/>
+          <w:szCs w:val="28"/>
+        </w:rPr>
+        <w:t>ax</w:t>
+      </w:r>
+      <w:proofErr w:type="spellEnd"/>
+      <w:r>
+        <w:rPr>
+          <w:rFonts w:ascii="Nunito" w:eastAsia="Nunito" w:hAnsi="Nunito" w:cs="Nunito"/>
+          <w:sz w:val="28"/>
+          <w:szCs w:val="28"/>
+        </w:rPr>
+        <w:t xml:space="preserve">, is added to it. A </w:t>
       </w:r>
       <w:r>
         <w:rPr>
@@ -5012,7 +5571,25 @@
           <w:sz w:val="28"/>
           <w:szCs w:val="28"/>
         </w:rPr>
-        <w:t xml:space="preserve"> labelled ‘Bristol’ is created in the ax subplot to visualise the </w:t>
+        <w:t xml:space="preserve"> labelled ‘Bristol’ is created in the </w:t>
+      </w:r>
+      <w:proofErr w:type="spellStart"/>
+      <w:r>
+        <w:rPr>
+          <w:rFonts w:ascii="Nunito" w:eastAsia="Nunito" w:hAnsi="Nunito" w:cs="Nunito"/>
+          <w:sz w:val="28"/>
+          <w:szCs w:val="28"/>
+        </w:rPr>
+        <w:t>ax</w:t>
+      </w:r>
+      <w:proofErr w:type="spellEnd"/>
+      <w:r>
+        <w:rPr>
+          <w:rFonts w:ascii="Nunito" w:eastAsia="Nunito" w:hAnsi="Nunito" w:cs="Nunito"/>
+          <w:sz w:val="28"/>
+          <w:szCs w:val="28"/>
+        </w:rPr>
+        <w:t xml:space="preserve"> subplot to visualise the </w:t>
       </w:r>
       <w:r>
         <w:rPr>
@@ -5389,7 +5966,43 @@
           <w:sz w:val="28"/>
           <w:szCs w:val="28"/>
         </w:rPr>
-        <w:t xml:space="preserve"> to display labels for the x (horizontal, xlabel) and y (vertical, ylabel) axis. The dates in the x axis </w:t>
+        <w:t xml:space="preserve"> to display labels for the x (horizontal, </w:t>
+      </w:r>
+      <w:proofErr w:type="spellStart"/>
+      <w:r>
+        <w:rPr>
+          <w:rFonts w:ascii="Nunito" w:eastAsia="Nunito" w:hAnsi="Nunito" w:cs="Nunito"/>
+          <w:sz w:val="28"/>
+          <w:szCs w:val="28"/>
+        </w:rPr>
+        <w:t>xlabel</w:t>
+      </w:r>
+      <w:proofErr w:type="spellEnd"/>
+      <w:r>
+        <w:rPr>
+          <w:rFonts w:ascii="Nunito" w:eastAsia="Nunito" w:hAnsi="Nunito" w:cs="Nunito"/>
+          <w:sz w:val="28"/>
+          <w:szCs w:val="28"/>
+        </w:rPr>
+        <w:t xml:space="preserve">) and y (vertical, </w:t>
+      </w:r>
+      <w:proofErr w:type="spellStart"/>
+      <w:r>
+        <w:rPr>
+          <w:rFonts w:ascii="Nunito" w:eastAsia="Nunito" w:hAnsi="Nunito" w:cs="Nunito"/>
+          <w:sz w:val="28"/>
+          <w:szCs w:val="28"/>
+        </w:rPr>
+        <w:t>ylabel</w:t>
+      </w:r>
+      <w:proofErr w:type="spellEnd"/>
+      <w:r>
+        <w:rPr>
+          <w:rFonts w:ascii="Nunito" w:eastAsia="Nunito" w:hAnsi="Nunito" w:cs="Nunito"/>
+          <w:sz w:val="28"/>
+          <w:szCs w:val="28"/>
+        </w:rPr>
+        <w:t xml:space="preserve">) axis. The dates in the x axis </w:t>
       </w:r>
       <w:r>
         <w:rPr>
@@ -5734,6 +6347,7 @@
                                 </w:rPr>
                                 <w:t>(</w:t>
                               </w:r>
+                              <w:proofErr w:type="spellStart"/>
                               <w:r>
                                 <w:rPr>
                                   <w:rFonts w:ascii="Calibri" w:eastAsia="Nunito" w:hAnsi="Calibri" w:cs="Nunito"/>
@@ -5752,7 +6366,18 @@
                                   <w:sz w:val="36"/>
                                   <w:szCs w:val="36"/>
                                 </w:rPr>
-                                <w:t>g m</w:t>
+                                <w:t>g</w:t>
+                              </w:r>
+                              <w:proofErr w:type="spellEnd"/>
+                              <w:r>
+                                <w:rPr>
+                                  <w:rFonts w:ascii="Nunito" w:eastAsia="Nunito" w:hAnsi="Nunito" w:cs="Nunito"/>
+                                  <w:b/>
+                                  <w:color w:val="000000"/>
+                                  <w:sz w:val="36"/>
+                                  <w:szCs w:val="36"/>
+                                </w:rPr>
+                                <w:t xml:space="preserve"> m</w:t>
                               </w:r>
                               <w:r>
                                 <w:rPr>
@@ -5805,6 +6430,7 @@
                                 </w:rPr>
                                 <w:t xml:space="preserve"> </w:t>
                               </w:r>
+                              <w:proofErr w:type="spellStart"/>
                               <w:r>
                                 <w:rPr>
                                   <w:rFonts w:ascii="Calibri" w:eastAsia="Nunito" w:hAnsi="Calibri" w:cs="Nunito"/>
@@ -5823,7 +6449,18 @@
                                   <w:sz w:val="36"/>
                                   <w:szCs w:val="36"/>
                                 </w:rPr>
-                                <w:t>g m</w:t>
+                                <w:t>g</w:t>
+                              </w:r>
+                              <w:proofErr w:type="spellEnd"/>
+                              <w:r>
+                                <w:rPr>
+                                  <w:rFonts w:ascii="Nunito" w:eastAsia="Nunito" w:hAnsi="Nunito" w:cs="Nunito"/>
+                                  <w:b/>
+                                  <w:color w:val="000000"/>
+                                  <w:sz w:val="36"/>
+                                  <w:szCs w:val="36"/>
+                                </w:rPr>
+                                <w:t xml:space="preserve"> m</w:t>
                               </w:r>
                               <w:r>
                                 <w:rPr>
@@ -5914,8 +6551,20 @@
                                   <w:sz w:val="36"/>
                                   <w:szCs w:val="36"/>
                                 </w:rPr>
-                                <w:t xml:space="preserve"> molecules</w:t>
+                                <w:t xml:space="preserve"> </w:t>
                               </w:r>
+                              <w:proofErr w:type="spellStart"/>
+                              <w:r>
+                                <w:rPr>
+                                  <w:rFonts w:ascii="Nunito" w:eastAsia="Nunito" w:hAnsi="Nunito" w:cs="Nunito"/>
+                                  <w:b/>
+                                  <w:color w:val="000000"/>
+                                  <w:sz w:val="36"/>
+                                  <w:szCs w:val="36"/>
+                                </w:rPr>
+                                <w:t>molecules</w:t>
+                              </w:r>
+                              <w:proofErr w:type="spellEnd"/>
                             </w:p>
                           </w:txbxContent>
                         </wps:txbx>
@@ -6037,6 +6686,7 @@
                           </w:rPr>
                           <w:t>(</w:t>
                         </w:r>
+                        <w:proofErr w:type="spellStart"/>
                         <w:r>
                           <w:rPr>
                             <w:rFonts w:ascii="Calibri" w:eastAsia="Nunito" w:hAnsi="Calibri" w:cs="Nunito"/>
@@ -6055,7 +6705,18 @@
                             <w:sz w:val="36"/>
                             <w:szCs w:val="36"/>
                           </w:rPr>
-                          <w:t>g m</w:t>
+                          <w:t>g</w:t>
+                        </w:r>
+                        <w:proofErr w:type="spellEnd"/>
+                        <w:r>
+                          <w:rPr>
+                            <w:rFonts w:ascii="Nunito" w:eastAsia="Nunito" w:hAnsi="Nunito" w:cs="Nunito"/>
+                            <w:b/>
+                            <w:color w:val="000000"/>
+                            <w:sz w:val="36"/>
+                            <w:szCs w:val="36"/>
+                          </w:rPr>
+                          <w:t xml:space="preserve"> m</w:t>
                         </w:r>
                         <w:r>
                           <w:rPr>
@@ -6108,6 +6769,7 @@
                           </w:rPr>
                           <w:t xml:space="preserve"> </w:t>
                         </w:r>
+                        <w:proofErr w:type="spellStart"/>
                         <w:r>
                           <w:rPr>
                             <w:rFonts w:ascii="Calibri" w:eastAsia="Nunito" w:hAnsi="Calibri" w:cs="Nunito"/>
@@ -6126,7 +6788,18 @@
                             <w:sz w:val="36"/>
                             <w:szCs w:val="36"/>
                           </w:rPr>
-                          <w:t>g m</w:t>
+                          <w:t>g</w:t>
+                        </w:r>
+                        <w:proofErr w:type="spellEnd"/>
+                        <w:r>
+                          <w:rPr>
+                            <w:rFonts w:ascii="Nunito" w:eastAsia="Nunito" w:hAnsi="Nunito" w:cs="Nunito"/>
+                            <w:b/>
+                            <w:color w:val="000000"/>
+                            <w:sz w:val="36"/>
+                            <w:szCs w:val="36"/>
+                          </w:rPr>
+                          <w:t xml:space="preserve"> m</w:t>
                         </w:r>
                         <w:r>
                           <w:rPr>
@@ -6217,8 +6890,20 @@
                             <w:sz w:val="36"/>
                             <w:szCs w:val="36"/>
                           </w:rPr>
-                          <w:t xml:space="preserve"> molecules</w:t>
+                          <w:t xml:space="preserve"> </w:t>
                         </w:r>
+                        <w:proofErr w:type="spellStart"/>
+                        <w:r>
+                          <w:rPr>
+                            <w:rFonts w:ascii="Nunito" w:eastAsia="Nunito" w:hAnsi="Nunito" w:cs="Nunito"/>
+                            <w:b/>
+                            <w:color w:val="000000"/>
+                            <w:sz w:val="36"/>
+                            <w:szCs w:val="36"/>
+                          </w:rPr>
+                          <w:t>molecules</w:t>
+                        </w:r>
+                        <w:proofErr w:type="spellEnd"/>
                       </w:p>
                     </w:txbxContent>
                   </v:textbox>
@@ -6374,6 +7059,7 @@
                                 </w:rPr>
                                 <w:t xml:space="preserve">Add a plot in the </w:t>
                               </w:r>
+                              <w:proofErr w:type="spellStart"/>
                               <w:r>
                                 <w:rPr>
                                   <w:rFonts w:ascii="Nunito" w:eastAsia="Nunito" w:hAnsi="Nunito" w:cs="Nunito"/>
@@ -6382,7 +7068,18 @@
                                   <w:sz w:val="40"/>
                                   <w:szCs w:val="40"/>
                                 </w:rPr>
-                                <w:t xml:space="preserve">ax subplot to </w:t>
+                                <w:t>ax</w:t>
+                              </w:r>
+                              <w:proofErr w:type="spellEnd"/>
+                              <w:r>
+                                <w:rPr>
+                                  <w:rFonts w:ascii="Nunito" w:eastAsia="Nunito" w:hAnsi="Nunito" w:cs="Nunito"/>
+                                  <w:b/>
+                                  <w:color w:val="000000"/>
+                                  <w:sz w:val="40"/>
+                                  <w:szCs w:val="40"/>
+                                </w:rPr>
+                                <w:t xml:space="preserve"> subplot to </w:t>
                               </w:r>
                               <w:r>
                                 <w:rPr>
@@ -6571,6 +7268,7 @@
                           </w:rPr>
                           <w:t xml:space="preserve">Add a plot in the </w:t>
                         </w:r>
+                        <w:proofErr w:type="spellStart"/>
                         <w:r>
                           <w:rPr>
                             <w:rFonts w:ascii="Nunito" w:eastAsia="Nunito" w:hAnsi="Nunito" w:cs="Nunito"/>
@@ -6579,7 +7277,18 @@
                             <w:sz w:val="40"/>
                             <w:szCs w:val="40"/>
                           </w:rPr>
-                          <w:t xml:space="preserve">ax subplot to </w:t>
+                          <w:t>ax</w:t>
+                        </w:r>
+                        <w:proofErr w:type="spellEnd"/>
+                        <w:r>
+                          <w:rPr>
+                            <w:rFonts w:ascii="Nunito" w:eastAsia="Nunito" w:hAnsi="Nunito" w:cs="Nunito"/>
+                            <w:b/>
+                            <w:color w:val="000000"/>
+                            <w:sz w:val="40"/>
+                            <w:szCs w:val="40"/>
+                          </w:rPr>
+                          <w:t xml:space="preserve"> subplot to </w:t>
                         </w:r>
                         <w:r>
                           <w:rPr>
@@ -7215,7 +7924,25 @@
           <w:sz w:val="28"/>
           <w:szCs w:val="28"/>
         </w:rPr>
-        <w:t xml:space="preserve"> March and displaying the sf dataframe shows that </w:t>
+        <w:t xml:space="preserve"> March and displaying the sf </w:t>
+      </w:r>
+      <w:proofErr w:type="spellStart"/>
+      <w:r>
+        <w:rPr>
+          <w:rFonts w:ascii="Nunito" w:eastAsia="Nunito" w:hAnsi="Nunito" w:cs="Nunito"/>
+          <w:sz w:val="28"/>
+          <w:szCs w:val="28"/>
+        </w:rPr>
+        <w:t>dataframe</w:t>
+      </w:r>
+      <w:proofErr w:type="spellEnd"/>
+      <w:r>
+        <w:rPr>
+          <w:rFonts w:ascii="Nunito" w:eastAsia="Nunito" w:hAnsi="Nunito" w:cs="Nunito"/>
+          <w:sz w:val="28"/>
+          <w:szCs w:val="28"/>
+        </w:rPr>
+        <w:t xml:space="preserve"> shows that </w:t>
       </w:r>
       <w:r>
         <w:rPr>
@@ -7481,7 +8208,16 @@
           <w:sz w:val="28"/>
           <w:szCs w:val="28"/>
         </w:rPr>
-        <w:t>‘London</w:t>
+        <w:t>‘</w:t>
+      </w:r>
+      <w:proofErr w:type="spellStart"/>
+      <w:r>
+        <w:rPr>
+          <w:rFonts w:ascii="Nunito" w:eastAsia="Nunito" w:hAnsi="Nunito" w:cs="Nunito"/>
+          <w:sz w:val="28"/>
+          <w:szCs w:val="28"/>
+        </w:rPr>
+        <w:t>London</w:t>
       </w:r>
       <w:r>
         <w:rPr>
@@ -7491,6 +8227,7 @@
         </w:rPr>
         <w:t>_prelock</w:t>
       </w:r>
+      <w:proofErr w:type="spellEnd"/>
       <w:r>
         <w:rPr>
           <w:rFonts w:ascii="Nunito" w:eastAsia="Nunito" w:hAnsi="Nunito" w:cs="Nunito"/>
@@ -7513,7 +8250,16 @@
           <w:sz w:val="28"/>
           <w:szCs w:val="28"/>
         </w:rPr>
-        <w:t>‘London</w:t>
+        <w:t>‘</w:t>
+      </w:r>
+      <w:proofErr w:type="spellStart"/>
+      <w:r>
+        <w:rPr>
+          <w:rFonts w:ascii="Nunito" w:eastAsia="Nunito" w:hAnsi="Nunito" w:cs="Nunito"/>
+          <w:sz w:val="28"/>
+          <w:szCs w:val="28"/>
+        </w:rPr>
+        <w:t>London</w:t>
       </w:r>
       <w:r>
         <w:rPr>
@@ -7539,6 +8285,7 @@
         </w:rPr>
         <w:t>lock</w:t>
       </w:r>
+      <w:proofErr w:type="spellEnd"/>
       <w:r>
         <w:rPr>
           <w:rFonts w:ascii="Nunito" w:eastAsia="Nunito" w:hAnsi="Nunito" w:cs="Nunito"/>
@@ -7801,13 +8548,23 @@
         </w:rPr>
         <w:t xml:space="preserve">mean and std function of the </w:t>
       </w:r>
-      <w:r>
-        <w:rPr>
-          <w:rFonts w:ascii="Nunito" w:eastAsia="Nunito" w:hAnsi="Nunito" w:cs="Nunito"/>
-          <w:sz w:val="28"/>
-          <w:szCs w:val="28"/>
-        </w:rPr>
-        <w:t xml:space="preserve">numpy </w:t>
+      <w:proofErr w:type="spellStart"/>
+      <w:r>
+        <w:rPr>
+          <w:rFonts w:ascii="Nunito" w:eastAsia="Nunito" w:hAnsi="Nunito" w:cs="Nunito"/>
+          <w:sz w:val="28"/>
+          <w:szCs w:val="28"/>
+        </w:rPr>
+        <w:t>numpy</w:t>
+      </w:r>
+      <w:proofErr w:type="spellEnd"/>
+      <w:r>
+        <w:rPr>
+          <w:rFonts w:ascii="Nunito" w:eastAsia="Nunito" w:hAnsi="Nunito" w:cs="Nunito"/>
+          <w:sz w:val="28"/>
+          <w:szCs w:val="28"/>
+        </w:rPr>
+        <w:t xml:space="preserve"> </w:t>
       </w:r>
       <w:r>
         <w:rPr>
@@ -8753,6 +9510,7 @@
                                 </w:rPr>
                                 <w:t xml:space="preserve">of 40 </w:t>
                               </w:r>
+                              <w:proofErr w:type="spellStart"/>
                               <w:r>
                                 <w:rPr>
                                   <w:rFonts w:ascii="Calibri" w:eastAsia="Nunito" w:hAnsi="Calibri" w:cs="Nunito"/>
@@ -8771,7 +9529,18 @@
                                   <w:sz w:val="40"/>
                                   <w:szCs w:val="40"/>
                                 </w:rPr>
-                                <w:t>g m</w:t>
+                                <w:t>g</w:t>
+                              </w:r>
+                              <w:proofErr w:type="spellEnd"/>
+                              <w:r>
+                                <w:rPr>
+                                  <w:rFonts w:ascii="Nunito" w:eastAsia="Nunito" w:hAnsi="Nunito" w:cs="Nunito"/>
+                                  <w:b/>
+                                  <w:color w:val="000000"/>
+                                  <w:sz w:val="40"/>
+                                  <w:szCs w:val="40"/>
+                                </w:rPr>
+                                <w:t xml:space="preserve"> m</w:t>
                               </w:r>
                               <w:r>
                                 <w:rPr>
@@ -9012,6 +9781,7 @@
                           </w:rPr>
                           <w:t xml:space="preserve">of 40 </w:t>
                         </w:r>
+                        <w:proofErr w:type="spellStart"/>
                         <w:r>
                           <w:rPr>
                             <w:rFonts w:ascii="Calibri" w:eastAsia="Nunito" w:hAnsi="Calibri" w:cs="Nunito"/>
@@ -9030,7 +9800,18 @@
                             <w:sz w:val="40"/>
                             <w:szCs w:val="40"/>
                           </w:rPr>
-                          <w:t>g m</w:t>
+                          <w:t>g</w:t>
+                        </w:r>
+                        <w:proofErr w:type="spellEnd"/>
+                        <w:r>
+                          <w:rPr>
+                            <w:rFonts w:ascii="Nunito" w:eastAsia="Nunito" w:hAnsi="Nunito" w:cs="Nunito"/>
+                            <w:b/>
+                            <w:color w:val="000000"/>
+                            <w:sz w:val="40"/>
+                            <w:szCs w:val="40"/>
+                          </w:rPr>
+                          <w:t xml:space="preserve"> m</w:t>
                         </w:r>
                         <w:r>
                           <w:rPr>
@@ -10079,23 +10860,25 @@
           <w:sz w:val="32"/>
           <w:szCs w:val="32"/>
         </w:rPr>
-        <w:t>This project guide was created by Dr. Rabi Chhantyal Pun from the School of Chemistry</w:t>
-      </w:r>
+        <w:t xml:space="preserve">This project guide was created by </w:t>
+      </w:r>
+      <w:proofErr w:type="spellStart"/>
       <w:r>
         <w:rPr>
           <w:rFonts w:ascii="Calibri" w:eastAsia="Calibri" w:hAnsi="Calibri" w:cs="Calibri"/>
           <w:sz w:val="32"/>
           <w:szCs w:val="32"/>
         </w:rPr>
-        <w:t xml:space="preserve"> at </w:t>
-      </w:r>
+        <w:t>Dr.</w:t>
+      </w:r>
+      <w:proofErr w:type="spellEnd"/>
       <w:r>
         <w:rPr>
           <w:rFonts w:ascii="Calibri" w:eastAsia="Calibri" w:hAnsi="Calibri" w:cs="Calibri"/>
           <w:sz w:val="32"/>
           <w:szCs w:val="32"/>
         </w:rPr>
-        <w:t xml:space="preserve">University of Bristol as a part of </w:t>
+        <w:t xml:space="preserve"> Rabi Chhantyal Pun from the School of Chemistry</w:t>
       </w:r>
       <w:r>
         <w:rPr>
@@ -10103,7 +10886,7 @@
           <w:sz w:val="32"/>
           <w:szCs w:val="32"/>
         </w:rPr>
-        <w:t xml:space="preserve">the </w:t>
+        <w:t xml:space="preserve"> at </w:t>
       </w:r>
       <w:r>
         <w:rPr>
@@ -10111,7 +10894,7 @@
           <w:sz w:val="32"/>
           <w:szCs w:val="32"/>
         </w:rPr>
-        <w:t>pathways to impact</w:t>
+        <w:t xml:space="preserve">University of Bristol as a part of </w:t>
       </w:r>
       <w:r>
         <w:rPr>
@@ -10119,7 +10902,7 @@
           <w:sz w:val="32"/>
           <w:szCs w:val="32"/>
         </w:rPr>
-        <w:t xml:space="preserve"> for </w:t>
+        <w:t xml:space="preserve">the </w:t>
       </w:r>
       <w:r>
         <w:rPr>
@@ -10127,7 +10910,7 @@
           <w:sz w:val="32"/>
           <w:szCs w:val="32"/>
         </w:rPr>
-        <w:t xml:space="preserve">the </w:t>
+        <w:t>pathways to impact</w:t>
       </w:r>
       <w:r>
         <w:rPr>
@@ -10135,7 +10918,7 @@
           <w:sz w:val="32"/>
           <w:szCs w:val="32"/>
         </w:rPr>
-        <w:t xml:space="preserve">NERC </w:t>
+        <w:t xml:space="preserve"> for </w:t>
       </w:r>
       <w:r>
         <w:rPr>
@@ -10143,7 +10926,7 @@
           <w:sz w:val="32"/>
           <w:szCs w:val="32"/>
         </w:rPr>
-        <w:t>grant NE</w:t>
+        <w:t xml:space="preserve">the </w:t>
       </w:r>
       <w:r>
         <w:rPr>
@@ -10151,12 +10934,32 @@
           <w:sz w:val="32"/>
           <w:szCs w:val="32"/>
         </w:rPr>
+        <w:t xml:space="preserve">NERC </w:t>
+      </w:r>
+      <w:r>
+        <w:rPr>
+          <w:rFonts w:ascii="Calibri" w:eastAsia="Calibri" w:hAnsi="Calibri" w:cs="Calibri"/>
+          <w:sz w:val="32"/>
+          <w:szCs w:val="32"/>
+        </w:rPr>
+        <w:t>grant NE</w:t>
+      </w:r>
+      <w:r>
+        <w:rPr>
+          <w:rFonts w:ascii="Calibri" w:eastAsia="Calibri" w:hAnsi="Calibri" w:cs="Calibri"/>
+          <w:sz w:val="32"/>
+          <w:szCs w:val="32"/>
+        </w:rPr>
         <w:t>/P013104/1</w:t>
       </w:r>
     </w:p>
     <w:sectPr>
-      <w:headerReference w:type="default" r:id="rId33"/>
-      <w:footerReference w:type="default" r:id="rId34"/>
+      <w:headerReference w:type="even" r:id="rId33"/>
+      <w:headerReference w:type="default" r:id="rId34"/>
+      <w:footerReference w:type="even" r:id="rId35"/>
+      <w:footerReference w:type="default" r:id="rId36"/>
+      <w:headerReference w:type="first" r:id="rId37"/>
+      <w:footerReference w:type="first" r:id="rId38"/>
       <w:pgSz w:w="11906" w:h="16838"/>
       <w:pgMar w:top="850" w:right="1133" w:bottom="850" w:left="1133" w:header="0" w:footer="720" w:gutter="0"/>
       <w:pgNumType w:start="1"/>
@@ -10186,6 +10989,16 @@
 </file>
 
 <file path=word/footer1.xml><?xml version="1.0" encoding="utf-8"?>
+<w:ftr xmlns:wpc="http://schemas.microsoft.com/office/word/2010/wordprocessingCanvas" xmlns:cx="http://schemas.microsoft.com/office/drawing/2014/chartex" xmlns:cx1="http://schemas.microsoft.com/office/drawing/2015/9/8/chartex" xmlns:cx2="http://schemas.microsoft.com/office/drawing/2015/10/21/chartex" xmlns:cx3="http://schemas.microsoft.com/office/drawing/2016/5/9/chartex" xmlns:cx4="http://schemas.microsoft.com/office/drawing/2016/5/10/chartex" xmlns:cx5="http://schemas.microsoft.com/office/drawing/2016/5/11/chartex" xmlns:cx6="http://schemas.microsoft.com/office/drawing/2016/5/12/chartex" xmlns:cx7="http://schemas.microsoft.com/office/drawing/2016/5/13/chartex" xmlns:cx8="http://schemas.microsoft.com/office/drawing/2016/5/14/chartex" xmlns:mc="http://schemas.openxmlformats.org/markup-compatibility/2006" xmlns:aink="http://schemas.microsoft.com/office/drawing/2016/ink" xmlns:am3d="http://schemas.microsoft.com/office/drawing/2017/model3d" xmlns:o="urn:schemas-microsoft-com:office:office" xmlns:r="http://schemas.openxmlformats.org/officeDocument/2006/relationships" xmlns:m="http://schemas.openxmlformats.org/officeDocument/2006/math" xmlns:v="urn:schemas-microsoft-com:vml" xmlns:wp14="http://schemas.microsoft.com/office/word/2010/wordprocessingDrawing" xmlns:wp="http://schemas.openxmlformats.org/drawingml/2006/wordprocessingDrawing" xmlns:w10="urn:schemas-microsoft-com:office:word" xmlns:w="http://schemas.openxmlformats.org/wordprocessingml/2006/main" xmlns:w14="http://schemas.microsoft.com/office/word/2010/wordml" xmlns:w15="http://schemas.microsoft.com/office/word/2012/wordml" xmlns:w16cex="http://schemas.microsoft.com/office/word/2018/wordml/cex" xmlns:w16cid="http://schemas.microsoft.com/office/word/2016/wordml/cid" xmlns:w16="http://schemas.microsoft.com/office/word/2018/wordml" xmlns:w16se="http://schemas.microsoft.com/office/word/2015/wordml/symex" xmlns:wpg="http://schemas.microsoft.com/office/word/2010/wordprocessingGroup" xmlns:wpi="http://schemas.microsoft.com/office/word/2010/wordprocessingInk" xmlns:wne="http://schemas.microsoft.com/office/word/2006/wordml" xmlns:wps="http://schemas.microsoft.com/office/word/2010/wordprocessingShape" mc:Ignorable="w14 w15 w16se w16cid w16 w16cex wp14">
+  <w:p>
+    <w:pPr>
+      <w:pStyle w:val="Footer"/>
+    </w:pPr>
+  </w:p>
+</w:ftr>
+</file>
+
+<file path=word/footer2.xml><?xml version="1.0" encoding="utf-8"?>
 <w:ftr xmlns:wpc="http://schemas.microsoft.com/office/word/2010/wordprocessingCanvas" xmlns:cx="http://schemas.microsoft.com/office/drawing/2014/chartex" xmlns:cx1="http://schemas.microsoft.com/office/drawing/2015/9/8/chartex" xmlns:cx2="http://schemas.microsoft.com/office/drawing/2015/10/21/chartex" xmlns:cx3="http://schemas.microsoft.com/office/drawing/2016/5/9/chartex" xmlns:cx4="http://schemas.microsoft.com/office/drawing/2016/5/10/chartex" xmlns:cx5="http://schemas.microsoft.com/office/drawing/2016/5/11/chartex" xmlns:cx6="http://schemas.microsoft.com/office/drawing/2016/5/12/chartex" xmlns:cx7="http://schemas.microsoft.com/office/drawing/2016/5/13/chartex" xmlns:cx8="http://schemas.microsoft.com/office/drawing/2016/5/14/chartex" xmlns:mc="http://schemas.openxmlformats.org/markup-compatibility/2006" xmlns:aink="http://schemas.microsoft.com/office/drawing/2016/ink" xmlns:am3d="http://schemas.microsoft.com/office/drawing/2017/model3d" xmlns:o="urn:schemas-microsoft-com:office:office" xmlns:r="http://schemas.openxmlformats.org/officeDocument/2006/relationships" xmlns:m="http://schemas.openxmlformats.org/officeDocument/2006/math" xmlns:v="urn:schemas-microsoft-com:vml" xmlns:wp14="http://schemas.microsoft.com/office/word/2010/wordprocessingDrawing" xmlns:wp="http://schemas.openxmlformats.org/drawingml/2006/wordprocessingDrawing" xmlns:w10="urn:schemas-microsoft-com:office:word" xmlns:w="http://schemas.openxmlformats.org/wordprocessingml/2006/main" xmlns:w14="http://schemas.microsoft.com/office/word/2010/wordml" xmlns:w15="http://schemas.microsoft.com/office/word/2012/wordml" xmlns:w16cex="http://schemas.microsoft.com/office/word/2018/wordml/cex" xmlns:w16cid="http://schemas.microsoft.com/office/word/2016/wordml/cid" xmlns:w16="http://schemas.microsoft.com/office/word/2018/wordml" xmlns:w16se="http://schemas.microsoft.com/office/word/2015/wordml/symex" xmlns:wpg="http://schemas.microsoft.com/office/word/2010/wordprocessingGroup" xmlns:wpi="http://schemas.microsoft.com/office/word/2010/wordprocessingInk" xmlns:wne="http://schemas.microsoft.com/office/word/2006/wordml" xmlns:wps="http://schemas.microsoft.com/office/word/2010/wordprocessingShape" mc:Ignorable="w14 w15 w16se w16cid w16 w16cex wp14">
   <w:p>
     <w:pPr>
@@ -10304,8 +11117,34 @@
         <w:sz w:val="20"/>
         <w:szCs w:val="20"/>
       </w:rPr>
-      <w:t>© DigiLocal CIO all rights reserved</w:t>
+      <w:t xml:space="preserve">© </w:t>
     </w:r>
+    <w:proofErr w:type="spellStart"/>
+    <w:r>
+      <w:rPr>
+        <w:sz w:val="20"/>
+        <w:szCs w:val="20"/>
+      </w:rPr>
+      <w:t>DigiLocal</w:t>
+    </w:r>
+    <w:proofErr w:type="spellEnd"/>
+    <w:r>
+      <w:rPr>
+        <w:sz w:val="20"/>
+        <w:szCs w:val="20"/>
+      </w:rPr>
+      <w:t xml:space="preserve"> CIO all rights reserved</w:t>
+    </w:r>
+  </w:p>
+</w:ftr>
+</file>
+
+<file path=word/footer3.xml><?xml version="1.0" encoding="utf-8"?>
+<w:ftr xmlns:wpc="http://schemas.microsoft.com/office/word/2010/wordprocessingCanvas" xmlns:cx="http://schemas.microsoft.com/office/drawing/2014/chartex" xmlns:cx1="http://schemas.microsoft.com/office/drawing/2015/9/8/chartex" xmlns:cx2="http://schemas.microsoft.com/office/drawing/2015/10/21/chartex" xmlns:cx3="http://schemas.microsoft.com/office/drawing/2016/5/9/chartex" xmlns:cx4="http://schemas.microsoft.com/office/drawing/2016/5/10/chartex" xmlns:cx5="http://schemas.microsoft.com/office/drawing/2016/5/11/chartex" xmlns:cx6="http://schemas.microsoft.com/office/drawing/2016/5/12/chartex" xmlns:cx7="http://schemas.microsoft.com/office/drawing/2016/5/13/chartex" xmlns:cx8="http://schemas.microsoft.com/office/drawing/2016/5/14/chartex" xmlns:mc="http://schemas.openxmlformats.org/markup-compatibility/2006" xmlns:aink="http://schemas.microsoft.com/office/drawing/2016/ink" xmlns:am3d="http://schemas.microsoft.com/office/drawing/2017/model3d" xmlns:o="urn:schemas-microsoft-com:office:office" xmlns:r="http://schemas.openxmlformats.org/officeDocument/2006/relationships" xmlns:m="http://schemas.openxmlformats.org/officeDocument/2006/math" xmlns:v="urn:schemas-microsoft-com:vml" xmlns:wp14="http://schemas.microsoft.com/office/word/2010/wordprocessingDrawing" xmlns:wp="http://schemas.openxmlformats.org/drawingml/2006/wordprocessingDrawing" xmlns:w10="urn:schemas-microsoft-com:office:word" xmlns:w="http://schemas.openxmlformats.org/wordprocessingml/2006/main" xmlns:w14="http://schemas.microsoft.com/office/word/2010/wordml" xmlns:w15="http://schemas.microsoft.com/office/word/2012/wordml" xmlns:w16cex="http://schemas.microsoft.com/office/word/2018/wordml/cex" xmlns:w16cid="http://schemas.microsoft.com/office/word/2016/wordml/cid" xmlns:w16="http://schemas.microsoft.com/office/word/2018/wordml" xmlns:w16se="http://schemas.microsoft.com/office/word/2015/wordml/symex" xmlns:wpg="http://schemas.microsoft.com/office/word/2010/wordprocessingGroup" xmlns:wpi="http://schemas.microsoft.com/office/word/2010/wordprocessingInk" xmlns:wne="http://schemas.microsoft.com/office/word/2006/wordml" xmlns:wps="http://schemas.microsoft.com/office/word/2010/wordprocessingShape" mc:Ignorable="w14 w15 w16se w16cid w16 w16cex wp14">
+  <w:p>
+    <w:pPr>
+      <w:pStyle w:val="Footer"/>
+    </w:pPr>
   </w:p>
 </w:ftr>
 </file>
@@ -10330,6 +11169,16 @@
 </file>
 
 <file path=word/header1.xml><?xml version="1.0" encoding="utf-8"?>
+<w:hdr xmlns:wpc="http://schemas.microsoft.com/office/word/2010/wordprocessingCanvas" xmlns:cx="http://schemas.microsoft.com/office/drawing/2014/chartex" xmlns:cx1="http://schemas.microsoft.com/office/drawing/2015/9/8/chartex" xmlns:cx2="http://schemas.microsoft.com/office/drawing/2015/10/21/chartex" xmlns:cx3="http://schemas.microsoft.com/office/drawing/2016/5/9/chartex" xmlns:cx4="http://schemas.microsoft.com/office/drawing/2016/5/10/chartex" xmlns:cx5="http://schemas.microsoft.com/office/drawing/2016/5/11/chartex" xmlns:cx6="http://schemas.microsoft.com/office/drawing/2016/5/12/chartex" xmlns:cx7="http://schemas.microsoft.com/office/drawing/2016/5/13/chartex" xmlns:cx8="http://schemas.microsoft.com/office/drawing/2016/5/14/chartex" xmlns:mc="http://schemas.openxmlformats.org/markup-compatibility/2006" xmlns:aink="http://schemas.microsoft.com/office/drawing/2016/ink" xmlns:am3d="http://schemas.microsoft.com/office/drawing/2017/model3d" xmlns:o="urn:schemas-microsoft-com:office:office" xmlns:r="http://schemas.openxmlformats.org/officeDocument/2006/relationships" xmlns:m="http://schemas.openxmlformats.org/officeDocument/2006/math" xmlns:v="urn:schemas-microsoft-com:vml" xmlns:wp14="http://schemas.microsoft.com/office/word/2010/wordprocessingDrawing" xmlns:wp="http://schemas.openxmlformats.org/drawingml/2006/wordprocessingDrawing" xmlns:w10="urn:schemas-microsoft-com:office:word" xmlns:w="http://schemas.openxmlformats.org/wordprocessingml/2006/main" xmlns:w14="http://schemas.microsoft.com/office/word/2010/wordml" xmlns:w15="http://schemas.microsoft.com/office/word/2012/wordml" xmlns:w16cex="http://schemas.microsoft.com/office/word/2018/wordml/cex" xmlns:w16cid="http://schemas.microsoft.com/office/word/2016/wordml/cid" xmlns:w16="http://schemas.microsoft.com/office/word/2018/wordml" xmlns:w16se="http://schemas.microsoft.com/office/word/2015/wordml/symex" xmlns:wpg="http://schemas.microsoft.com/office/word/2010/wordprocessingGroup" xmlns:wpi="http://schemas.microsoft.com/office/word/2010/wordprocessingInk" xmlns:wne="http://schemas.microsoft.com/office/word/2006/wordml" xmlns:wps="http://schemas.microsoft.com/office/word/2010/wordprocessingShape" mc:Ignorable="w14 w15 w16se w16cid w16 w16cex wp14">
+  <w:p>
+    <w:pPr>
+      <w:pStyle w:val="Header"/>
+    </w:pPr>
+  </w:p>
+</w:hdr>
+</file>
+
+<file path=word/header2.xml><?xml version="1.0" encoding="utf-8"?>
 <w:hdr xmlns:wpc="http://schemas.microsoft.com/office/word/2010/wordprocessingCanvas" xmlns:cx="http://schemas.microsoft.com/office/drawing/2014/chartex" xmlns:cx1="http://schemas.microsoft.com/office/drawing/2015/9/8/chartex" xmlns:cx2="http://schemas.microsoft.com/office/drawing/2015/10/21/chartex" xmlns:cx3="http://schemas.microsoft.com/office/drawing/2016/5/9/chartex" xmlns:cx4="http://schemas.microsoft.com/office/drawing/2016/5/10/chartex" xmlns:cx5="http://schemas.microsoft.com/office/drawing/2016/5/11/chartex" xmlns:cx6="http://schemas.microsoft.com/office/drawing/2016/5/12/chartex" xmlns:cx7="http://schemas.microsoft.com/office/drawing/2016/5/13/chartex" xmlns:cx8="http://schemas.microsoft.com/office/drawing/2016/5/14/chartex" xmlns:mc="http://schemas.openxmlformats.org/markup-compatibility/2006" xmlns:aink="http://schemas.microsoft.com/office/drawing/2016/ink" xmlns:am3d="http://schemas.microsoft.com/office/drawing/2017/model3d" xmlns:o="urn:schemas-microsoft-com:office:office" xmlns:r="http://schemas.openxmlformats.org/officeDocument/2006/relationships" xmlns:m="http://schemas.openxmlformats.org/officeDocument/2006/math" xmlns:v="urn:schemas-microsoft-com:vml" xmlns:wp14="http://schemas.microsoft.com/office/word/2010/wordprocessingDrawing" xmlns:wp="http://schemas.openxmlformats.org/drawingml/2006/wordprocessingDrawing" xmlns:w10="urn:schemas-microsoft-com:office:word" xmlns:w="http://schemas.openxmlformats.org/wordprocessingml/2006/main" xmlns:w14="http://schemas.microsoft.com/office/word/2010/wordml" xmlns:w15="http://schemas.microsoft.com/office/word/2012/wordml" xmlns:w16cex="http://schemas.microsoft.com/office/word/2018/wordml/cex" xmlns:w16cid="http://schemas.microsoft.com/office/word/2016/wordml/cid" xmlns:w16="http://schemas.microsoft.com/office/word/2018/wordml" xmlns:w16se="http://schemas.microsoft.com/office/word/2015/wordml/symex" xmlns:wpg="http://schemas.microsoft.com/office/word/2010/wordprocessingGroup" xmlns:wpi="http://schemas.microsoft.com/office/word/2010/wordprocessingInk" xmlns:wne="http://schemas.microsoft.com/office/word/2006/wordml" xmlns:wps="http://schemas.microsoft.com/office/word/2010/wordprocessingShape" mc:Ignorable="w14 w15 w16se w16cid w16 w16cex wp14">
   <w:p>
     <w:r>
@@ -10413,7 +11262,7 @@
                                 <w:color w:val="FFCC32"/>
                                 <w:sz w:val="52"/>
                               </w:rPr>
-                              <w:t>Air Quality</w:t>
+                              <w:t xml:space="preserve">Air </w:t>
                             </w:r>
                           </w:p>
                         </w:txbxContent>
@@ -10472,7 +11321,7 @@
                           <w:color w:val="FFCC32"/>
                           <w:sz w:val="52"/>
                         </w:rPr>
-                        <w:t>Air Quality</w:t>
+                        <w:t xml:space="preserve">Air </w:t>
                       </w:r>
                     </w:p>
                   </w:txbxContent>
@@ -10484,6 +11333,16 @@
         </mc:Fallback>
       </mc:AlternateContent>
     </w:r>
+  </w:p>
+</w:hdr>
+</file>
+
+<file path=word/header3.xml><?xml version="1.0" encoding="utf-8"?>
+<w:hdr xmlns:wpc="http://schemas.microsoft.com/office/word/2010/wordprocessingCanvas" xmlns:cx="http://schemas.microsoft.com/office/drawing/2014/chartex" xmlns:cx1="http://schemas.microsoft.com/office/drawing/2015/9/8/chartex" xmlns:cx2="http://schemas.microsoft.com/office/drawing/2015/10/21/chartex" xmlns:cx3="http://schemas.microsoft.com/office/drawing/2016/5/9/chartex" xmlns:cx4="http://schemas.microsoft.com/office/drawing/2016/5/10/chartex" xmlns:cx5="http://schemas.microsoft.com/office/drawing/2016/5/11/chartex" xmlns:cx6="http://schemas.microsoft.com/office/drawing/2016/5/12/chartex" xmlns:cx7="http://schemas.microsoft.com/office/drawing/2016/5/13/chartex" xmlns:cx8="http://schemas.microsoft.com/office/drawing/2016/5/14/chartex" xmlns:mc="http://schemas.openxmlformats.org/markup-compatibility/2006" xmlns:aink="http://schemas.microsoft.com/office/drawing/2016/ink" xmlns:am3d="http://schemas.microsoft.com/office/drawing/2017/model3d" xmlns:o="urn:schemas-microsoft-com:office:office" xmlns:r="http://schemas.openxmlformats.org/officeDocument/2006/relationships" xmlns:m="http://schemas.openxmlformats.org/officeDocument/2006/math" xmlns:v="urn:schemas-microsoft-com:vml" xmlns:wp14="http://schemas.microsoft.com/office/word/2010/wordprocessingDrawing" xmlns:wp="http://schemas.openxmlformats.org/drawingml/2006/wordprocessingDrawing" xmlns:w10="urn:schemas-microsoft-com:office:word" xmlns:w="http://schemas.openxmlformats.org/wordprocessingml/2006/main" xmlns:w14="http://schemas.microsoft.com/office/word/2010/wordml" xmlns:w15="http://schemas.microsoft.com/office/word/2012/wordml" xmlns:w16cex="http://schemas.microsoft.com/office/word/2018/wordml/cex" xmlns:w16cid="http://schemas.microsoft.com/office/word/2016/wordml/cid" xmlns:w16="http://schemas.microsoft.com/office/word/2018/wordml" xmlns:w16se="http://schemas.microsoft.com/office/word/2015/wordml/symex" xmlns:wpg="http://schemas.microsoft.com/office/word/2010/wordprocessingGroup" xmlns:wpi="http://schemas.microsoft.com/office/word/2010/wordprocessingInk" xmlns:wne="http://schemas.microsoft.com/office/word/2006/wordml" xmlns:wps="http://schemas.microsoft.com/office/word/2010/wordprocessingShape" mc:Ignorable="w14 w15 w16se w16cid w16 w16cex wp14">
+  <w:p>
+    <w:pPr>
+      <w:pStyle w:val="Header"/>
+    </w:pPr>
   </w:p>
 </w:hdr>
 </file>
@@ -11455,6 +12314,12 @@
 </file>
 
 <file path=customXml/item1.xml><?xml version="1.0" encoding="utf-8"?>
+<p:properties xmlns:p="http://schemas.microsoft.com/office/2006/metadata/properties" xmlns:xsi="http://www.w3.org/2001/XMLSchema-instance" xmlns:pc="http://schemas.microsoft.com/office/infopath/2007/PartnerControls">
+  <documentManagement/>
+</p:properties>
+</file>
+
+<file path=customXml/item2.xml><?xml version="1.0" encoding="utf-8"?>
 <?mso-contentType ?>
 <FormTemplates xmlns="http://schemas.microsoft.com/sharepoint/v3/contenttype/forms">
   <Display>DocumentLibraryForm</Display>
@@ -11463,7 +12328,7 @@
 </FormTemplates>
 </file>
 
-<file path=customXml/item2.xml><?xml version="1.0" encoding="utf-8"?>
+<file path=customXml/item3.xml><?xml version="1.0" encoding="utf-8"?>
 <ct:contentTypeSchema xmlns:ct="http://schemas.microsoft.com/office/2006/metadata/contentType" xmlns:ma="http://schemas.microsoft.com/office/2006/metadata/properties/metaAttributes" ct:_="" ma:_="" ma:contentTypeName="Document" ma:contentTypeID="0x010100B574F21EE459804898C26619F73BFFBD" ma:contentTypeVersion="13" ma:contentTypeDescription="Create a new document." ma:contentTypeScope="" ma:versionID="a03061818b22c84a644f0d8181e6743d">
   <xsd:schema xmlns:xsd="http://www.w3.org/2001/XMLSchema" xmlns:xs="http://www.w3.org/2001/XMLSchema" xmlns:p="http://schemas.microsoft.com/office/2006/metadata/properties" xmlns:ns3="a513e81c-aa9f-4134-a2a7-faa122d73f4f" xmlns:ns4="ea475f6a-d5b8-4bf9-8b37-4787615644ac" targetNamespace="http://schemas.microsoft.com/office/2006/metadata/properties" ma:root="true" ma:fieldsID="c62688f31e901686823f46f3f5fa32ef" ns3:_="" ns4:_="">
     <xsd:import namespace="a513e81c-aa9f-4134-a2a7-faa122d73f4f"/>
@@ -11686,17 +12551,20 @@
 </ct:contentTypeSchema>
 </file>
 
-<file path=customXml/item3.xml><?xml version="1.0" encoding="utf-8"?>
+<file path=customXml/item4.xml><?xml version="1.0" encoding="utf-8"?>
 <b:Sources xmlns:b="http://schemas.openxmlformats.org/officeDocument/2006/bibliography" xmlns="http://schemas.openxmlformats.org/officeDocument/2006/bibliography" SelectedStyle="\APASixthEditionOfficeOnline.xsl" StyleName="APA" Version="6"/>
 </file>
 
-<file path=customXml/item4.xml><?xml version="1.0" encoding="utf-8"?>
-<p:properties xmlns:p="http://schemas.microsoft.com/office/2006/metadata/properties" xmlns:xsi="http://www.w3.org/2001/XMLSchema-instance" xmlns:pc="http://schemas.microsoft.com/office/infopath/2007/PartnerControls">
-  <documentManagement/>
-</p:properties>
+<file path=customXml/itemProps1.xml><?xml version="1.0" encoding="utf-8"?>
+<ds:datastoreItem xmlns:ds="http://schemas.openxmlformats.org/officeDocument/2006/customXml" ds:itemID="{292FECC2-C6A5-429B-8923-EA4AA8F708E2}">
+  <ds:schemaRefs>
+    <ds:schemaRef ds:uri="http://schemas.microsoft.com/office/2006/metadata/properties"/>
+    <ds:schemaRef ds:uri="http://schemas.microsoft.com/office/infopath/2007/PartnerControls"/>
+  </ds:schemaRefs>
+</ds:datastoreItem>
 </file>
 
-<file path=customXml/itemProps1.xml><?xml version="1.0" encoding="utf-8"?>
+<file path=customXml/itemProps2.xml><?xml version="1.0" encoding="utf-8"?>
 <ds:datastoreItem xmlns:ds="http://schemas.openxmlformats.org/officeDocument/2006/customXml" ds:itemID="{5C7B0E3C-CE11-4C31-9895-A8CFF167A105}">
   <ds:schemaRefs>
     <ds:schemaRef ds:uri="http://schemas.microsoft.com/sharepoint/v3/contenttype/forms"/>
@@ -11704,7 +12572,7 @@
 </ds:datastoreItem>
 </file>
 
-<file path=customXml/itemProps2.xml><?xml version="1.0" encoding="utf-8"?>
+<file path=customXml/itemProps3.xml><?xml version="1.0" encoding="utf-8"?>
 <ds:datastoreItem xmlns:ds="http://schemas.openxmlformats.org/officeDocument/2006/customXml" ds:itemID="{40088209-542B-46EC-BADA-8264BD50288E}">
   <ds:schemaRefs>
     <ds:schemaRef ds:uri="http://schemas.microsoft.com/office/2006/metadata/contentType"/>
@@ -11723,19 +12591,10 @@
 </ds:datastoreItem>
 </file>
 
-<file path=customXml/itemProps3.xml><?xml version="1.0" encoding="utf-8"?>
+<file path=customXml/itemProps4.xml><?xml version="1.0" encoding="utf-8"?>
 <ds:datastoreItem xmlns:ds="http://schemas.openxmlformats.org/officeDocument/2006/customXml" ds:itemID="{8771A068-5AB8-42D4-BF23-3B1FED850335}">
   <ds:schemaRefs>
     <ds:schemaRef ds:uri="http://schemas.openxmlformats.org/officeDocument/2006/bibliography"/>
   </ds:schemaRefs>
 </ds:datastoreItem>
-</file>
-
-<file path=customXml/itemProps4.xml><?xml version="1.0" encoding="utf-8"?>
-<ds:datastoreItem xmlns:ds="http://schemas.openxmlformats.org/officeDocument/2006/customXml" ds:itemID="{292FECC2-C6A5-429B-8923-EA4AA8F708E2}">
-  <ds:schemaRefs>
-    <ds:schemaRef ds:uri="http://schemas.microsoft.com/office/2006/metadata/properties"/>
-    <ds:schemaRef ds:uri="http://schemas.microsoft.com/office/infopath/2007/PartnerControls"/>
-  </ds:schemaRefs>
-</ds:datastoreItem>
 </file>
</xml_diff>